<commit_message>
Edit to reflect changes as in h5watch RFC.
Former-commit-id: cc78bd2c1854aa66d3863144ced0a92a6108cad8
</commit_message>
<xml_diff>
--- a/projects/SWMR/h5watchExamples.docx
+++ b/projects/SWMR/h5watchExamples.docx
@@ -105,7 +105,6 @@
       <w:pPr>
         <w:pStyle w:val="Copyright"/>
       </w:pPr>
-      <w:proofErr w:type="gramStart"/>
       <w:r>
         <w:lastRenderedPageBreak/>
         <w:t>Copyright 201</w:t>
@@ -114,9 +113,16 @@
         <w:t>4</w:t>
       </w:r>
       <w:r>
-        <w:t xml:space="preserve"> by The HDF Group.</w:t>
+        <w:t xml:space="preserve"> by </w:t>
+      </w:r>
+      <w:proofErr w:type="gramStart"/>
+      <w:r>
+        <w:t>The</w:t>
       </w:r>
       <w:proofErr w:type="gramEnd"/>
+      <w:r>
+        <w:t xml:space="preserve"> HDF Group.</w:t>
+      </w:r>
     </w:p>
     <w:p/>
     <w:p>
@@ -155,10 +161,7 @@
     <w:p/>
     <w:p/>
     <w:p/>
-    <w:p>
-      <w:bookmarkStart w:id="0" w:name="_GoBack"/>
-      <w:bookmarkEnd w:id="0"/>
-    </w:p>
+    <w:p/>
     <w:p/>
     <w:p>
       <w:pPr>
@@ -402,12 +405,12 @@
       <w:pPr>
         <w:pStyle w:val="Heading1"/>
       </w:pPr>
-      <w:bookmarkStart w:id="1" w:name="_Toc380151618"/>
+      <w:bookmarkStart w:id="0" w:name="_Toc380151618"/>
       <w:r>
         <w:lastRenderedPageBreak/>
         <w:t>h5watch Examples</w:t>
       </w:r>
-      <w:bookmarkEnd w:id="1"/>
+      <w:bookmarkEnd w:id="0"/>
     </w:p>
     <w:p>
       <w:r>
@@ -466,11 +469,11 @@
       <w:pPr>
         <w:pStyle w:val="Heading2"/>
       </w:pPr>
-      <w:bookmarkStart w:id="2" w:name="_Toc380151619"/>
+      <w:bookmarkStart w:id="1" w:name="_Toc380151619"/>
       <w:r>
         <w:t>Case A: Monitor a One-dimensional Dataset</w:t>
       </w:r>
-      <w:bookmarkEnd w:id="2"/>
+      <w:bookmarkEnd w:id="1"/>
     </w:p>
     <w:p>
       <w:r>
@@ -493,7 +496,33 @@
         <w:t xml:space="preserve"> might be used to monitor chang</w:t>
       </w:r>
       <w:r>
-        <w:t>es to a one-dimensional dataset of three records. The picture below shows the dataset</w:t>
+        <w:t xml:space="preserve">es to a one-dimensional dataset </w:t>
+      </w:r>
+      <w:del w:id="2" w:author="vchoi" w:date="2014-02-25T14:58:00Z">
+        <w:r>
+          <w:delText xml:space="preserve">of </w:delText>
+        </w:r>
+      </w:del>
+      <w:ins w:id="3" w:author="vchoi" w:date="2014-02-25T14:58:00Z">
+        <w:r>
+          <w:t xml:space="preserve">with </w:t>
+        </w:r>
+      </w:ins>
+      <w:r>
+        <w:t xml:space="preserve">three </w:t>
+      </w:r>
+      <w:del w:id="4" w:author="vchoi" w:date="2014-02-25T14:58:00Z">
+        <w:r>
+          <w:delText>records</w:delText>
+        </w:r>
+      </w:del>
+      <w:ins w:id="5" w:author="vchoi" w:date="2014-02-25T14:58:00Z">
+        <w:r>
+          <w:t>data elements</w:t>
+        </w:r>
+      </w:ins>
+      <w:r>
+        <w:t>. The picture below shows the dataset</w:t>
       </w:r>
       <w:r>
         <w:t>, and</w:t>
@@ -614,8 +643,8 @@
       <w:r>
         <w:t>Exam</w:t>
       </w:r>
-      <w:bookmarkStart w:id="3" w:name="CaseAExample1"/>
-      <w:bookmarkEnd w:id="3"/>
+      <w:bookmarkStart w:id="6" w:name="CaseAExample1"/>
+      <w:bookmarkEnd w:id="6"/>
       <w:r>
         <w:t>ple 1</w:t>
       </w:r>
@@ -627,6 +656,7 @@
       <w:r>
         <w:t xml:space="preserve">the dimension size of </w:t>
       </w:r>
+      <w:proofErr w:type="spellStart"/>
       <w:r>
         <w:rPr>
           <w:rFonts w:ascii="Courier New" w:hAnsi="Courier New" w:cs="Courier New"/>
@@ -634,12 +664,26 @@
         </w:rPr>
         <w:t>dsetA</w:t>
       </w:r>
+      <w:proofErr w:type="spellEnd"/>
       <w:r>
         <w:t xml:space="preserve"> </w:t>
       </w:r>
       <w:r>
-        <w:t xml:space="preserve">is changed </w:t>
-      </w:r>
+        <w:t xml:space="preserve">is </w:t>
+      </w:r>
+      <w:del w:id="7" w:author="vchoi" w:date="2014-02-25T17:24:00Z">
+        <w:r>
+          <w:delText xml:space="preserve">changed </w:delText>
+        </w:r>
+      </w:del>
+      <w:ins w:id="8" w:author="vchoi" w:date="2014-02-25T17:24:00Z">
+        <w:r>
+          <w:t>increased</w:t>
+        </w:r>
+        <w:r>
+          <w:t xml:space="preserve"> </w:t>
+        </w:r>
+      </w:ins>
       <w:r>
         <w:t xml:space="preserve">from </w:t>
       </w:r>
@@ -658,9 +702,19 @@
       <w:r>
         <w:t xml:space="preserve">and </w:t>
       </w:r>
+      <w:ins w:id="9" w:author="vchoi" w:date="2014-02-25T15:00:00Z">
+        <w:r>
+          <w:t xml:space="preserve">data </w:t>
+        </w:r>
+      </w:ins>
       <w:r>
         <w:t xml:space="preserve">is </w:t>
       </w:r>
+      <w:ins w:id="10" w:author="vchoi" w:date="2014-02-25T17:25:00Z">
+        <w:r>
+          <w:t xml:space="preserve">then </w:t>
+        </w:r>
+      </w:ins>
       <w:r>
         <w:t>writ</w:t>
       </w:r>
@@ -676,6 +730,7 @@
       <w:r>
         <w:t xml:space="preserve"> to </w:t>
       </w:r>
+      <w:proofErr w:type="spellStart"/>
       <w:r>
         <w:rPr>
           <w:rFonts w:ascii="Courier New" w:hAnsi="Courier New" w:cs="Courier New"/>
@@ -683,6 +738,7 @@
         </w:rPr>
         <w:t>dsetA</w:t>
       </w:r>
+      <w:proofErr w:type="spellEnd"/>
       <w:r>
         <w:rPr>
           <w:rFonts w:ascii="Courier New" w:hAnsi="Courier New" w:cs="Courier New"/>
@@ -988,8 +1044,18 @@
         <w:t>3</w:t>
       </w:r>
       <w:r>
-        <w:t>): record</w:t>
-      </w:r>
+        <w:t xml:space="preserve">): </w:t>
+      </w:r>
+      <w:del w:id="11" w:author="vchoi" w:date="2014-02-25T15:00:00Z">
+        <w:r>
+          <w:delText>record</w:delText>
+        </w:r>
+      </w:del>
+      <w:ins w:id="12" w:author="vchoi" w:date="2014-02-25T15:00:00Z">
+        <w:r>
+          <w:t>data</w:t>
+        </w:r>
+      </w:ins>
     </w:p>
     <w:p>
       <w:pPr>
@@ -1003,8 +1069,18 @@
         <w:t>4</w:t>
       </w:r>
       <w:r>
-        <w:t>): record</w:t>
-      </w:r>
+        <w:t xml:space="preserve">): </w:t>
+      </w:r>
+      <w:del w:id="13" w:author="vchoi" w:date="2014-02-25T15:00:00Z">
+        <w:r>
+          <w:delText>record</w:delText>
+        </w:r>
+      </w:del>
+      <w:ins w:id="14" w:author="vchoi" w:date="2014-02-25T15:00:00Z">
+        <w:r>
+          <w:t>data</w:t>
+        </w:r>
+      </w:ins>
     </w:p>
     <w:p/>
     <w:p/>
@@ -1017,8 +1093,8 @@
         <w:lastRenderedPageBreak/>
         <w:t>Exam</w:t>
       </w:r>
-      <w:bookmarkStart w:id="4" w:name="CaseAExample2"/>
-      <w:bookmarkEnd w:id="4"/>
+      <w:bookmarkStart w:id="15" w:name="CaseAExample2"/>
+      <w:bookmarkEnd w:id="15"/>
       <w:r>
         <w:t>ple 2</w:t>
       </w:r>
@@ -1047,8 +1123,21 @@
         <w:t xml:space="preserve"> </w:t>
       </w:r>
       <w:r>
-        <w:t xml:space="preserve">is changed </w:t>
-      </w:r>
+        <w:t xml:space="preserve">is </w:t>
+      </w:r>
+      <w:del w:id="16" w:author="vchoi" w:date="2014-02-25T17:25:00Z">
+        <w:r>
+          <w:delText xml:space="preserve">changed </w:delText>
+        </w:r>
+      </w:del>
+      <w:ins w:id="17" w:author="vchoi" w:date="2014-02-25T17:25:00Z">
+        <w:r>
+          <w:t>decreased</w:t>
+        </w:r>
+        <w:r>
+          <w:t xml:space="preserve"> </w:t>
+        </w:r>
+      </w:ins>
       <w:r>
         <w:t xml:space="preserve">from </w:t>
       </w:r>
@@ -1067,9 +1156,19 @@
       <w:r>
         <w:t xml:space="preserve">and </w:t>
       </w:r>
+      <w:ins w:id="18" w:author="vchoi" w:date="2014-02-25T15:00:00Z">
+        <w:r>
+          <w:t xml:space="preserve">data </w:t>
+        </w:r>
+      </w:ins>
       <w:r>
         <w:t xml:space="preserve">is </w:t>
       </w:r>
+      <w:ins w:id="19" w:author="vchoi" w:date="2014-02-25T17:25:00Z">
+        <w:r>
+          <w:t xml:space="preserve">then </w:t>
+        </w:r>
+      </w:ins>
       <w:r>
         <w:t>writ</w:t>
       </w:r>
@@ -1085,6 +1184,7 @@
       <w:r>
         <w:t xml:space="preserve"> to </w:t>
       </w:r>
+      <w:proofErr w:type="spellStart"/>
       <w:r>
         <w:rPr>
           <w:rFonts w:ascii="Courier New" w:hAnsi="Courier New" w:cs="Courier New"/>
@@ -1092,6 +1192,7 @@
         </w:rPr>
         <w:t>dsetA</w:t>
       </w:r>
+      <w:proofErr w:type="spellEnd"/>
       <w:r>
         <w:t>.</w:t>
       </w:r>
@@ -1286,11 +1387,11 @@
       <w:pPr>
         <w:pStyle w:val="Heading2"/>
       </w:pPr>
-      <w:bookmarkStart w:id="5" w:name="_Toc380151620"/>
+      <w:bookmarkStart w:id="20" w:name="_Toc380151620"/>
       <w:r>
         <w:t>Case B: Monitor a Two-dimensional Dataset</w:t>
       </w:r>
-      <w:bookmarkEnd w:id="5"/>
+      <w:bookmarkEnd w:id="20"/>
     </w:p>
     <w:p>
       <w:r>
@@ -1313,7 +1414,33 @@
         <w:t xml:space="preserve"> might be used to monitor changes to a two-dimensional dataset</w:t>
       </w:r>
       <w:r>
-        <w:t xml:space="preserve"> of 3x4 records. The picture below shows the dataset</w:t>
+        <w:t xml:space="preserve"> </w:t>
+      </w:r>
+      <w:del w:id="21" w:author="vchoi" w:date="2014-02-25T15:00:00Z">
+        <w:r>
+          <w:delText xml:space="preserve">of </w:delText>
+        </w:r>
+      </w:del>
+      <w:ins w:id="22" w:author="vchoi" w:date="2014-02-25T15:00:00Z">
+        <w:r>
+          <w:t xml:space="preserve">with </w:t>
+        </w:r>
+      </w:ins>
+      <w:r>
+        <w:t xml:space="preserve">3x4 </w:t>
+      </w:r>
+      <w:del w:id="23" w:author="vchoi" w:date="2014-02-25T15:00:00Z">
+        <w:r>
+          <w:delText>records</w:delText>
+        </w:r>
+      </w:del>
+      <w:ins w:id="24" w:author="vchoi" w:date="2014-02-25T15:00:00Z">
+        <w:r>
+          <w:t>data elements</w:t>
+        </w:r>
+      </w:ins>
+      <w:r>
+        <w:t>. The picture below shows the dataset</w:t>
       </w:r>
       <w:r>
         <w:t>, and</w:t>
@@ -1522,8 +1649,8 @@
         <w:lastRenderedPageBreak/>
         <w:t>Exa</w:t>
       </w:r>
-      <w:bookmarkStart w:id="6" w:name="CaseBExample1"/>
-      <w:bookmarkEnd w:id="6"/>
+      <w:bookmarkStart w:id="25" w:name="CaseBExample1"/>
+      <w:bookmarkEnd w:id="25"/>
       <w:r>
         <w:t>mple 1</w:t>
       </w:r>
@@ -1541,23 +1668,126 @@
       <w:r>
         <w:t xml:space="preserve">the dimension size of </w:t>
       </w:r>
+      <w:proofErr w:type="spellStart"/>
       <w:r>
         <w:rPr>
           <w:rFonts w:ascii="Courier New" w:hAnsi="Courier New" w:cs="Courier New"/>
           <w:sz w:val="20"/>
         </w:rPr>
-        <w:t>dsetB dims[0]</w:t>
-      </w:r>
-      <w:r>
-        <w:t xml:space="preserve"> is changed from three to six and is written to </w:t>
-      </w:r>
+        <w:t>dsetB</w:t>
+      </w:r>
+      <w:proofErr w:type="spellEnd"/>
       <w:r>
         <w:rPr>
           <w:rFonts w:ascii="Courier New" w:hAnsi="Courier New" w:cs="Courier New"/>
           <w:sz w:val="20"/>
         </w:rPr>
+        <w:t xml:space="preserve"> </w:t>
+      </w:r>
+      <w:ins w:id="26" w:author="vchoi" w:date="2014-02-25T15:01:00Z">
+        <w:r>
+          <w:rPr>
+            <w:rFonts w:cs="Courier New"/>
+            <w:rPrChange w:id="27" w:author="vchoi" w:date="2014-02-25T15:01:00Z">
+              <w:rPr>
+                <w:rFonts w:ascii="Courier New" w:hAnsi="Courier New" w:cs="Courier New"/>
+                <w:sz w:val="20"/>
+              </w:rPr>
+            </w:rPrChange>
+          </w:rPr>
+          <w:t>is</w:t>
+        </w:r>
+        <w:r>
+          <w:rPr>
+            <w:rFonts w:ascii="Courier New" w:hAnsi="Courier New" w:cs="Courier New"/>
+            <w:sz w:val="20"/>
+          </w:rPr>
+          <w:t xml:space="preserve"> </w:t>
+        </w:r>
+        <w:r>
+          <w:t>changed</w:t>
+        </w:r>
+      </w:ins>
+      <w:ins w:id="28" w:author="vchoi" w:date="2014-02-25T17:25:00Z">
+        <w:r>
+          <w:t>—</w:t>
+        </w:r>
+      </w:ins>
+      <w:proofErr w:type="gramStart"/>
+      <w:r>
+        <w:rPr>
+          <w:rFonts w:ascii="Courier New" w:hAnsi="Courier New" w:cs="Courier New"/>
+          <w:sz w:val="20"/>
+        </w:rPr>
+        <w:t>dims[</w:t>
+      </w:r>
+      <w:proofErr w:type="gramEnd"/>
+      <w:r>
+        <w:rPr>
+          <w:rFonts w:ascii="Courier New" w:hAnsi="Courier New" w:cs="Courier New"/>
+          <w:sz w:val="20"/>
+        </w:rPr>
+        <w:t>0]</w:t>
+      </w:r>
+      <w:r>
+        <w:t xml:space="preserve"> is </w:t>
+      </w:r>
+      <w:del w:id="29" w:author="vchoi" w:date="2014-02-25T15:02:00Z">
+        <w:r>
+          <w:delText xml:space="preserve">changed </w:delText>
+        </w:r>
+      </w:del>
+      <w:ins w:id="30" w:author="vchoi" w:date="2014-02-25T15:02:00Z">
+        <w:r>
+          <w:t xml:space="preserve">increased </w:t>
+        </w:r>
+      </w:ins>
+      <w:r>
+        <w:t>from three to six</w:t>
+      </w:r>
+      <w:ins w:id="31" w:author="vchoi" w:date="2014-02-25T15:06:00Z">
+        <w:r>
+          <w:t xml:space="preserve">.  </w:t>
+        </w:r>
+      </w:ins>
+      <w:r>
+        <w:t xml:space="preserve"> </w:t>
+      </w:r>
+      <w:del w:id="32" w:author="vchoi" w:date="2014-02-25T15:06:00Z">
+        <w:r>
+          <w:delText xml:space="preserve">and </w:delText>
+        </w:r>
+      </w:del>
+      <w:ins w:id="33" w:author="vchoi" w:date="2014-02-25T15:06:00Z">
+        <w:r>
+          <w:t>D</w:t>
+        </w:r>
+      </w:ins>
+      <w:ins w:id="34" w:author="vchoi" w:date="2014-02-25T15:02:00Z">
+        <w:r>
+          <w:t xml:space="preserve">ata </w:t>
+        </w:r>
+      </w:ins>
+      <w:r>
+        <w:t xml:space="preserve">is </w:t>
+      </w:r>
+      <w:ins w:id="35" w:author="vchoi" w:date="2014-02-25T15:06:00Z">
+        <w:r>
+          <w:t xml:space="preserve">then </w:t>
+        </w:r>
+      </w:ins>
+      <w:r>
+        <w:t xml:space="preserve">written to </w:t>
+      </w:r>
+      <w:proofErr w:type="spellStart"/>
+      <w:r>
+        <w:rPr>
+          <w:rFonts w:ascii="Courier New" w:hAnsi="Courier New" w:cs="Courier New"/>
+          <w:sz w:val="20"/>
+        </w:rPr>
         <w:t>dsetB</w:t>
       </w:r>
+      <w:proofErr w:type="spellEnd"/>
       <w:r>
         <w:t xml:space="preserve">. </w:t>
       </w:r>
@@ -2030,8 +2260,62 @@
         <w:ind w:left="720"/>
       </w:pPr>
       <w:r>
-        <w:t>(3, 0): record0, record1, record2, record3</w:t>
-      </w:r>
+        <w:t xml:space="preserve">(3, 0): </w:t>
+      </w:r>
+      <w:del w:id="36" w:author="vchoi" w:date="2014-02-25T15:02:00Z">
+        <w:r>
+          <w:delText>record</w:delText>
+        </w:r>
+      </w:del>
+      <w:ins w:id="37" w:author="vchoi" w:date="2014-02-25T15:02:00Z">
+        <w:r>
+          <w:t>data</w:t>
+        </w:r>
+      </w:ins>
+      <w:del w:id="38" w:author="vchoi" w:date="2014-02-25T15:02:00Z">
+        <w:r>
+          <w:delText>0</w:delText>
+        </w:r>
+      </w:del>
+      <w:r>
+        <w:t xml:space="preserve">, </w:t>
+      </w:r>
+      <w:del w:id="39" w:author="vchoi" w:date="2014-02-25T15:03:00Z">
+        <w:r>
+          <w:delText>record1</w:delText>
+        </w:r>
+      </w:del>
+      <w:ins w:id="40" w:author="vchoi" w:date="2014-02-25T15:03:00Z">
+        <w:r>
+          <w:t>data</w:t>
+        </w:r>
+      </w:ins>
+      <w:r>
+        <w:t xml:space="preserve">, </w:t>
+      </w:r>
+      <w:del w:id="41" w:author="vchoi" w:date="2014-02-25T15:03:00Z">
+        <w:r>
+          <w:delText>record2</w:delText>
+        </w:r>
+      </w:del>
+      <w:ins w:id="42" w:author="vchoi" w:date="2014-02-25T15:03:00Z">
+        <w:r>
+          <w:t>data</w:t>
+        </w:r>
+      </w:ins>
+      <w:r>
+        <w:t xml:space="preserve">, </w:t>
+      </w:r>
+      <w:del w:id="43" w:author="vchoi" w:date="2014-02-25T15:03:00Z">
+        <w:r>
+          <w:delText>record3</w:delText>
+        </w:r>
+      </w:del>
+      <w:ins w:id="44" w:author="vchoi" w:date="2014-02-25T15:03:00Z">
+        <w:r>
+          <w:t>data</w:t>
+        </w:r>
+      </w:ins>
     </w:p>
     <w:p>
       <w:pPr>
@@ -2039,8 +2323,57 @@
         <w:ind w:left="720"/>
       </w:pPr>
       <w:r>
-        <w:t>(4, 0): record0, record1, record2, record3</w:t>
-      </w:r>
+        <w:t xml:space="preserve">(4, 0): </w:t>
+      </w:r>
+      <w:del w:id="45" w:author="vchoi" w:date="2014-02-25T15:02:00Z">
+        <w:r>
+          <w:delText>record0</w:delText>
+        </w:r>
+      </w:del>
+      <w:ins w:id="46" w:author="vchoi" w:date="2014-02-25T15:02:00Z">
+        <w:r>
+          <w:t>data</w:t>
+        </w:r>
+      </w:ins>
+      <w:r>
+        <w:t xml:space="preserve">, </w:t>
+      </w:r>
+      <w:del w:id="47" w:author="vchoi" w:date="2014-02-25T15:03:00Z">
+        <w:r>
+          <w:delText>record1</w:delText>
+        </w:r>
+      </w:del>
+      <w:ins w:id="48" w:author="vchoi" w:date="2014-02-25T15:03:00Z">
+        <w:r>
+          <w:t>data</w:t>
+        </w:r>
+      </w:ins>
+      <w:r>
+        <w:t xml:space="preserve">, </w:t>
+      </w:r>
+      <w:del w:id="49" w:author="vchoi" w:date="2014-02-25T15:03:00Z">
+        <w:r>
+          <w:delText>record2</w:delText>
+        </w:r>
+      </w:del>
+      <w:ins w:id="50" w:author="vchoi" w:date="2014-02-25T15:03:00Z">
+        <w:r>
+          <w:t>data</w:t>
+        </w:r>
+      </w:ins>
+      <w:r>
+        <w:t xml:space="preserve">, </w:t>
+      </w:r>
+      <w:del w:id="51" w:author="vchoi" w:date="2014-02-25T15:03:00Z">
+        <w:r>
+          <w:delText>record3</w:delText>
+        </w:r>
+      </w:del>
+      <w:ins w:id="52" w:author="vchoi" w:date="2014-02-25T15:03:00Z">
+        <w:r>
+          <w:t>data</w:t>
+        </w:r>
+      </w:ins>
     </w:p>
     <w:p>
       <w:pPr>
@@ -2048,8 +2381,57 @@
         <w:ind w:left="720"/>
       </w:pPr>
       <w:r>
-        <w:t>(5, 0): record0, record1, record2, record3</w:t>
-      </w:r>
+        <w:t xml:space="preserve">(5, 0): </w:t>
+      </w:r>
+      <w:del w:id="53" w:author="vchoi" w:date="2014-02-25T15:02:00Z">
+        <w:r>
+          <w:delText>record0</w:delText>
+        </w:r>
+      </w:del>
+      <w:ins w:id="54" w:author="vchoi" w:date="2014-02-25T15:02:00Z">
+        <w:r>
+          <w:t>data</w:t>
+        </w:r>
+      </w:ins>
+      <w:r>
+        <w:t xml:space="preserve">, </w:t>
+      </w:r>
+      <w:del w:id="55" w:author="vchoi" w:date="2014-02-25T15:03:00Z">
+        <w:r>
+          <w:delText>record1</w:delText>
+        </w:r>
+      </w:del>
+      <w:ins w:id="56" w:author="vchoi" w:date="2014-02-25T15:03:00Z">
+        <w:r>
+          <w:t>data</w:t>
+        </w:r>
+      </w:ins>
+      <w:r>
+        <w:t xml:space="preserve">, </w:t>
+      </w:r>
+      <w:del w:id="57" w:author="vchoi" w:date="2014-02-25T15:03:00Z">
+        <w:r>
+          <w:delText>record2</w:delText>
+        </w:r>
+      </w:del>
+      <w:ins w:id="58" w:author="vchoi" w:date="2014-02-25T15:03:00Z">
+        <w:r>
+          <w:t>data</w:t>
+        </w:r>
+      </w:ins>
+      <w:r>
+        <w:t xml:space="preserve">, </w:t>
+      </w:r>
+      <w:del w:id="59" w:author="vchoi" w:date="2014-02-25T15:03:00Z">
+        <w:r>
+          <w:delText>record3</w:delText>
+        </w:r>
+      </w:del>
+      <w:ins w:id="60" w:author="vchoi" w:date="2014-02-25T15:03:00Z">
+        <w:r>
+          <w:t>data</w:t>
+        </w:r>
+      </w:ins>
     </w:p>
     <w:p/>
     <w:p>
@@ -2059,8 +2441,8 @@
       <w:r>
         <w:t>Exam</w:t>
       </w:r>
-      <w:bookmarkStart w:id="7" w:name="CaseBExample2"/>
-      <w:bookmarkEnd w:id="7"/>
+      <w:bookmarkStart w:id="61" w:name="CaseBExample2"/>
+      <w:bookmarkEnd w:id="61"/>
       <w:r>
         <w:t>ple 2</w:t>
       </w:r>
@@ -2078,53 +2460,131 @@
       <w:r>
         <w:t xml:space="preserve">the dimension size of </w:t>
       </w:r>
+      <w:proofErr w:type="spellStart"/>
       <w:r>
         <w:rPr>
           <w:rFonts w:ascii="Courier New" w:hAnsi="Courier New" w:cs="Courier New"/>
           <w:sz w:val="20"/>
         </w:rPr>
-        <w:t>dsetB dims[1]</w:t>
-      </w:r>
-      <w:r>
-        <w:t xml:space="preserve"> is changed</w:t>
-      </w:r>
-      <w:r>
-        <w:t xml:space="preserve"> from </w:t>
-      </w:r>
-      <w:r>
-        <w:t>four</w:t>
-      </w:r>
-      <w:r>
-        <w:t xml:space="preserve"> to </w:t>
-      </w:r>
-      <w:r>
-        <w:t>five</w:t>
-      </w:r>
-      <w:r>
-        <w:t xml:space="preserve"> and </w:t>
-      </w:r>
-      <w:r>
-        <w:t xml:space="preserve">is </w:t>
-      </w:r>
-      <w:r>
-        <w:t>wri</w:t>
-      </w:r>
-      <w:r>
-        <w:t>t</w:t>
-      </w:r>
-      <w:r>
-        <w:t>te</w:t>
-      </w:r>
-      <w:r>
-        <w:t xml:space="preserve">n to </w:t>
-      </w:r>
+        <w:t>dsetB</w:t>
+      </w:r>
+      <w:proofErr w:type="spellEnd"/>
       <w:r>
         <w:rPr>
           <w:rFonts w:ascii="Courier New" w:hAnsi="Courier New" w:cs="Courier New"/>
           <w:sz w:val="20"/>
         </w:rPr>
+        <w:t xml:space="preserve"> </w:t>
+      </w:r>
+      <w:ins w:id="62" w:author="vchoi" w:date="2014-02-25T15:03:00Z">
+        <w:r>
+          <w:t>is changed</w:t>
+        </w:r>
+      </w:ins>
+      <w:ins w:id="63" w:author="vchoi" w:date="2014-02-25T15:04:00Z">
+        <w:r>
+          <w:t>—</w:t>
+        </w:r>
+      </w:ins>
+      <w:proofErr w:type="gramStart"/>
+      <w:r>
+        <w:rPr>
+          <w:rFonts w:ascii="Courier New" w:hAnsi="Courier New" w:cs="Courier New"/>
+          <w:sz w:val="20"/>
+        </w:rPr>
+        <w:t>dims[</w:t>
+      </w:r>
+      <w:proofErr w:type="gramEnd"/>
+      <w:r>
+        <w:rPr>
+          <w:rFonts w:ascii="Courier New" w:hAnsi="Courier New" w:cs="Courier New"/>
+          <w:sz w:val="20"/>
+        </w:rPr>
+        <w:t>1]</w:t>
+      </w:r>
+      <w:r>
+        <w:t xml:space="preserve"> is </w:t>
+      </w:r>
+      <w:del w:id="64" w:author="vchoi" w:date="2014-02-25T15:03:00Z">
+        <w:r>
+          <w:delText>changed</w:delText>
+        </w:r>
+        <w:r>
+          <w:delText xml:space="preserve"> </w:delText>
+        </w:r>
+      </w:del>
+      <w:ins w:id="65" w:author="vchoi" w:date="2014-02-25T15:03:00Z">
+        <w:r>
+          <w:t>increased</w:t>
+        </w:r>
+        <w:r>
+          <w:t xml:space="preserve"> </w:t>
+        </w:r>
+      </w:ins>
+      <w:r>
+        <w:t xml:space="preserve">from </w:t>
+      </w:r>
+      <w:r>
+        <w:t>four</w:t>
+      </w:r>
+      <w:r>
+        <w:t xml:space="preserve"> to </w:t>
+      </w:r>
+      <w:r>
+        <w:t>five</w:t>
+      </w:r>
+      <w:ins w:id="66" w:author="vchoi" w:date="2014-02-25T15:05:00Z">
+        <w:r>
+          <w:t xml:space="preserve">.  </w:t>
+        </w:r>
+      </w:ins>
+      <w:r>
+        <w:t xml:space="preserve"> </w:t>
+      </w:r>
+      <w:del w:id="67" w:author="vchoi" w:date="2014-02-25T15:05:00Z">
+        <w:r>
+          <w:delText xml:space="preserve">and </w:delText>
+        </w:r>
+      </w:del>
+      <w:ins w:id="68" w:author="vchoi" w:date="2014-02-25T15:06:00Z">
+        <w:r>
+          <w:t>D</w:t>
+        </w:r>
+      </w:ins>
+      <w:ins w:id="69" w:author="vchoi" w:date="2014-02-25T15:03:00Z">
+        <w:r>
+          <w:t xml:space="preserve">ata </w:t>
+        </w:r>
+      </w:ins>
+      <w:r>
+        <w:t xml:space="preserve">is </w:t>
+      </w:r>
+      <w:ins w:id="70" w:author="vchoi" w:date="2014-02-25T15:06:00Z">
+        <w:r>
+          <w:t xml:space="preserve">then </w:t>
+        </w:r>
+      </w:ins>
+      <w:r>
+        <w:t>wri</w:t>
+      </w:r>
+      <w:r>
+        <w:t>t</w:t>
+      </w:r>
+      <w:r>
+        <w:t>te</w:t>
+      </w:r>
+      <w:r>
+        <w:t xml:space="preserve">n to </w:t>
+      </w:r>
+      <w:proofErr w:type="spellStart"/>
+      <w:r>
+        <w:rPr>
+          <w:rFonts w:ascii="Courier New" w:hAnsi="Courier New" w:cs="Courier New"/>
+          <w:sz w:val="20"/>
+        </w:rPr>
         <w:t>dsetB</w:t>
       </w:r>
+      <w:proofErr w:type="spellEnd"/>
       <w:r>
         <w:t xml:space="preserve">. </w:t>
       </w:r>
@@ -2508,8 +2968,18 @@
         <w:ind w:left="720"/>
       </w:pPr>
       <w:r>
-        <w:t>(0, 4): record</w:t>
-      </w:r>
+        <w:t xml:space="preserve">(0, 4): </w:t>
+      </w:r>
+      <w:del w:id="71" w:author="vchoi" w:date="2014-02-25T15:04:00Z">
+        <w:r>
+          <w:delText>record</w:delText>
+        </w:r>
+      </w:del>
+      <w:ins w:id="72" w:author="vchoi" w:date="2014-02-25T15:04:00Z">
+        <w:r>
+          <w:t>data</w:t>
+        </w:r>
+      </w:ins>
     </w:p>
     <w:p>
       <w:pPr>
@@ -2517,8 +2987,18 @@
         <w:ind w:left="720"/>
       </w:pPr>
       <w:r>
-        <w:t>(1, 4): record</w:t>
-      </w:r>
+        <w:t xml:space="preserve">(1, 4): </w:t>
+      </w:r>
+      <w:del w:id="73" w:author="vchoi" w:date="2014-02-25T15:04:00Z">
+        <w:r>
+          <w:delText>record</w:delText>
+        </w:r>
+      </w:del>
+      <w:ins w:id="74" w:author="vchoi" w:date="2014-02-25T15:04:00Z">
+        <w:r>
+          <w:t>data</w:t>
+        </w:r>
+      </w:ins>
     </w:p>
     <w:p>
       <w:pPr>
@@ -2526,8 +3006,18 @@
         <w:ind w:left="720"/>
       </w:pPr>
       <w:r>
-        <w:t>(2, 4): record</w:t>
-      </w:r>
+        <w:t xml:space="preserve">(2, 4): </w:t>
+      </w:r>
+      <w:del w:id="75" w:author="vchoi" w:date="2014-02-25T15:04:00Z">
+        <w:r>
+          <w:delText>record</w:delText>
+        </w:r>
+      </w:del>
+      <w:ins w:id="76" w:author="vchoi" w:date="2014-02-25T15:04:00Z">
+        <w:r>
+          <w:t>data</w:t>
+        </w:r>
+      </w:ins>
     </w:p>
     <w:p>
       <w:pPr>
@@ -2548,8 +3038,8 @@
         <w:lastRenderedPageBreak/>
         <w:t>Exa</w:t>
       </w:r>
-      <w:bookmarkStart w:id="8" w:name="CaseBExample3"/>
-      <w:bookmarkEnd w:id="8"/>
+      <w:bookmarkStart w:id="77" w:name="CaseBExample3"/>
+      <w:bookmarkEnd w:id="77"/>
       <w:r>
         <w:t>mple 3</w:t>
       </w:r>
@@ -2564,6 +3054,7 @@
       <w:r>
         <w:t xml:space="preserve">the dimension size of </w:t>
       </w:r>
+      <w:proofErr w:type="spellStart"/>
       <w:r>
         <w:rPr>
           <w:rFonts w:ascii="Courier New" w:hAnsi="Courier New" w:cs="Courier New"/>
@@ -2571,93 +3062,154 @@
         </w:rPr>
         <w:t>dsetB</w:t>
       </w:r>
+      <w:proofErr w:type="spellEnd"/>
       <w:r>
         <w:t xml:space="preserve"> </w:t>
       </w:r>
+      <w:ins w:id="78" w:author="vchoi" w:date="2014-02-25T15:04:00Z">
+        <w:r>
+          <w:t>is changed—</w:t>
+        </w:r>
+      </w:ins>
+      <w:proofErr w:type="gramStart"/>
       <w:r>
         <w:rPr>
           <w:rFonts w:ascii="Courier New" w:hAnsi="Courier New" w:cs="Courier New"/>
           <w:sz w:val="20"/>
         </w:rPr>
-        <w:t>dims[0]</w:t>
-      </w:r>
-      <w:r>
-        <w:t xml:space="preserve"> </w:t>
-      </w:r>
-      <w:r>
-        <w:t xml:space="preserve">is changed </w:t>
-      </w:r>
-      <w:r>
-        <w:t xml:space="preserve">from </w:t>
-      </w:r>
-      <w:r>
-        <w:t xml:space="preserve">three </w:t>
-      </w:r>
-      <w:r>
-        <w:t xml:space="preserve">to </w:t>
-      </w:r>
-      <w:r>
-        <w:t>five</w:t>
-      </w:r>
-      <w:r>
-        <w:t>,</w:t>
-      </w:r>
-      <w:r>
-        <w:t xml:space="preserve"> </w:t>
-      </w:r>
+        <w:t>dims[</w:t>
+      </w:r>
+      <w:proofErr w:type="gramEnd"/>
       <w:r>
         <w:rPr>
           <w:rFonts w:ascii="Courier New" w:hAnsi="Courier New" w:cs="Courier New"/>
           <w:sz w:val="20"/>
         </w:rPr>
-        <w:t>dims[1]</w:t>
+        <w:t>0]</w:t>
       </w:r>
       <w:r>
         <w:t xml:space="preserve"> </w:t>
       </w:r>
       <w:r>
-        <w:t xml:space="preserve">is changed </w:t>
-      </w:r>
+        <w:t xml:space="preserve">is </w:t>
+      </w:r>
+      <w:del w:id="79" w:author="vchoi" w:date="2014-02-25T15:04:00Z">
+        <w:r>
+          <w:delText xml:space="preserve">changed </w:delText>
+        </w:r>
+      </w:del>
+      <w:ins w:id="80" w:author="vchoi" w:date="2014-02-25T15:04:00Z">
+        <w:r>
+          <w:t xml:space="preserve">increased </w:t>
+        </w:r>
+      </w:ins>
       <w:r>
         <w:t xml:space="preserve">from </w:t>
       </w:r>
       <w:r>
-        <w:t>four</w:t>
-      </w:r>
-      <w:r>
-        <w:t xml:space="preserve"> to </w:t>
+        <w:t xml:space="preserve">three </w:t>
+      </w:r>
+      <w:r>
+        <w:t xml:space="preserve">to </w:t>
       </w:r>
       <w:r>
         <w:t>five</w:t>
       </w:r>
-      <w:r>
-        <w:t>,</w:t>
-      </w:r>
-      <w:r>
-        <w:t xml:space="preserve"> and </w:t>
-      </w:r>
-      <w:r>
-        <w:t xml:space="preserve">both are </w:t>
-      </w:r>
-      <w:r>
-        <w:t>wri</w:t>
-      </w:r>
-      <w:r>
-        <w:t>t</w:t>
-      </w:r>
-      <w:r>
-        <w:t>te</w:t>
-      </w:r>
-      <w:r>
-        <w:t xml:space="preserve">n to </w:t>
-      </w:r>
+      <w:del w:id="81" w:author="vchoi" w:date="2014-02-25T15:05:00Z">
+        <w:r>
+          <w:delText>,</w:delText>
+        </w:r>
+        <w:r>
+          <w:delText xml:space="preserve"> </w:delText>
+        </w:r>
+      </w:del>
+      <w:ins w:id="82" w:author="vchoi" w:date="2014-02-25T15:05:00Z">
+        <w:r>
+          <w:t xml:space="preserve"> and </w:t>
+        </w:r>
+      </w:ins>
       <w:r>
         <w:rPr>
           <w:rFonts w:ascii="Courier New" w:hAnsi="Courier New" w:cs="Courier New"/>
           <w:sz w:val="20"/>
         </w:rPr>
+        <w:t>dims[1]</w:t>
+      </w:r>
+      <w:r>
+        <w:t xml:space="preserve"> </w:t>
+      </w:r>
+      <w:r>
+        <w:t xml:space="preserve">is </w:t>
+      </w:r>
+      <w:del w:id="83" w:author="vchoi" w:date="2014-02-25T15:04:00Z">
+        <w:r>
+          <w:delText xml:space="preserve">changed </w:delText>
+        </w:r>
+      </w:del>
+      <w:ins w:id="84" w:author="vchoi" w:date="2014-02-25T15:04:00Z">
+        <w:r>
+          <w:t xml:space="preserve">increased </w:t>
+        </w:r>
+      </w:ins>
+      <w:r>
+        <w:t xml:space="preserve">from </w:t>
+      </w:r>
+      <w:r>
+        <w:t>four</w:t>
+      </w:r>
+      <w:r>
+        <w:t xml:space="preserve"> to </w:t>
+      </w:r>
+      <w:r>
+        <w:t>five</w:t>
+      </w:r>
+      <w:del w:id="85" w:author="vchoi" w:date="2014-02-25T15:05:00Z">
+        <w:r>
+          <w:delText>,</w:delText>
+        </w:r>
+        <w:r>
+          <w:delText xml:space="preserve"> and</w:delText>
+        </w:r>
+      </w:del>
+      <w:ins w:id="86" w:author="vchoi" w:date="2014-02-25T15:05:00Z">
+        <w:r>
+          <w:t>.  Data is then</w:t>
+        </w:r>
+      </w:ins>
+      <w:r>
+        <w:t xml:space="preserve"> </w:t>
+      </w:r>
+      <w:del w:id="87" w:author="vchoi" w:date="2014-02-25T15:05:00Z">
+        <w:r>
+          <w:delText>both are</w:delText>
+        </w:r>
+      </w:del>
+      <w:del w:id="88" w:author="vchoi" w:date="2014-02-25T15:06:00Z">
+        <w:r>
+          <w:delText xml:space="preserve"> </w:delText>
+        </w:r>
+      </w:del>
+      <w:r>
+        <w:t>wri</w:t>
+      </w:r>
+      <w:r>
+        <w:t>t</w:t>
+      </w:r>
+      <w:r>
+        <w:t>te</w:t>
+      </w:r>
+      <w:r>
+        <w:t xml:space="preserve">n to </w:t>
+      </w:r>
+      <w:proofErr w:type="spellStart"/>
+      <w:r>
+        <w:rPr>
+          <w:rFonts w:ascii="Courier New" w:hAnsi="Courier New" w:cs="Courier New"/>
+          <w:sz w:val="20"/>
+        </w:rPr>
         <w:t>dsetB</w:t>
       </w:r>
+      <w:proofErr w:type="spellEnd"/>
       <w:r>
         <w:t xml:space="preserve">. </w:t>
       </w:r>
@@ -3136,8 +3688,18 @@
         <w:ind w:left="720"/>
       </w:pPr>
       <w:r>
-        <w:t>(0, 4): record</w:t>
-      </w:r>
+        <w:t xml:space="preserve">(0, 4): </w:t>
+      </w:r>
+      <w:del w:id="89" w:author="vchoi" w:date="2014-02-25T15:06:00Z">
+        <w:r>
+          <w:delText>record</w:delText>
+        </w:r>
+      </w:del>
+      <w:ins w:id="90" w:author="vchoi" w:date="2014-02-25T15:06:00Z">
+        <w:r>
+          <w:t>data</w:t>
+        </w:r>
+      </w:ins>
     </w:p>
     <w:p>
       <w:pPr>
@@ -3145,8 +3707,18 @@
         <w:ind w:left="720"/>
       </w:pPr>
       <w:r>
-        <w:t>(1, 4): record</w:t>
-      </w:r>
+        <w:t xml:space="preserve">(1, 4): </w:t>
+      </w:r>
+      <w:del w:id="91" w:author="vchoi" w:date="2014-02-25T15:06:00Z">
+        <w:r>
+          <w:delText>record</w:delText>
+        </w:r>
+      </w:del>
+      <w:ins w:id="92" w:author="vchoi" w:date="2014-02-25T15:06:00Z">
+        <w:r>
+          <w:t>data</w:t>
+        </w:r>
+      </w:ins>
     </w:p>
     <w:p>
       <w:pPr>
@@ -3154,8 +3726,18 @@
         <w:ind w:left="720"/>
       </w:pPr>
       <w:r>
-        <w:t>(2, 4): record</w:t>
-      </w:r>
+        <w:t xml:space="preserve">(2, 4): </w:t>
+      </w:r>
+      <w:del w:id="93" w:author="vchoi" w:date="2014-02-25T15:06:00Z">
+        <w:r>
+          <w:delText>record</w:delText>
+        </w:r>
+      </w:del>
+      <w:ins w:id="94" w:author="vchoi" w:date="2014-02-25T15:06:00Z">
+        <w:r>
+          <w:t>data</w:t>
+        </w:r>
+      </w:ins>
     </w:p>
     <w:p>
       <w:pPr>
@@ -3163,8 +3745,70 @@
         <w:ind w:left="720"/>
       </w:pPr>
       <w:r>
-        <w:t>(3, 0): record0, record1, record2, record3, record4</w:t>
-      </w:r>
+        <w:t xml:space="preserve">(3, 0): </w:t>
+      </w:r>
+      <w:del w:id="95" w:author="vchoi" w:date="2014-02-25T15:06:00Z">
+        <w:r>
+          <w:delText>record0</w:delText>
+        </w:r>
+      </w:del>
+      <w:ins w:id="96" w:author="vchoi" w:date="2014-02-25T15:06:00Z">
+        <w:r>
+          <w:t>data</w:t>
+        </w:r>
+      </w:ins>
+      <w:r>
+        <w:t xml:space="preserve">, </w:t>
+      </w:r>
+      <w:del w:id="97" w:author="vchoi" w:date="2014-02-25T15:06:00Z">
+        <w:r>
+          <w:delText>record1</w:delText>
+        </w:r>
+      </w:del>
+      <w:ins w:id="98" w:author="vchoi" w:date="2014-02-25T15:06:00Z">
+        <w:r>
+          <w:t>data</w:t>
+        </w:r>
+      </w:ins>
+      <w:r>
+        <w:t xml:space="preserve">, </w:t>
+      </w:r>
+      <w:del w:id="99" w:author="vchoi" w:date="2014-02-25T15:06:00Z">
+        <w:r>
+          <w:delText>record2</w:delText>
+        </w:r>
+      </w:del>
+      <w:ins w:id="100" w:author="vchoi" w:date="2014-02-25T15:06:00Z">
+        <w:r>
+          <w:t>data</w:t>
+        </w:r>
+      </w:ins>
+      <w:r>
+        <w:t xml:space="preserve">, </w:t>
+      </w:r>
+      <w:del w:id="101" w:author="vchoi" w:date="2014-02-25T15:06:00Z">
+        <w:r>
+          <w:delText>record3</w:delText>
+        </w:r>
+      </w:del>
+      <w:ins w:id="102" w:author="vchoi" w:date="2014-02-25T15:06:00Z">
+        <w:r>
+          <w:t>data</w:t>
+        </w:r>
+      </w:ins>
+      <w:r>
+        <w:t xml:space="preserve">, </w:t>
+      </w:r>
+      <w:del w:id="103" w:author="vchoi" w:date="2014-02-25T15:06:00Z">
+        <w:r>
+          <w:delText>record4</w:delText>
+        </w:r>
+      </w:del>
+      <w:ins w:id="104" w:author="vchoi" w:date="2014-02-25T15:06:00Z">
+        <w:r>
+          <w:t>data</w:t>
+        </w:r>
+      </w:ins>
     </w:p>
     <w:p>
       <w:pPr>
@@ -3172,8 +3816,70 @@
         <w:ind w:left="720"/>
       </w:pPr>
       <w:r>
-        <w:t>(4, 0): record0, record1, record2, record3, record4</w:t>
-      </w:r>
+        <w:t xml:space="preserve">(4, 0): </w:t>
+      </w:r>
+      <w:del w:id="105" w:author="vchoi" w:date="2014-02-25T15:06:00Z">
+        <w:r>
+          <w:delText>record0</w:delText>
+        </w:r>
+      </w:del>
+      <w:ins w:id="106" w:author="vchoi" w:date="2014-02-25T15:06:00Z">
+        <w:r>
+          <w:t>data</w:t>
+        </w:r>
+      </w:ins>
+      <w:r>
+        <w:t xml:space="preserve">, </w:t>
+      </w:r>
+      <w:del w:id="107" w:author="vchoi" w:date="2014-02-25T15:06:00Z">
+        <w:r>
+          <w:delText>record1</w:delText>
+        </w:r>
+      </w:del>
+      <w:ins w:id="108" w:author="vchoi" w:date="2014-02-25T15:06:00Z">
+        <w:r>
+          <w:t>data</w:t>
+        </w:r>
+      </w:ins>
+      <w:r>
+        <w:t xml:space="preserve">, </w:t>
+      </w:r>
+      <w:del w:id="109" w:author="vchoi" w:date="2014-02-25T15:07:00Z">
+        <w:r>
+          <w:delText>record2</w:delText>
+        </w:r>
+      </w:del>
+      <w:ins w:id="110" w:author="vchoi" w:date="2014-02-25T15:07:00Z">
+        <w:r>
+          <w:t>data</w:t>
+        </w:r>
+      </w:ins>
+      <w:r>
+        <w:t xml:space="preserve">, </w:t>
+      </w:r>
+      <w:del w:id="111" w:author="vchoi" w:date="2014-02-25T15:07:00Z">
+        <w:r>
+          <w:delText>record3</w:delText>
+        </w:r>
+      </w:del>
+      <w:ins w:id="112" w:author="vchoi" w:date="2014-02-25T15:07:00Z">
+        <w:r>
+          <w:t>data</w:t>
+        </w:r>
+      </w:ins>
+      <w:r>
+        <w:t xml:space="preserve">, </w:t>
+      </w:r>
+      <w:del w:id="113" w:author="vchoi" w:date="2014-02-25T15:07:00Z">
+        <w:r>
+          <w:delText>record4</w:delText>
+        </w:r>
+      </w:del>
+      <w:ins w:id="114" w:author="vchoi" w:date="2014-02-25T15:07:00Z">
+        <w:r>
+          <w:t>data</w:t>
+        </w:r>
+      </w:ins>
     </w:p>
     <w:p>
       <w:pPr>
@@ -3181,8 +3887,70 @@
         <w:ind w:left="720"/>
       </w:pPr>
       <w:r>
-        <w:t>(5, 0): record0, record1, record2, record3, record4</w:t>
-      </w:r>
+        <w:t xml:space="preserve">(5, 0): </w:t>
+      </w:r>
+      <w:del w:id="115" w:author="vchoi" w:date="2014-02-25T15:07:00Z">
+        <w:r>
+          <w:delText>record0</w:delText>
+        </w:r>
+      </w:del>
+      <w:ins w:id="116" w:author="vchoi" w:date="2014-02-25T15:07:00Z">
+        <w:r>
+          <w:t>data</w:t>
+        </w:r>
+      </w:ins>
+      <w:r>
+        <w:t xml:space="preserve">, </w:t>
+      </w:r>
+      <w:del w:id="117" w:author="vchoi" w:date="2014-02-25T15:07:00Z">
+        <w:r>
+          <w:delText>record1</w:delText>
+        </w:r>
+      </w:del>
+      <w:ins w:id="118" w:author="vchoi" w:date="2014-02-25T15:07:00Z">
+        <w:r>
+          <w:t>data</w:t>
+        </w:r>
+      </w:ins>
+      <w:r>
+        <w:t xml:space="preserve">, </w:t>
+      </w:r>
+      <w:del w:id="119" w:author="vchoi" w:date="2014-02-25T15:07:00Z">
+        <w:r>
+          <w:delText>record2</w:delText>
+        </w:r>
+      </w:del>
+      <w:ins w:id="120" w:author="vchoi" w:date="2014-02-25T15:07:00Z">
+        <w:r>
+          <w:t>data</w:t>
+        </w:r>
+      </w:ins>
+      <w:r>
+        <w:t xml:space="preserve">, </w:t>
+      </w:r>
+      <w:del w:id="121" w:author="vchoi" w:date="2014-02-25T15:07:00Z">
+        <w:r>
+          <w:delText>record3</w:delText>
+        </w:r>
+      </w:del>
+      <w:ins w:id="122" w:author="vchoi" w:date="2014-02-25T15:07:00Z">
+        <w:r>
+          <w:t>data</w:t>
+        </w:r>
+      </w:ins>
+      <w:r>
+        <w:t xml:space="preserve">, </w:t>
+      </w:r>
+      <w:del w:id="123" w:author="vchoi" w:date="2014-02-25T15:07:00Z">
+        <w:r>
+          <w:delText>record4</w:delText>
+        </w:r>
+      </w:del>
+      <w:ins w:id="124" w:author="vchoi" w:date="2014-02-25T15:07:00Z">
+        <w:r>
+          <w:t>data</w:t>
+        </w:r>
+      </w:ins>
     </w:p>
     <w:p/>
     <w:p/>
@@ -3200,8 +3968,8 @@
         <w:lastRenderedPageBreak/>
         <w:t>Examp</w:t>
       </w:r>
-      <w:bookmarkStart w:id="9" w:name="CaseBExample4"/>
-      <w:bookmarkEnd w:id="9"/>
+      <w:bookmarkStart w:id="125" w:name="CaseBExample4"/>
+      <w:bookmarkEnd w:id="125"/>
       <w:r>
         <w:t>le 4</w:t>
       </w:r>
@@ -3219,6 +3987,7 @@
       <w:r>
         <w:t xml:space="preserve">the dimension size of </w:t>
       </w:r>
+      <w:proofErr w:type="spellStart"/>
       <w:r>
         <w:rPr>
           <w:rFonts w:ascii="Courier New" w:hAnsi="Courier New" w:cs="Courier New"/>
@@ -3226,93 +3995,153 @@
         </w:rPr>
         <w:t>dsetB</w:t>
       </w:r>
+      <w:proofErr w:type="spellEnd"/>
       <w:r>
         <w:t xml:space="preserve"> </w:t>
       </w:r>
+      <w:ins w:id="126" w:author="vchoi" w:date="2014-02-25T15:07:00Z">
+        <w:r>
+          <w:t>is changed—</w:t>
+        </w:r>
+      </w:ins>
+      <w:proofErr w:type="gramStart"/>
       <w:r>
         <w:rPr>
           <w:rFonts w:ascii="Courier New" w:hAnsi="Courier New" w:cs="Courier New"/>
           <w:sz w:val="20"/>
         </w:rPr>
-        <w:t>dims[0]</w:t>
-      </w:r>
-      <w:r>
-        <w:t xml:space="preserve"> </w:t>
-      </w:r>
-      <w:r>
-        <w:t xml:space="preserve">is changed </w:t>
-      </w:r>
-      <w:r>
-        <w:t xml:space="preserve">from </w:t>
-      </w:r>
-      <w:r>
-        <w:t>three</w:t>
-      </w:r>
-      <w:r>
-        <w:t xml:space="preserve"> to </w:t>
-      </w:r>
-      <w:r>
-        <w:t>five</w:t>
-      </w:r>
-      <w:r>
-        <w:t>,</w:t>
-      </w:r>
-      <w:r>
-        <w:t xml:space="preserve"> </w:t>
-      </w:r>
+        <w:t>dims[</w:t>
+      </w:r>
+      <w:proofErr w:type="gramEnd"/>
       <w:r>
         <w:rPr>
           <w:rFonts w:ascii="Courier New" w:hAnsi="Courier New" w:cs="Courier New"/>
           <w:sz w:val="20"/>
         </w:rPr>
-        <w:t xml:space="preserve">dims[1] </w:t>
-      </w:r>
-      <w:r>
-        <w:t>is change</w:t>
-      </w:r>
-      <w:r>
-        <w:t xml:space="preserve">d </w:t>
-      </w:r>
+        <w:t>0]</w:t>
+      </w:r>
+      <w:r>
+        <w:t xml:space="preserve"> </w:t>
+      </w:r>
+      <w:r>
+        <w:t xml:space="preserve">is </w:t>
+      </w:r>
+      <w:del w:id="127" w:author="vchoi" w:date="2014-02-25T15:07:00Z">
+        <w:r>
+          <w:delText xml:space="preserve">changed </w:delText>
+        </w:r>
+      </w:del>
+      <w:ins w:id="128" w:author="vchoi" w:date="2014-02-25T15:07:00Z">
+        <w:r>
+          <w:t xml:space="preserve">increased </w:t>
+        </w:r>
+      </w:ins>
       <w:r>
         <w:t xml:space="preserve">from </w:t>
       </w:r>
       <w:r>
-        <w:t>four</w:t>
+        <w:t>three</w:t>
       </w:r>
       <w:r>
         <w:t xml:space="preserve"> to </w:t>
       </w:r>
       <w:r>
-        <w:t>three</w:t>
-      </w:r>
-      <w:r>
-        <w:t>,</w:t>
-      </w:r>
-      <w:r>
-        <w:t xml:space="preserve"> and </w:t>
-      </w:r>
-      <w:r>
-        <w:t xml:space="preserve">both are </w:t>
-      </w:r>
-      <w:r>
-        <w:t>writ</w:t>
-      </w:r>
-      <w:r>
-        <w:t>t</w:t>
-      </w:r>
-      <w:r>
-        <w:t>e</w:t>
-      </w:r>
-      <w:r>
-        <w:t xml:space="preserve">n to </w:t>
-      </w:r>
+        <w:t>five</w:t>
+      </w:r>
+      <w:ins w:id="129" w:author="vchoi" w:date="2014-02-25T15:07:00Z">
+        <w:r>
+          <w:t xml:space="preserve"> and </w:t>
+        </w:r>
+      </w:ins>
+      <w:del w:id="130" w:author="vchoi" w:date="2014-02-25T15:07:00Z">
+        <w:r>
+          <w:delText>,</w:delText>
+        </w:r>
+        <w:r>
+          <w:delText xml:space="preserve"> </w:delText>
+        </w:r>
+      </w:del>
       <w:r>
         <w:rPr>
           <w:rFonts w:ascii="Courier New" w:hAnsi="Courier New" w:cs="Courier New"/>
           <w:sz w:val="20"/>
         </w:rPr>
+        <w:t>dims[1]</w:t>
+      </w:r>
+      <w:del w:id="131" w:author="vchoi" w:date="2014-02-25T15:07:00Z">
+        <w:r>
+          <w:rPr>
+            <w:rFonts w:ascii="Courier New" w:hAnsi="Courier New" w:cs="Courier New"/>
+            <w:sz w:val="20"/>
+          </w:rPr>
+          <w:delText xml:space="preserve"> </w:delText>
+        </w:r>
+      </w:del>
+      <w:r>
+        <w:t xml:space="preserve">is </w:t>
+      </w:r>
+      <w:del w:id="132" w:author="vchoi" w:date="2014-02-25T15:07:00Z">
+        <w:r>
+          <w:delText>change</w:delText>
+        </w:r>
+        <w:r>
+          <w:delText xml:space="preserve">d </w:delText>
+        </w:r>
+      </w:del>
+      <w:ins w:id="133" w:author="vchoi" w:date="2014-02-25T15:07:00Z">
+        <w:r>
+          <w:t xml:space="preserve">decreased </w:t>
+        </w:r>
+      </w:ins>
+      <w:r>
+        <w:t xml:space="preserve">from </w:t>
+      </w:r>
+      <w:r>
+        <w:t>four</w:t>
+      </w:r>
+      <w:r>
+        <w:t xml:space="preserve"> to </w:t>
+      </w:r>
+      <w:r>
+        <w:t>three</w:t>
+      </w:r>
+      <w:ins w:id="134" w:author="vchoi" w:date="2014-02-25T15:07:00Z">
+        <w:r>
+          <w:t xml:space="preserve">.  Data is then </w:t>
+        </w:r>
+      </w:ins>
+      <w:del w:id="135" w:author="vchoi" w:date="2014-02-25T15:07:00Z">
+        <w:r>
+          <w:delText>,</w:delText>
+        </w:r>
+        <w:r>
+          <w:delText xml:space="preserve"> and </w:delText>
+        </w:r>
+        <w:r>
+          <w:delText xml:space="preserve">both are </w:delText>
+        </w:r>
+      </w:del>
+      <w:r>
+        <w:t>writ</w:t>
+      </w:r>
+      <w:r>
+        <w:t>t</w:t>
+      </w:r>
+      <w:r>
+        <w:t>e</w:t>
+      </w:r>
+      <w:r>
+        <w:t xml:space="preserve">n to </w:t>
+      </w:r>
+      <w:proofErr w:type="spellStart"/>
+      <w:r>
+        <w:rPr>
+          <w:rFonts w:ascii="Courier New" w:hAnsi="Courier New" w:cs="Courier New"/>
+          <w:sz w:val="20"/>
+        </w:rPr>
         <w:t>dsetB</w:t>
       </w:r>
+      <w:proofErr w:type="spellEnd"/>
       <w:r>
         <w:t>.</w:t>
       </w:r>
@@ -3719,8 +4548,44 @@
         <w:ind w:left="720"/>
       </w:pPr>
       <w:r>
-        <w:t>(3, 0): record0, record1, record2</w:t>
-      </w:r>
+        <w:t xml:space="preserve">(3, 0): </w:t>
+      </w:r>
+      <w:del w:id="136" w:author="vchoi" w:date="2014-02-25T15:08:00Z">
+        <w:r>
+          <w:delText>record0</w:delText>
+        </w:r>
+      </w:del>
+      <w:ins w:id="137" w:author="vchoi" w:date="2014-02-25T15:08:00Z">
+        <w:r>
+          <w:t>data</w:t>
+        </w:r>
+      </w:ins>
+      <w:r>
+        <w:t xml:space="preserve">, </w:t>
+      </w:r>
+      <w:del w:id="138" w:author="vchoi" w:date="2014-02-25T15:08:00Z">
+        <w:r>
+          <w:delText>record1</w:delText>
+        </w:r>
+      </w:del>
+      <w:ins w:id="139" w:author="vchoi" w:date="2014-02-25T15:08:00Z">
+        <w:r>
+          <w:t>data</w:t>
+        </w:r>
+      </w:ins>
+      <w:r>
+        <w:t xml:space="preserve">, </w:t>
+      </w:r>
+      <w:del w:id="140" w:author="vchoi" w:date="2014-02-25T15:08:00Z">
+        <w:r>
+          <w:delText>record2</w:delText>
+        </w:r>
+      </w:del>
+      <w:ins w:id="141" w:author="vchoi" w:date="2014-02-25T15:08:00Z">
+        <w:r>
+          <w:t>data</w:t>
+        </w:r>
+      </w:ins>
     </w:p>
     <w:p>
       <w:pPr>
@@ -3728,8 +4593,44 @@
         <w:ind w:left="720"/>
       </w:pPr>
       <w:r>
-        <w:t>(4, 0): record0, record1, record2</w:t>
-      </w:r>
+        <w:t xml:space="preserve">(4, 0): </w:t>
+      </w:r>
+      <w:del w:id="142" w:author="vchoi" w:date="2014-02-25T15:08:00Z">
+        <w:r>
+          <w:delText>record0</w:delText>
+        </w:r>
+      </w:del>
+      <w:ins w:id="143" w:author="vchoi" w:date="2014-02-25T15:08:00Z">
+        <w:r>
+          <w:t>data</w:t>
+        </w:r>
+      </w:ins>
+      <w:r>
+        <w:t xml:space="preserve">, </w:t>
+      </w:r>
+      <w:del w:id="144" w:author="vchoi" w:date="2014-02-25T15:08:00Z">
+        <w:r>
+          <w:delText>record1</w:delText>
+        </w:r>
+      </w:del>
+      <w:ins w:id="145" w:author="vchoi" w:date="2014-02-25T15:08:00Z">
+        <w:r>
+          <w:t>data</w:t>
+        </w:r>
+      </w:ins>
+      <w:r>
+        <w:t xml:space="preserve">, </w:t>
+      </w:r>
+      <w:del w:id="146" w:author="vchoi" w:date="2014-02-25T15:08:00Z">
+        <w:r>
+          <w:delText>record2</w:delText>
+        </w:r>
+      </w:del>
+      <w:ins w:id="147" w:author="vchoi" w:date="2014-02-25T15:08:00Z">
+        <w:r>
+          <w:t>data</w:t>
+        </w:r>
+      </w:ins>
     </w:p>
     <w:p/>
     <w:p/>
@@ -3741,8 +4642,8 @@
       <w:r>
         <w:t>Exa</w:t>
       </w:r>
-      <w:bookmarkStart w:id="10" w:name="CaseBExample5"/>
-      <w:bookmarkEnd w:id="10"/>
+      <w:bookmarkStart w:id="148" w:name="CaseBExample5"/>
+      <w:bookmarkEnd w:id="148"/>
       <w:r>
         <w:t>mple 5</w:t>
       </w:r>
@@ -3760,6 +4661,7 @@
       <w:r>
         <w:t xml:space="preserve">the dimension size of </w:t>
       </w:r>
+      <w:proofErr w:type="spellStart"/>
       <w:r>
         <w:rPr>
           <w:rFonts w:ascii="Courier New" w:hAnsi="Courier New" w:cs="Courier New"/>
@@ -3767,84 +4669,141 @@
         </w:rPr>
         <w:t>dsetB</w:t>
       </w:r>
+      <w:proofErr w:type="spellEnd"/>
       <w:r>
         <w:t xml:space="preserve"> </w:t>
       </w:r>
+      <w:ins w:id="149" w:author="vchoi" w:date="2014-02-25T15:08:00Z">
+        <w:r>
+          <w:t>is changed—</w:t>
+        </w:r>
+      </w:ins>
+      <w:proofErr w:type="gramStart"/>
       <w:r>
         <w:rPr>
           <w:rFonts w:ascii="Courier New" w:hAnsi="Courier New" w:cs="Courier New"/>
           <w:sz w:val="20"/>
         </w:rPr>
-        <w:t>dims[0]</w:t>
-      </w:r>
-      <w:r>
-        <w:t xml:space="preserve"> </w:t>
-      </w:r>
-      <w:r>
-        <w:t xml:space="preserve">is changed </w:t>
-      </w:r>
-      <w:r>
-        <w:t xml:space="preserve">from </w:t>
-      </w:r>
-      <w:r>
-        <w:t>three</w:t>
-      </w:r>
-      <w:r>
-        <w:t xml:space="preserve"> to </w:t>
-      </w:r>
-      <w:r>
-        <w:t xml:space="preserve">two, </w:t>
-      </w:r>
+        <w:t>dims[</w:t>
+      </w:r>
+      <w:proofErr w:type="gramEnd"/>
       <w:r>
         <w:rPr>
           <w:rFonts w:ascii="Courier New" w:hAnsi="Courier New" w:cs="Courier New"/>
           <w:sz w:val="20"/>
         </w:rPr>
-        <w:t>dims[1]</w:t>
+        <w:t>0]</w:t>
       </w:r>
       <w:r>
         <w:t xml:space="preserve"> </w:t>
       </w:r>
       <w:r>
-        <w:t xml:space="preserve">is changed </w:t>
-      </w:r>
+        <w:t xml:space="preserve">is </w:t>
+      </w:r>
+      <w:del w:id="150" w:author="vchoi" w:date="2014-02-25T15:08:00Z">
+        <w:r>
+          <w:delText xml:space="preserve">changed </w:delText>
+        </w:r>
+      </w:del>
+      <w:ins w:id="151" w:author="vchoi" w:date="2014-02-25T15:08:00Z">
+        <w:r>
+          <w:t xml:space="preserve">decreased </w:t>
+        </w:r>
+      </w:ins>
       <w:r>
         <w:t xml:space="preserve">from </w:t>
       </w:r>
       <w:r>
-        <w:t>four</w:t>
+        <w:t>three</w:t>
       </w:r>
       <w:r>
         <w:t xml:space="preserve"> to </w:t>
       </w:r>
       <w:r>
-        <w:t>five,</w:t>
-      </w:r>
-      <w:r>
-        <w:t xml:space="preserve"> and </w:t>
-      </w:r>
-      <w:r>
-        <w:t xml:space="preserve">both are </w:t>
-      </w:r>
-      <w:r>
-        <w:t>wri</w:t>
-      </w:r>
-      <w:r>
-        <w:t>t</w:t>
-      </w:r>
-      <w:r>
-        <w:t>te</w:t>
-      </w:r>
-      <w:r>
-        <w:t xml:space="preserve">n to </w:t>
-      </w:r>
+        <w:t>two</w:t>
+      </w:r>
+      <w:ins w:id="152" w:author="vchoi" w:date="2014-02-25T15:08:00Z">
+        <w:r>
+          <w:t xml:space="preserve"> and </w:t>
+        </w:r>
+      </w:ins>
+      <w:del w:id="153" w:author="vchoi" w:date="2014-02-25T15:08:00Z">
+        <w:r>
+          <w:delText xml:space="preserve">, </w:delText>
+        </w:r>
+      </w:del>
       <w:r>
         <w:rPr>
           <w:rFonts w:ascii="Courier New" w:hAnsi="Courier New" w:cs="Courier New"/>
           <w:sz w:val="20"/>
         </w:rPr>
+        <w:t>dims[1]</w:t>
+      </w:r>
+      <w:r>
+        <w:t xml:space="preserve"> </w:t>
+      </w:r>
+      <w:r>
+        <w:t xml:space="preserve">is </w:t>
+      </w:r>
+      <w:del w:id="154" w:author="vchoi" w:date="2014-02-25T15:08:00Z">
+        <w:r>
+          <w:delText xml:space="preserve">changed </w:delText>
+        </w:r>
+      </w:del>
+      <w:ins w:id="155" w:author="vchoi" w:date="2014-02-25T15:08:00Z">
+        <w:r>
+          <w:t xml:space="preserve">increased </w:t>
+        </w:r>
+      </w:ins>
+      <w:r>
+        <w:t xml:space="preserve">from </w:t>
+      </w:r>
+      <w:r>
+        <w:t>four</w:t>
+      </w:r>
+      <w:r>
+        <w:t xml:space="preserve"> to </w:t>
+      </w:r>
+      <w:r>
+        <w:t>five</w:t>
+      </w:r>
+      <w:ins w:id="156" w:author="vchoi" w:date="2014-02-25T15:08:00Z">
+        <w:r>
+          <w:t xml:space="preserve">.  Data is then </w:t>
+        </w:r>
+      </w:ins>
+      <w:del w:id="157" w:author="vchoi" w:date="2014-02-25T15:08:00Z">
+        <w:r>
+          <w:delText>,</w:delText>
+        </w:r>
+        <w:r>
+          <w:delText xml:space="preserve"> and </w:delText>
+        </w:r>
+        <w:r>
+          <w:delText xml:space="preserve">both are </w:delText>
+        </w:r>
+      </w:del>
+      <w:r>
+        <w:t>wri</w:t>
+      </w:r>
+      <w:r>
+        <w:t>t</w:t>
+      </w:r>
+      <w:r>
+        <w:t>te</w:t>
+      </w:r>
+      <w:r>
+        <w:t xml:space="preserve">n to </w:t>
+      </w:r>
+      <w:proofErr w:type="spellStart"/>
+      <w:r>
+        <w:rPr>
+          <w:rFonts w:ascii="Courier New" w:hAnsi="Courier New" w:cs="Courier New"/>
+          <w:sz w:val="20"/>
+        </w:rPr>
         <w:t>dsetB</w:t>
       </w:r>
+      <w:proofErr w:type="spellEnd"/>
       <w:r>
         <w:t xml:space="preserve">. </w:t>
       </w:r>
@@ -4199,8 +5158,18 @@
         <w:ind w:left="720"/>
       </w:pPr>
       <w:r>
-        <w:t>(0, 4): record</w:t>
-      </w:r>
+        <w:t xml:space="preserve">(0, 4): </w:t>
+      </w:r>
+      <w:del w:id="158" w:author="vchoi" w:date="2014-02-25T15:08:00Z">
+        <w:r>
+          <w:delText>record</w:delText>
+        </w:r>
+      </w:del>
+      <w:ins w:id="159" w:author="vchoi" w:date="2014-02-25T15:08:00Z">
+        <w:r>
+          <w:t>data</w:t>
+        </w:r>
+      </w:ins>
     </w:p>
     <w:p>
       <w:pPr>
@@ -4208,26 +5177,53 @@
         <w:ind w:left="720"/>
       </w:pPr>
       <w:r>
-        <w:t>(1, 4): record</w:t>
-      </w:r>
-    </w:p>
-    <w:p/>
-    <w:p/>
-    <w:p>
-      <w:r>
-        <w:br w:type="page"/>
-      </w:r>
+        <w:t xml:space="preserve">(1, 4): </w:t>
+      </w:r>
+      <w:del w:id="160" w:author="vchoi" w:date="2014-02-25T15:09:00Z">
+        <w:r>
+          <w:delText>record</w:delText>
+        </w:r>
+      </w:del>
+      <w:ins w:id="161" w:author="vchoi" w:date="2014-02-25T15:09:00Z">
+        <w:r>
+          <w:t>data</w:t>
+        </w:r>
+      </w:ins>
+    </w:p>
+    <w:p/>
+    <w:p>
+      <w:pPr>
+        <w:rPr>
+          <w:del w:id="162" w:author="vchoi" w:date="2014-02-25T15:09:00Z"/>
+        </w:rPr>
+      </w:pPr>
+    </w:p>
+    <w:p>
+      <w:pPr>
+        <w:rPr>
+          <w:del w:id="163" w:author="vchoi" w:date="2014-02-25T15:09:00Z"/>
+        </w:rPr>
+      </w:pPr>
+      <w:del w:id="164" w:author="vchoi" w:date="2014-02-25T15:09:00Z">
+        <w:r>
+          <w:br w:type="page"/>
+        </w:r>
+      </w:del>
     </w:p>
     <w:p>
       <w:pPr>
         <w:pStyle w:val="SubSectionHeading"/>
-      </w:pPr>
-      <w:r>
-        <w:lastRenderedPageBreak/>
+        <w:pPrChange w:id="165" w:author="vchoi" w:date="2014-02-25T15:09:00Z">
+          <w:pPr>
+            <w:pStyle w:val="SubSectionHeading"/>
+          </w:pPr>
+        </w:pPrChange>
+      </w:pPr>
+      <w:r>
         <w:t>Exa</w:t>
       </w:r>
-      <w:bookmarkStart w:id="11" w:name="CaseBExample6"/>
-      <w:bookmarkEnd w:id="11"/>
+      <w:bookmarkStart w:id="166" w:name="CaseBExample6"/>
+      <w:bookmarkEnd w:id="166"/>
       <w:r>
         <w:t>mple 6</w:t>
       </w:r>
@@ -4245,6 +5241,7 @@
       <w:r>
         <w:t xml:space="preserve">the size of </w:t>
       </w:r>
+      <w:proofErr w:type="spellStart"/>
       <w:r>
         <w:rPr>
           <w:rFonts w:ascii="Courier New" w:hAnsi="Courier New" w:cs="Courier New"/>
@@ -4252,84 +5249,153 @@
         </w:rPr>
         <w:t>dsetB</w:t>
       </w:r>
+      <w:proofErr w:type="spellEnd"/>
       <w:r>
         <w:t xml:space="preserve"> </w:t>
       </w:r>
+      <w:ins w:id="167" w:author="vchoi" w:date="2014-02-25T15:09:00Z">
+        <w:r>
+          <w:t>is changed</w:t>
+        </w:r>
+        <w:r>
+          <w:t>—</w:t>
+        </w:r>
+      </w:ins>
+      <w:proofErr w:type="gramStart"/>
       <w:r>
         <w:rPr>
           <w:rFonts w:ascii="Courier New" w:hAnsi="Courier New" w:cs="Courier New"/>
           <w:sz w:val="20"/>
         </w:rPr>
-        <w:t>dims[0]</w:t>
-      </w:r>
-      <w:r>
-        <w:t xml:space="preserve"> </w:t>
-      </w:r>
-      <w:r>
-        <w:t xml:space="preserve">is changed </w:t>
-      </w:r>
-      <w:r>
-        <w:t xml:space="preserve">from </w:t>
-      </w:r>
-      <w:r>
-        <w:t xml:space="preserve">three </w:t>
-      </w:r>
-      <w:r>
-        <w:t xml:space="preserve">to </w:t>
-      </w:r>
-      <w:r>
-        <w:t xml:space="preserve">two, </w:t>
-      </w:r>
+        <w:t>dims[</w:t>
+      </w:r>
+      <w:proofErr w:type="gramEnd"/>
       <w:r>
         <w:rPr>
           <w:rFonts w:ascii="Courier New" w:hAnsi="Courier New" w:cs="Courier New"/>
           <w:sz w:val="20"/>
         </w:rPr>
-        <w:t>dims[1]</w:t>
+        <w:t>0]</w:t>
       </w:r>
       <w:r>
         <w:t xml:space="preserve"> </w:t>
       </w:r>
       <w:r>
-        <w:t xml:space="preserve">is changed </w:t>
-      </w:r>
+        <w:t xml:space="preserve">is </w:t>
+      </w:r>
+      <w:del w:id="168" w:author="vchoi" w:date="2014-02-25T15:09:00Z">
+        <w:r>
+          <w:delText xml:space="preserve">changed </w:delText>
+        </w:r>
+      </w:del>
+      <w:ins w:id="169" w:author="vchoi" w:date="2014-02-25T15:09:00Z">
+        <w:r>
+          <w:t>decreased</w:t>
+        </w:r>
+        <w:r>
+          <w:t xml:space="preserve"> </w:t>
+        </w:r>
+      </w:ins>
       <w:r>
         <w:t xml:space="preserve">from </w:t>
       </w:r>
       <w:r>
-        <w:t>four</w:t>
-      </w:r>
-      <w:r>
-        <w:t xml:space="preserve"> to </w:t>
-      </w:r>
-      <w:r>
-        <w:t>two,</w:t>
-      </w:r>
-      <w:r>
-        <w:t xml:space="preserve"> and </w:t>
-      </w:r>
-      <w:r>
-        <w:t xml:space="preserve">both are </w:t>
-      </w:r>
-      <w:r>
-        <w:t>wri</w:t>
-      </w:r>
-      <w:r>
-        <w:t>t</w:t>
-      </w:r>
-      <w:r>
-        <w:t>te</w:t>
-      </w:r>
-      <w:r>
-        <w:t xml:space="preserve">n to </w:t>
-      </w:r>
+        <w:t xml:space="preserve">three </w:t>
+      </w:r>
+      <w:r>
+        <w:t xml:space="preserve">to </w:t>
+      </w:r>
+      <w:r>
+        <w:t>two</w:t>
+      </w:r>
+      <w:ins w:id="170" w:author="vchoi" w:date="2014-02-25T15:09:00Z">
+        <w:r>
+          <w:t xml:space="preserve"> and </w:t>
+        </w:r>
+      </w:ins>
+      <w:del w:id="171" w:author="vchoi" w:date="2014-02-25T15:09:00Z">
+        <w:r>
+          <w:delText xml:space="preserve">, </w:delText>
+        </w:r>
+      </w:del>
       <w:r>
         <w:rPr>
           <w:rFonts w:ascii="Courier New" w:hAnsi="Courier New" w:cs="Courier New"/>
           <w:sz w:val="20"/>
         </w:rPr>
+        <w:t>dims[1]</w:t>
+      </w:r>
+      <w:r>
+        <w:t xml:space="preserve"> </w:t>
+      </w:r>
+      <w:r>
+        <w:t xml:space="preserve">is </w:t>
+      </w:r>
+      <w:del w:id="172" w:author="vchoi" w:date="2014-02-25T15:09:00Z">
+        <w:r>
+          <w:delText xml:space="preserve">changed </w:delText>
+        </w:r>
+      </w:del>
+      <w:ins w:id="173" w:author="vchoi" w:date="2014-02-25T15:09:00Z">
+        <w:r>
+          <w:t>decreased</w:t>
+        </w:r>
+        <w:r>
+          <w:t xml:space="preserve"> </w:t>
+        </w:r>
+      </w:ins>
+      <w:r>
+        <w:t xml:space="preserve">from </w:t>
+      </w:r>
+      <w:r>
+        <w:t>four</w:t>
+      </w:r>
+      <w:r>
+        <w:t xml:space="preserve"> to </w:t>
+      </w:r>
+      <w:r>
+        <w:t>two</w:t>
+      </w:r>
+      <w:del w:id="174" w:author="vchoi" w:date="2014-02-25T15:10:00Z">
+        <w:r>
+          <w:delText>,</w:delText>
+        </w:r>
+        <w:r>
+          <w:delText xml:space="preserve"> and </w:delText>
+        </w:r>
+        <w:r>
+          <w:delText>both are</w:delText>
+        </w:r>
+      </w:del>
+      <w:ins w:id="175" w:author="vchoi" w:date="2014-02-25T15:10:00Z">
+        <w:r>
+          <w:t>.  Data is then</w:t>
+        </w:r>
+      </w:ins>
+      <w:r>
+        <w:t xml:space="preserve"> </w:t>
+      </w:r>
+      <w:r>
+        <w:t>wri</w:t>
+      </w:r>
+      <w:r>
+        <w:t>t</w:t>
+      </w:r>
+      <w:r>
+        <w:t>te</w:t>
+      </w:r>
+      <w:r>
+        <w:t xml:space="preserve">n to </w:t>
+      </w:r>
+      <w:proofErr w:type="spellStart"/>
+      <w:r>
+        <w:rPr>
+          <w:rFonts w:ascii="Courier New" w:hAnsi="Courier New" w:cs="Courier New"/>
+          <w:sz w:val="20"/>
+        </w:rPr>
         <w:t>dsetB</w:t>
       </w:r>
+      <w:proofErr w:type="spellEnd"/>
       <w:r>
         <w:t xml:space="preserve">. </w:t>
       </w:r>
@@ -4625,11 +5691,11 @@
       <w:pPr>
         <w:pStyle w:val="Heading2"/>
       </w:pPr>
-      <w:bookmarkStart w:id="12" w:name="_Toc380151621"/>
+      <w:bookmarkStart w:id="176" w:name="_Toc380151621"/>
       <w:r>
         <w:t>Case C: Monitor a Dataset with a Compound Datatype</w:t>
       </w:r>
-      <w:bookmarkEnd w:id="12"/>
+      <w:bookmarkEnd w:id="176"/>
     </w:p>
     <w:p>
       <w:r>
@@ -4659,8 +5725,8 @@
       <w:r>
         <w:t>Exa</w:t>
       </w:r>
-      <w:bookmarkStart w:id="13" w:name="CaseCExample1"/>
-      <w:bookmarkEnd w:id="13"/>
+      <w:bookmarkStart w:id="177" w:name="CaseCExample1"/>
+      <w:bookmarkEnd w:id="177"/>
       <w:r>
         <w:t>mple 1</w:t>
       </w:r>
@@ -4757,7 +5823,23 @@
         <w:t>C1</w:t>
       </w:r>
       <w:r>
-        <w:t xml:space="preserve"> is a two-dimensional dataset of 3x4 records with a compound datatype defined as the following:</w:t>
+        <w:t xml:space="preserve"> is a two-dimensional dataset of 3x4 </w:t>
+      </w:r>
+      <w:del w:id="178" w:author="vchoi" w:date="2014-02-25T15:10:00Z">
+        <w:r>
+          <w:delText xml:space="preserve">records </w:delText>
+        </w:r>
+      </w:del>
+      <w:ins w:id="179" w:author="vchoi" w:date="2014-02-25T15:10:00Z">
+        <w:r>
+          <w:t>data elements</w:t>
+        </w:r>
+        <w:r>
+          <w:t xml:space="preserve"> </w:t>
+        </w:r>
+      </w:ins>
+      <w:r>
+        <w:t>with a compound datatype defined as the following:</w:t>
       </w:r>
     </w:p>
     <w:p/>
@@ -4801,9 +5883,21 @@
       <w:pPr>
         <w:pStyle w:val="PlainText"/>
         <w:ind w:left="720"/>
-      </w:pPr>
-      <w:r>
-        <w:t xml:space="preserve">    H5T_STD_I32BE "c4"; }</w:t>
+        <w:rPr>
+          <w:ins w:id="180" w:author="vchoi" w:date="2014-02-25T15:10:00Z"/>
+        </w:rPr>
+      </w:pPr>
+      <w:r>
+        <w:t xml:space="preserve">    H5T_STD_I32BE "c4"; </w:t>
+      </w:r>
+    </w:p>
+    <w:p>
+      <w:pPr>
+        <w:pStyle w:val="PlainText"/>
+        <w:ind w:left="720"/>
+      </w:pPr>
+      <w:r>
+        <w:t>}</w:t>
       </w:r>
     </w:p>
     <w:p/>
@@ -4830,19 +5924,49 @@
       <w:r>
         <w:t xml:space="preserve"> </w:t>
       </w:r>
+      <w:ins w:id="181" w:author="vchoi" w:date="2014-02-25T15:11:00Z">
+        <w:r>
+          <w:t>is changed</w:t>
+        </w:r>
+        <w:r>
+          <w:t>—</w:t>
+        </w:r>
+      </w:ins>
+      <w:proofErr w:type="gramStart"/>
       <w:r>
         <w:rPr>
           <w:rFonts w:ascii="Courier New" w:hAnsi="Courier New" w:cs="Courier New"/>
           <w:sz w:val="20"/>
         </w:rPr>
-        <w:t>dims[0]</w:t>
+        <w:t>dims[</w:t>
+      </w:r>
+      <w:proofErr w:type="gramEnd"/>
+      <w:r>
+        <w:rPr>
+          <w:rFonts w:ascii="Courier New" w:hAnsi="Courier New" w:cs="Courier New"/>
+          <w:sz w:val="20"/>
+        </w:rPr>
+        <w:t>0]</w:t>
       </w:r>
       <w:r>
         <w:t xml:space="preserve"> </w:t>
       </w:r>
       <w:r>
-        <w:t xml:space="preserve">is changed </w:t>
-      </w:r>
+        <w:t xml:space="preserve">is </w:t>
+      </w:r>
+      <w:del w:id="182" w:author="vchoi" w:date="2014-02-25T15:11:00Z">
+        <w:r>
+          <w:delText xml:space="preserve">changed </w:delText>
+        </w:r>
+      </w:del>
+      <w:ins w:id="183" w:author="vchoi" w:date="2014-02-25T15:11:00Z">
+        <w:r>
+          <w:t>increased</w:t>
+        </w:r>
+        <w:r>
+          <w:t xml:space="preserve"> </w:t>
+        </w:r>
+      </w:ins>
       <w:r>
         <w:t xml:space="preserve">from </w:t>
       </w:r>
@@ -4855,12 +5979,27 @@
       <w:r>
         <w:t>five</w:t>
       </w:r>
-      <w:r>
-        <w:t xml:space="preserve"> and </w:t>
-      </w:r>
-      <w:r>
-        <w:t xml:space="preserve">is </w:t>
-      </w:r>
+      <w:ins w:id="184" w:author="vchoi" w:date="2014-02-25T17:27:00Z">
+        <w:r>
+          <w:t>.  D</w:t>
+        </w:r>
+      </w:ins>
+      <w:ins w:id="185" w:author="vchoi" w:date="2014-02-25T15:11:00Z">
+        <w:r>
+          <w:t>ata is then</w:t>
+        </w:r>
+      </w:ins>
+      <w:r>
+        <w:t xml:space="preserve"> </w:t>
+      </w:r>
+      <w:del w:id="186" w:author="vchoi" w:date="2014-02-25T15:11:00Z">
+        <w:r>
+          <w:delText xml:space="preserve">and </w:delText>
+        </w:r>
+        <w:r>
+          <w:delText xml:space="preserve">is </w:delText>
+        </w:r>
+      </w:del>
       <w:r>
         <w:t>wri</w:t>
       </w:r>
@@ -5356,7 +6495,13 @@
       </w:r>
     </w:p>
     <w:p/>
-    <w:p/>
+    <w:p>
+      <w:pPr>
+        <w:rPr>
+          <w:del w:id="187" w:author="vchoi" w:date="2014-02-25T17:29:00Z"/>
+        </w:rPr>
+      </w:pPr>
+    </w:p>
     <w:p/>
     <w:p>
       <w:pPr>
@@ -5365,8 +6510,8 @@
       <w:r>
         <w:t>Exa</w:t>
       </w:r>
-      <w:bookmarkStart w:id="14" w:name="CaseCExample2"/>
-      <w:bookmarkEnd w:id="14"/>
+      <w:bookmarkStart w:id="188" w:name="CaseCExample2"/>
+      <w:bookmarkEnd w:id="188"/>
       <w:r>
         <w:t>mple 2</w:t>
       </w:r>
@@ -5398,14 +6543,54 @@
         <w:t xml:space="preserve"> </w:t>
       </w:r>
       <w:r>
-        <w:t>with its compound datatype</w:t>
-      </w:r>
-      <w:r>
-        <w:t>.</w:t>
-      </w:r>
-      <w:r>
-        <w:t xml:space="preserve"> </w:t>
-      </w:r>
+        <w:t xml:space="preserve">with its compound </w:t>
+      </w:r>
+      <w:proofErr w:type="spellStart"/>
+      <w:r>
+        <w:t>datatype</w:t>
+      </w:r>
+      <w:proofErr w:type="spellEnd"/>
+      <w:ins w:id="189" w:author="vchoi" w:date="2014-02-25T18:38:00Z">
+        <w:r>
+          <w:t xml:space="preserve">, and will display </w:t>
+        </w:r>
+      </w:ins>
+      <w:ins w:id="190" w:author="vchoi" w:date="2014-02-25T18:39:00Z">
+        <w:r>
+          <w:t xml:space="preserve">data elements only </w:t>
+        </w:r>
+        <w:bookmarkStart w:id="191" w:name="_GoBack"/>
+        <w:bookmarkEnd w:id="191"/>
+        <w:r>
+          <w:t>for</w:t>
+        </w:r>
+      </w:ins>
+      <w:ins w:id="192" w:author="vchoi" w:date="2014-02-25T18:38:00Z">
+        <w:r>
+          <w:t xml:space="preserve"> the </w:t>
+        </w:r>
+      </w:ins>
+      <w:del w:id="193" w:author="vchoi" w:date="2014-02-25T18:38:00Z">
+        <w:r>
+          <w:delText>.</w:delText>
+        </w:r>
+        <w:r>
+          <w:delText xml:space="preserve"> </w:delText>
+        </w:r>
+      </w:del>
+      <w:ins w:id="194" w:author="vchoi" w:date="2014-02-25T17:28:00Z">
+        <w:r>
+          <w:t xml:space="preserve">second field and the fourth field of the compound </w:t>
+        </w:r>
+        <w:proofErr w:type="spellStart"/>
+        <w:r>
+          <w:t>datatype</w:t>
+        </w:r>
+        <w:proofErr w:type="spellEnd"/>
+        <w:r>
+          <w:t>.</w:t>
+        </w:r>
+      </w:ins>
     </w:p>
     <w:p/>
     <w:p>
@@ -5417,121 +6602,175 @@
           <w:rFonts w:ascii="Courier New" w:hAnsi="Courier New" w:cs="Courier New"/>
           <w:sz w:val="20"/>
         </w:rPr>
-        <w:t xml:space="preserve">––fields </w:t>
-      </w:r>
-      <w:r>
-        <w:t>option with the following command line:</w:t>
-      </w:r>
-    </w:p>
-    <w:p/>
-    <w:p>
-      <w:pPr>
-        <w:pStyle w:val="PlainText"/>
-      </w:pPr>
-      <w:r>
-        <w:t xml:space="preserve">h5watch </w:t>
-      </w:r>
-      <w:r>
-        <w:rPr>
-          <w:rFonts w:cs="Courier New"/>
-        </w:rPr>
         <w:t>––</w:t>
       </w:r>
-      <w:r>
-        <w:t>fields=</w:t>
-      </w:r>
-      <w:r>
-        <w:t xml:space="preserve">c2,c4 </w:t>
-      </w:r>
-      <w:r>
-        <w:t>example.h5/dset</w:t>
-      </w:r>
-      <w:r>
-        <w:t>C1</w:t>
-      </w:r>
-    </w:p>
-    <w:p/>
-    <w:p>
-      <w:r>
-        <w:t>This command line could also be written as the following:</w:t>
-      </w:r>
-    </w:p>
-    <w:p/>
-    <w:p>
-      <w:pPr>
-        <w:pStyle w:val="PlainText"/>
-      </w:pPr>
-      <w:r>
-        <w:t xml:space="preserve">h5watch </w:t>
-      </w:r>
-      <w:r>
-        <w:rPr>
-          <w:rFonts w:cs="Courier New"/>
-        </w:rPr>
-        <w:t>––</w:t>
-      </w:r>
-      <w:r>
-        <w:t>fields=</w:t>
-      </w:r>
-      <w:r>
-        <w:t>c2</w:t>
-      </w:r>
-      <w:r>
-        <w:t xml:space="preserve"> </w:t>
-      </w:r>
-      <w:r>
-        <w:rPr>
-          <w:rFonts w:cs="Courier New"/>
-        </w:rPr>
-        <w:t>––</w:t>
-      </w:r>
-      <w:r>
-        <w:t>fields=c4</w:t>
-      </w:r>
-      <w:r>
-        <w:t xml:space="preserve"> </w:t>
-      </w:r>
-      <w:r>
-        <w:t>example.h5/dset</w:t>
-      </w:r>
-      <w:r>
-        <w:t>C1</w:t>
-      </w:r>
-    </w:p>
-    <w:p/>
-    <w:p>
-      <w:r>
-        <w:t xml:space="preserve">Suppose </w:t>
-      </w:r>
-      <w:r>
-        <w:t xml:space="preserve">in this example </w:t>
-      </w:r>
-      <w:r>
-        <w:t xml:space="preserve">the dimension size of </w:t>
-      </w:r>
+      <w:proofErr w:type="gramStart"/>
       <w:r>
         <w:rPr>
           <w:rFonts w:ascii="Courier New" w:hAnsi="Courier New" w:cs="Courier New"/>
           <w:sz w:val="20"/>
         </w:rPr>
-        <w:t>dsetC1</w:t>
+        <w:t>fields</w:t>
+      </w:r>
+      <w:proofErr w:type="gramEnd"/>
+      <w:ins w:id="195" w:author="vchoi" w:date="2014-02-25T15:14:00Z">
+        <w:r>
+          <w:rPr>
+            <w:rFonts w:ascii="Courier New" w:hAnsi="Courier New" w:cs="Courier New"/>
+            <w:sz w:val="20"/>
+          </w:rPr>
+          <w:t xml:space="preserve"> </w:t>
+        </w:r>
+      </w:ins>
+      <w:del w:id="196" w:author="vchoi" w:date="2014-02-25T15:14:00Z">
+        <w:r>
+          <w:rPr>
+            <w:rFonts w:ascii="Courier New" w:hAnsi="Courier New" w:cs="Courier New"/>
+            <w:sz w:val="20"/>
+          </w:rPr>
+          <w:delText xml:space="preserve"> </w:delText>
+        </w:r>
+      </w:del>
+      <w:r>
+        <w:t>option with the following command line:</w:t>
+      </w:r>
+    </w:p>
+    <w:p/>
+    <w:p>
+      <w:pPr>
+        <w:pStyle w:val="PlainText"/>
+      </w:pPr>
+      <w:r>
+        <w:t xml:space="preserve">h5watch </w:t>
+      </w:r>
+      <w:r>
+        <w:rPr>
+          <w:rFonts w:cs="Courier New"/>
+        </w:rPr>
+        <w:t>––</w:t>
+      </w:r>
+      <w:r>
+        <w:t>fields=</w:t>
+      </w:r>
+      <w:r>
+        <w:t xml:space="preserve">c2,c4 </w:t>
+      </w:r>
+      <w:r>
+        <w:t>example.h5/dset</w:t>
+      </w:r>
+      <w:r>
+        <w:t>C1</w:t>
+      </w:r>
+    </w:p>
+    <w:p/>
+    <w:p>
+      <w:r>
+        <w:t>This command line could also be written as the following:</w:t>
+      </w:r>
+    </w:p>
+    <w:p/>
+    <w:p>
+      <w:pPr>
+        <w:pStyle w:val="PlainText"/>
+      </w:pPr>
+      <w:r>
+        <w:t xml:space="preserve">h5watch </w:t>
+      </w:r>
+      <w:r>
+        <w:rPr>
+          <w:rFonts w:cs="Courier New"/>
+        </w:rPr>
+        <w:t>––</w:t>
+      </w:r>
+      <w:r>
+        <w:t>fields=c2</w:t>
       </w:r>
       <w:r>
         <w:t xml:space="preserve"> </w:t>
+      </w:r>
+      <w:r>
+        <w:rPr>
+          <w:rFonts w:cs="Courier New"/>
+        </w:rPr>
+        <w:t>––</w:t>
+      </w:r>
+      <w:r>
+        <w:t>fields=c4</w:t>
+      </w:r>
+      <w:r>
+        <w:t xml:space="preserve"> </w:t>
+      </w:r>
+      <w:r>
+        <w:t>example.h5/dset</w:t>
+      </w:r>
+      <w:r>
+        <w:t>C1</w:t>
+      </w:r>
+    </w:p>
+    <w:p/>
+    <w:p>
+      <w:r>
+        <w:t xml:space="preserve">Suppose </w:t>
+      </w:r>
+      <w:r>
+        <w:t xml:space="preserve">in this example </w:t>
+      </w:r>
+      <w:r>
+        <w:t xml:space="preserve">the dimension size of </w:t>
       </w:r>
       <w:r>
         <w:rPr>
           <w:rFonts w:ascii="Courier New" w:hAnsi="Courier New" w:cs="Courier New"/>
           <w:sz w:val="20"/>
         </w:rPr>
-        <w:t>dims[1]</w:t>
+        <w:t>dsetC1</w:t>
       </w:r>
       <w:r>
         <w:t xml:space="preserve"> </w:t>
       </w:r>
-      <w:r>
-        <w:t xml:space="preserve">is changed </w:t>
-      </w:r>
+      <w:ins w:id="197" w:author="vchoi" w:date="2014-02-25T15:12:00Z">
+        <w:r>
+          <w:t>is changed</w:t>
+        </w:r>
+        <w:r>
+          <w:t>—</w:t>
+        </w:r>
+      </w:ins>
+      <w:proofErr w:type="gramStart"/>
+      <w:r>
+        <w:rPr>
+          <w:rFonts w:ascii="Courier New" w:hAnsi="Courier New" w:cs="Courier New"/>
+          <w:sz w:val="20"/>
+        </w:rPr>
+        <w:t>dims[</w:t>
+      </w:r>
+      <w:proofErr w:type="gramEnd"/>
+      <w:r>
+        <w:rPr>
+          <w:rFonts w:ascii="Courier New" w:hAnsi="Courier New" w:cs="Courier New"/>
+          <w:sz w:val="20"/>
+        </w:rPr>
+        <w:t>1]</w:t>
+      </w:r>
+      <w:r>
+        <w:t xml:space="preserve"> </w:t>
+      </w:r>
+      <w:r>
+        <w:t xml:space="preserve">is </w:t>
+      </w:r>
+      <w:del w:id="198" w:author="vchoi" w:date="2014-02-25T15:12:00Z">
+        <w:r>
+          <w:delText xml:space="preserve">changed </w:delText>
+        </w:r>
+      </w:del>
+      <w:ins w:id="199" w:author="vchoi" w:date="2014-02-25T15:12:00Z">
+        <w:r>
+          <w:t>increased</w:t>
+        </w:r>
+        <w:r>
+          <w:t xml:space="preserve"> </w:t>
+        </w:r>
+      </w:ins>
       <w:r>
         <w:t xml:space="preserve">from </w:t>
       </w:r>
@@ -5542,14 +6781,39 @@
         <w:t xml:space="preserve"> to </w:t>
       </w:r>
       <w:r>
-        <w:t xml:space="preserve">five </w:t>
-      </w:r>
-      <w:r>
-        <w:t xml:space="preserve">and </w:t>
-      </w:r>
+        <w:t>five</w:t>
+      </w:r>
+      <w:del w:id="200" w:author="vchoi" w:date="2014-02-25T15:12:00Z">
+        <w:r>
+          <w:delText xml:space="preserve"> </w:delText>
+        </w:r>
+        <w:r>
+          <w:delText>and</w:delText>
+        </w:r>
+      </w:del>
+      <w:ins w:id="201" w:author="vchoi" w:date="2014-02-25T17:29:00Z">
+        <w:r>
+          <w:t xml:space="preserve">.  </w:t>
+        </w:r>
+      </w:ins>
+      <w:ins w:id="202" w:author="vchoi" w:date="2014-02-25T15:12:00Z">
+        <w:r>
+          <w:t xml:space="preserve">Data </w:t>
+        </w:r>
+      </w:ins>
+      <w:del w:id="203" w:author="vchoi" w:date="2014-02-25T15:12:00Z">
+        <w:r>
+          <w:delText xml:space="preserve"> </w:delText>
+        </w:r>
+      </w:del>
       <w:r>
         <w:t xml:space="preserve">is </w:t>
       </w:r>
+      <w:ins w:id="204" w:author="vchoi" w:date="2014-02-25T15:12:00Z">
+        <w:r>
+          <w:t xml:space="preserve">then </w:t>
+        </w:r>
+      </w:ins>
       <w:r>
         <w:t>wri</w:t>
       </w:r>
@@ -5903,8 +7167,15 @@
         </w:tc>
       </w:tr>
     </w:tbl>
-    <w:p/>
-    <w:p>
+    <w:p>
+      <w:pPr>
+        <w:rPr>
+          <w:del w:id="205" w:author="vchoi" w:date="2014-02-25T17:29:00Z"/>
+        </w:rPr>
+      </w:pPr>
+    </w:p>
+    <w:p>
+      <w:proofErr w:type="gramStart"/>
       <w:r>
         <w:rPr>
           <w:rFonts w:ascii="Courier New" w:hAnsi="Courier New" w:cs="Courier New"/>
@@ -5912,6 +7183,7 @@
         </w:rPr>
         <w:t>h5watch</w:t>
       </w:r>
+      <w:proofErr w:type="gramEnd"/>
       <w:r>
         <w:rPr>
           <w:i/>
@@ -6002,8 +7274,8 @@
       <w:r>
         <w:t>Exam</w:t>
       </w:r>
-      <w:bookmarkStart w:id="15" w:name="CaseCExample3"/>
-      <w:bookmarkEnd w:id="15"/>
+      <w:bookmarkStart w:id="206" w:name="CaseCExample3"/>
+      <w:bookmarkEnd w:id="206"/>
       <w:r>
         <w:t>ple 3</w:t>
       </w:r>
@@ -6062,7 +7334,23 @@
         <w:t>three</w:t>
       </w:r>
       <w:r>
-        <w:t xml:space="preserve"> records with nested compound data type defined as:</w:t>
+        <w:t xml:space="preserve"> </w:t>
+      </w:r>
+      <w:del w:id="207" w:author="vchoi" w:date="2014-02-25T15:19:00Z">
+        <w:r>
+          <w:delText xml:space="preserve">records </w:delText>
+        </w:r>
+      </w:del>
+      <w:ins w:id="208" w:author="vchoi" w:date="2014-02-25T15:19:00Z">
+        <w:r>
+          <w:t>data elements</w:t>
+        </w:r>
+        <w:r>
+          <w:t xml:space="preserve"> </w:t>
+        </w:r>
+      </w:ins>
+      <w:r>
+        <w:t>with nested compound data type defined as:</w:t>
       </w:r>
     </w:p>
     <w:p/>
@@ -6113,6 +7401,11 @@
       <w:r>
         <w:t xml:space="preserve">      </w:t>
       </w:r>
+      <w:ins w:id="209" w:author="vchoi" w:date="2014-02-25T15:19:00Z">
+        <w:r>
+          <w:tab/>
+        </w:r>
+      </w:ins>
       <w:r>
         <w:t>H5T_STD_I32BE "sub.1";</w:t>
       </w:r>
@@ -6125,6 +7418,11 @@
       <w:r>
         <w:t xml:space="preserve">      </w:t>
       </w:r>
+      <w:ins w:id="210" w:author="vchoi" w:date="2014-02-25T15:19:00Z">
+        <w:r>
+          <w:tab/>
+        </w:r>
+      </w:ins>
       <w:r>
         <w:t>H5T_STD_I32BE "sub.2";</w:t>
       </w:r>
@@ -6144,11 +7442,19 @@
     <w:p>
       <w:pPr>
         <w:pStyle w:val="PlainText"/>
-        <w:ind w:left="720"/>
-      </w:pPr>
-      <w:r>
-        <w:t xml:space="preserve">      </w:t>
-      </w:r>
+        <w:ind w:firstLine="720"/>
+        <w:pPrChange w:id="211" w:author="vchoi" w:date="2014-02-25T15:19:00Z">
+          <w:pPr>
+            <w:pStyle w:val="PlainText"/>
+            <w:ind w:left="720"/>
+          </w:pPr>
+        </w:pPrChange>
+      </w:pPr>
+      <w:del w:id="212" w:author="vchoi" w:date="2014-02-25T15:19:00Z">
+        <w:r>
+          <w:delText xml:space="preserve">      </w:delText>
+        </w:r>
+      </w:del>
       <w:r>
         <w:t>}</w:t>
       </w:r>
@@ -6259,101 +7565,245 @@
           <w:rFonts w:ascii="Courier New" w:hAnsi="Courier New" w:cs="Courier New"/>
           <w:sz w:val="20"/>
         </w:rPr>
-        <w:t xml:space="preserve">c\,1 </w:t>
-      </w:r>
-      <w:r>
-        <w:t xml:space="preserve">and </w:t>
-      </w:r>
+        <w:t>c\</w:t>
+      </w:r>
+      <w:proofErr w:type="gramStart"/>
       <w:r>
         <w:rPr>
           <w:rFonts w:ascii="Courier New" w:hAnsi="Courier New" w:cs="Courier New"/>
           <w:sz w:val="20"/>
         </w:rPr>
-        <w:t>––</w:t>
-      </w:r>
-      <w:r>
-        <w:t>fields=</w:t>
-      </w:r>
+        <w:t>,1</w:t>
+      </w:r>
+      <w:proofErr w:type="gramEnd"/>
       <w:r>
         <w:rPr>
           <w:rFonts w:ascii="Courier New" w:hAnsi="Courier New" w:cs="Courier New"/>
           <w:sz w:val="20"/>
         </w:rPr>
-        <w:t>c3</w:t>
+        <w:t xml:space="preserve"> </w:t>
+      </w:r>
+      <w:r>
+        <w:t xml:space="preserve">and </w:t>
       </w:r>
       <w:r>
         <w:rPr>
           <w:rFonts w:ascii="Courier New" w:hAnsi="Courier New" w:cs="Courier New"/>
           <w:sz w:val="20"/>
         </w:rPr>
-        <w:t>.</w:t>
+        <w:t>––</w:t>
+      </w:r>
+      <w:r>
+        <w:t>fields=</w:t>
       </w:r>
       <w:r>
         <w:rPr>
           <w:rFonts w:ascii="Courier New" w:hAnsi="Courier New" w:cs="Courier New"/>
           <w:sz w:val="20"/>
         </w:rPr>
-        <w:t>sub</w:t>
+        <w:t>c3</w:t>
       </w:r>
       <w:r>
         <w:rPr>
           <w:rFonts w:ascii="Courier New" w:hAnsi="Courier New" w:cs="Courier New"/>
           <w:sz w:val="20"/>
         </w:rPr>
-        <w:t>\</w:t>
+        <w:t>.</w:t>
       </w:r>
       <w:r>
         <w:rPr>
           <w:rFonts w:ascii="Courier New" w:hAnsi="Courier New" w:cs="Courier New"/>
           <w:sz w:val="20"/>
         </w:rPr>
-        <w:t>.2</w:t>
-      </w:r>
-      <w:r>
-        <w:t xml:space="preserve"> options </w:t>
-      </w:r>
-      <w:r>
-        <w:t>will show the first element of the compound datatype and the second element of the nested compound datatype.</w:t>
-      </w:r>
-    </w:p>
-    <w:p/>
-    <w:p>
-      <w:r>
-        <w:t xml:space="preserve">Suppose </w:t>
-      </w:r>
-      <w:r>
-        <w:t xml:space="preserve">the dimension size of </w:t>
+        <w:t>sub</w:t>
       </w:r>
       <w:r>
         <w:rPr>
           <w:rFonts w:ascii="Courier New" w:hAnsi="Courier New" w:cs="Courier New"/>
           <w:sz w:val="20"/>
         </w:rPr>
-        <w:t>dsetC</w:t>
+        <w:t>\</w:t>
       </w:r>
       <w:r>
         <w:rPr>
           <w:rFonts w:ascii="Courier New" w:hAnsi="Courier New" w:cs="Courier New"/>
           <w:sz w:val="20"/>
         </w:rPr>
-        <w:t>2</w:t>
-      </w:r>
-      <w:r>
-        <w:t xml:space="preserve"> </w:t>
+        <w:t>.2</w:t>
+      </w:r>
+      <w:r>
+        <w:t xml:space="preserve"> options </w:t>
+      </w:r>
+      <w:r>
+        <w:t xml:space="preserve">will </w:t>
+      </w:r>
+      <w:del w:id="213" w:author="vchoi" w:date="2014-02-25T15:20:00Z">
+        <w:r>
+          <w:delText xml:space="preserve">show </w:delText>
+        </w:r>
+      </w:del>
+      <w:ins w:id="214" w:author="vchoi" w:date="2014-02-25T15:20:00Z">
+        <w:r>
+          <w:t>select</w:t>
+        </w:r>
+        <w:r>
+          <w:t xml:space="preserve"> </w:t>
+        </w:r>
+      </w:ins>
+      <w:r>
+        <w:t xml:space="preserve">the first </w:t>
+      </w:r>
+      <w:del w:id="215" w:author="vchoi" w:date="2014-02-25T15:20:00Z">
+        <w:r>
+          <w:delText xml:space="preserve">element </w:delText>
+        </w:r>
+      </w:del>
+      <w:ins w:id="216" w:author="vchoi" w:date="2014-02-25T15:20:00Z">
+        <w:r>
+          <w:t>field</w:t>
+        </w:r>
+        <w:r>
+          <w:t xml:space="preserve"> </w:t>
+        </w:r>
+      </w:ins>
+      <w:ins w:id="217" w:author="vchoi" w:date="2014-02-25T15:21:00Z">
+        <w:r>
+          <w:t xml:space="preserve">of the compound </w:t>
+        </w:r>
+        <w:proofErr w:type="spellStart"/>
+        <w:r>
+          <w:t>datatype</w:t>
+        </w:r>
+        <w:proofErr w:type="spellEnd"/>
+        <w:r>
+          <w:t xml:space="preserve"> </w:t>
+        </w:r>
+      </w:ins>
+      <w:ins w:id="218" w:author="vchoi" w:date="2014-02-25T15:24:00Z">
+        <w:r>
+          <w:t>and</w:t>
+        </w:r>
+      </w:ins>
+      <w:ins w:id="219" w:author="vchoi" w:date="2014-02-25T15:21:00Z">
+        <w:r>
+          <w:t xml:space="preserve"> </w:t>
+        </w:r>
+      </w:ins>
+      <w:ins w:id="220" w:author="vchoi" w:date="2014-02-25T15:20:00Z">
+        <w:r>
+          <w:t xml:space="preserve">the second subfield </w:t>
+        </w:r>
+      </w:ins>
+      <w:ins w:id="221" w:author="vchoi" w:date="2014-02-25T15:22:00Z">
+        <w:r>
+          <w:t>in</w:t>
+        </w:r>
+      </w:ins>
+      <w:ins w:id="222" w:author="vchoi" w:date="2014-02-25T15:20:00Z">
+        <w:r>
+          <w:t xml:space="preserve"> the third field </w:t>
+        </w:r>
+      </w:ins>
+      <w:r>
+        <w:t xml:space="preserve">of the compound </w:t>
+      </w:r>
+      <w:proofErr w:type="spellStart"/>
+      <w:r>
+        <w:t>datatype</w:t>
+      </w:r>
+      <w:proofErr w:type="spellEnd"/>
+      <w:del w:id="223" w:author="vchoi" w:date="2014-02-25T15:21:00Z">
+        <w:r>
+          <w:delText xml:space="preserve"> and the second element of the nested compound datatype</w:delText>
+        </w:r>
+      </w:del>
+      <w:r>
+        <w:t>.</w:t>
+      </w:r>
+      <w:ins w:id="224" w:author="vchoi" w:date="2014-02-25T15:22:00Z">
+        <w:r>
+          <w:t xml:space="preserve">  Backslash is used to escape “,” and “.” </w:t>
+        </w:r>
+      </w:ins>
+      <w:ins w:id="225" w:author="vchoi" w:date="2014-02-25T15:23:00Z">
+        <w:r>
+          <w:t>i</w:t>
+        </w:r>
+      </w:ins>
+      <w:ins w:id="226" w:author="vchoi" w:date="2014-02-25T15:22:00Z">
+        <w:r>
+          <w:t>n the field names.</w:t>
+        </w:r>
+      </w:ins>
+    </w:p>
+    <w:p/>
+    <w:p>
+      <w:r>
+        <w:t xml:space="preserve">Suppose </w:t>
+      </w:r>
+      <w:r>
+        <w:t xml:space="preserve">the dimension size of </w:t>
       </w:r>
       <w:r>
         <w:rPr>
           <w:rFonts w:ascii="Courier New" w:hAnsi="Courier New" w:cs="Courier New"/>
           <w:sz w:val="20"/>
         </w:rPr>
-        <w:t>dims[0]</w:t>
+        <w:t>dsetC</w:t>
+      </w:r>
+      <w:r>
+        <w:rPr>
+          <w:rFonts w:ascii="Courier New" w:hAnsi="Courier New" w:cs="Courier New"/>
+          <w:sz w:val="20"/>
+        </w:rPr>
+        <w:t>2</w:t>
       </w:r>
       <w:r>
         <w:t xml:space="preserve"> </w:t>
       </w:r>
-      <w:r>
-        <w:t xml:space="preserve">is changed </w:t>
-      </w:r>
+      <w:ins w:id="227" w:author="vchoi" w:date="2014-02-25T15:24:00Z">
+        <w:r>
+          <w:t>is changed</w:t>
+        </w:r>
+        <w:r>
+          <w:t>—</w:t>
+        </w:r>
+      </w:ins>
+      <w:proofErr w:type="gramStart"/>
+      <w:r>
+        <w:rPr>
+          <w:rFonts w:ascii="Courier New" w:hAnsi="Courier New" w:cs="Courier New"/>
+          <w:sz w:val="20"/>
+        </w:rPr>
+        <w:t>dims[</w:t>
+      </w:r>
+      <w:proofErr w:type="gramEnd"/>
+      <w:r>
+        <w:rPr>
+          <w:rFonts w:ascii="Courier New" w:hAnsi="Courier New" w:cs="Courier New"/>
+          <w:sz w:val="20"/>
+        </w:rPr>
+        <w:t>0]</w:t>
+      </w:r>
+      <w:r>
+        <w:t xml:space="preserve"> </w:t>
+      </w:r>
+      <w:r>
+        <w:t xml:space="preserve">is </w:t>
+      </w:r>
+      <w:del w:id="228" w:author="vchoi" w:date="2014-02-25T15:24:00Z">
+        <w:r>
+          <w:delText xml:space="preserve">changed </w:delText>
+        </w:r>
+      </w:del>
+      <w:ins w:id="229" w:author="vchoi" w:date="2014-02-25T15:24:00Z">
+        <w:r>
+          <w:t>increased</w:t>
+        </w:r>
+        <w:r>
+          <w:t xml:space="preserve"> </w:t>
+        </w:r>
+      </w:ins>
       <w:r>
         <w:t xml:space="preserve">from </w:t>
       </w:r>
@@ -6369,8 +7819,21 @@
       <w:r>
         <w:t xml:space="preserve"> and </w:t>
       </w:r>
-      <w:r>
-        <w:t xml:space="preserve">is </w:t>
+      <w:ins w:id="230" w:author="vchoi" w:date="2014-02-25T15:25:00Z">
+        <w:r>
+          <w:t xml:space="preserve">data </w:t>
+        </w:r>
+      </w:ins>
+      <w:r>
+        <w:t>is</w:t>
+      </w:r>
+      <w:ins w:id="231" w:author="vchoi" w:date="2014-02-25T15:25:00Z">
+        <w:r>
+          <w:t xml:space="preserve"> then</w:t>
+        </w:r>
+      </w:ins>
+      <w:r>
+        <w:t xml:space="preserve"> </w:t>
       </w:r>
       <w:r>
         <w:t>wri</w:t>
@@ -6712,7 +8175,23 @@
         <w:ind w:left="720"/>
       </w:pPr>
       <w:r>
-        <w:t xml:space="preserve">(3): {{data for “c,1”, “sub.2”}} </w:t>
+        <w:t>(3): {{data for “c</w:t>
+      </w:r>
+      <w:proofErr w:type="gramStart"/>
+      <w:r>
+        <w:t>,1</w:t>
+      </w:r>
+      <w:proofErr w:type="gramEnd"/>
+      <w:r>
+        <w:t>”, “sub.2</w:t>
+      </w:r>
+      <w:ins w:id="232" w:author="vchoi" w:date="2014-02-25T15:26:00Z">
+        <w:r>
+          <w:t xml:space="preserve"> of c3</w:t>
+        </w:r>
+      </w:ins>
+      <w:r>
+        <w:t xml:space="preserve">”}} </w:t>
       </w:r>
     </w:p>
     <w:p>
@@ -6721,7 +8200,23 @@
         <w:ind w:left="720"/>
       </w:pPr>
       <w:r>
-        <w:t>(4): {{data for “c,1”, “sub.2”}}</w:t>
+        <w:t>(4): {{data for “c</w:t>
+      </w:r>
+      <w:proofErr w:type="gramStart"/>
+      <w:r>
+        <w:t>,1</w:t>
+      </w:r>
+      <w:proofErr w:type="gramEnd"/>
+      <w:r>
+        <w:t>”, “sub.2</w:t>
+      </w:r>
+      <w:ins w:id="233" w:author="vchoi" w:date="2014-02-25T15:26:00Z">
+        <w:r>
+          <w:t xml:space="preserve"> of c3</w:t>
+        </w:r>
+      </w:ins>
+      <w:r>
+        <w:t>”}}</w:t>
       </w:r>
     </w:p>
     <w:p/>
@@ -6731,19 +8226,25 @@
       <w:pPr>
         <w:pStyle w:val="Heading2"/>
       </w:pPr>
-      <w:bookmarkStart w:id="16" w:name="_Toc380151622"/>
-      <w:r>
-        <w:t xml:space="preserve">Case D: Monitor Changes in the Size of Dataset Dimensions via the </w:t>
-      </w:r>
-      <w:r>
-        <w:t>––dim</w:t>
-      </w:r>
-      <w:r>
-        <w:t xml:space="preserve"> Option</w:t>
-      </w:r>
-      <w:bookmarkEnd w:id="16"/>
-    </w:p>
-    <w:p>
+      <w:bookmarkStart w:id="234" w:name="_Toc380151622"/>
+      <w:r>
+        <w:t xml:space="preserve">Case D: Monitor Changes in the Size of Dataset Dimensions </w:t>
+      </w:r>
+      <w:del w:id="235" w:author="vchoi" w:date="2014-02-25T15:26:00Z">
+        <w:r>
+          <w:delText xml:space="preserve">via the </w:delText>
+        </w:r>
+        <w:r>
+          <w:delText>––dim</w:delText>
+        </w:r>
+        <w:r>
+          <w:delText xml:space="preserve"> Option</w:delText>
+        </w:r>
+      </w:del>
+      <w:bookmarkEnd w:id="234"/>
+    </w:p>
+    <w:p>
+      <w:proofErr w:type="gramStart"/>
       <w:r>
         <w:rPr>
           <w:rFonts w:ascii="Courier New" w:hAnsi="Courier New" w:cs="Courier New"/>
@@ -6751,6 +8252,7 @@
         </w:rPr>
         <w:t>h5watch</w:t>
       </w:r>
+      <w:proofErr w:type="gramEnd"/>
       <w:r>
         <w:t xml:space="preserve"> has a </w:t>
       </w:r>
@@ -6795,10 +8297,36 @@
         <w:t xml:space="preserve"> </w:t>
       </w:r>
       <w:r>
-        <w:t xml:space="preserve">is a one-dimensional dataset of </w:t>
-      </w:r>
-      <w:r>
-        <w:t xml:space="preserve">three records and </w:t>
+        <w:t xml:space="preserve">is a one-dimensional dataset </w:t>
+      </w:r>
+      <w:del w:id="236" w:author="vchoi" w:date="2014-02-25T15:26:00Z">
+        <w:r>
+          <w:delText xml:space="preserve">of </w:delText>
+        </w:r>
+      </w:del>
+      <w:ins w:id="237" w:author="vchoi" w:date="2014-02-25T15:26:00Z">
+        <w:r>
+          <w:t>with</w:t>
+        </w:r>
+        <w:r>
+          <w:t xml:space="preserve"> </w:t>
+        </w:r>
+      </w:ins>
+      <w:r>
+        <w:t xml:space="preserve">three </w:t>
+      </w:r>
+      <w:del w:id="238" w:author="vchoi" w:date="2014-02-25T15:26:00Z">
+        <w:r>
+          <w:delText xml:space="preserve">records </w:delText>
+        </w:r>
+      </w:del>
+      <w:ins w:id="239" w:author="vchoi" w:date="2014-02-25T15:26:00Z">
+        <w:r>
+          <w:t xml:space="preserve">data elements </w:t>
+        </w:r>
+      </w:ins>
+      <w:r>
+        <w:t xml:space="preserve">and </w:t>
       </w:r>
       <w:r>
         <w:rPr>
@@ -6811,7 +8339,36 @@
         <w:t xml:space="preserve"> is a two-dimen</w:t>
       </w:r>
       <w:r>
-        <w:t>sional dataset of 3x4 records.</w:t>
+        <w:t xml:space="preserve">sional dataset </w:t>
+      </w:r>
+      <w:del w:id="240" w:author="vchoi" w:date="2014-02-25T15:26:00Z">
+        <w:r>
+          <w:delText xml:space="preserve">of </w:delText>
+        </w:r>
+      </w:del>
+      <w:ins w:id="241" w:author="vchoi" w:date="2014-02-25T15:26:00Z">
+        <w:r>
+          <w:t>with</w:t>
+        </w:r>
+        <w:r>
+          <w:t xml:space="preserve"> </w:t>
+        </w:r>
+      </w:ins>
+      <w:r>
+        <w:t xml:space="preserve">3x4 </w:t>
+      </w:r>
+      <w:del w:id="242" w:author="vchoi" w:date="2014-02-25T15:27:00Z">
+        <w:r>
+          <w:delText>records</w:delText>
+        </w:r>
+      </w:del>
+      <w:ins w:id="243" w:author="vchoi" w:date="2014-02-25T15:27:00Z">
+        <w:r>
+          <w:t>data elements</w:t>
+        </w:r>
+      </w:ins>
+      <w:r>
+        <w:t>.</w:t>
       </w:r>
     </w:p>
     <w:p/>
@@ -6822,8 +8379,8 @@
       <w:r>
         <w:t>Examp</w:t>
       </w:r>
-      <w:bookmarkStart w:id="17" w:name="CaseDExample1"/>
-      <w:bookmarkEnd w:id="17"/>
+      <w:bookmarkStart w:id="244" w:name="CaseDExample1"/>
+      <w:bookmarkEnd w:id="244"/>
       <w:r>
         <w:t>le 1</w:t>
       </w:r>
@@ -6840,7 +8397,23 @@
         <w:t>dsetD1</w:t>
       </w:r>
       <w:r>
-        <w:t xml:space="preserve"> is changed from three to five. </w:t>
+        <w:t xml:space="preserve"> is </w:t>
+      </w:r>
+      <w:del w:id="245" w:author="vchoi" w:date="2014-02-25T15:27:00Z">
+        <w:r>
+          <w:delText xml:space="preserve">changed </w:delText>
+        </w:r>
+      </w:del>
+      <w:ins w:id="246" w:author="vchoi" w:date="2014-02-25T15:27:00Z">
+        <w:r>
+          <w:t>increased</w:t>
+        </w:r>
+        <w:r>
+          <w:t xml:space="preserve"> </w:t>
+        </w:r>
+      </w:ins>
+      <w:r>
+        <w:t xml:space="preserve">from three to five. </w:t>
       </w:r>
       <w:r>
         <w:t xml:space="preserve">The </w:t>
@@ -7129,8 +8702,8 @@
       <w:r>
         <w:t>Exam</w:t>
       </w:r>
-      <w:bookmarkStart w:id="18" w:name="CaseDExample2"/>
-      <w:bookmarkEnd w:id="18"/>
+      <w:bookmarkStart w:id="247" w:name="CaseDExample2"/>
+      <w:bookmarkEnd w:id="247"/>
       <w:r>
         <w:t>ple 2</w:t>
       </w:r>
@@ -7147,7 +8720,23 @@
         <w:t>dsetD1</w:t>
       </w:r>
       <w:r>
-        <w:t xml:space="preserve"> is changed from three to two. </w:t>
+        <w:t xml:space="preserve"> is </w:t>
+      </w:r>
+      <w:del w:id="248" w:author="vchoi" w:date="2014-02-25T15:27:00Z">
+        <w:r>
+          <w:delText xml:space="preserve">changed </w:delText>
+        </w:r>
+      </w:del>
+      <w:ins w:id="249" w:author="vchoi" w:date="2014-02-25T15:27:00Z">
+        <w:r>
+          <w:t>decreased</w:t>
+        </w:r>
+        <w:r>
+          <w:t xml:space="preserve"> </w:t>
+        </w:r>
+      </w:ins>
+      <w:r>
+        <w:t xml:space="preserve">from three to two. </w:t>
       </w:r>
       <w:r>
         <w:t>The picture below shows the change.</w:t>
@@ -7323,7 +8912,6 @@
         <w:pStyle w:val="PlainText"/>
       </w:pPr>
       <w:r>
-        <w:lastRenderedPageBreak/>
         <w:t xml:space="preserve">h5watch </w:t>
       </w:r>
       <w:r>
@@ -7408,8 +8996,8 @@
       <w:r>
         <w:t>Exam</w:t>
       </w:r>
-      <w:bookmarkStart w:id="19" w:name="CaseDExample3"/>
-      <w:bookmarkEnd w:id="19"/>
+      <w:bookmarkStart w:id="250" w:name="CaseDExample3"/>
+      <w:bookmarkEnd w:id="250"/>
       <w:r>
         <w:t>ple 3</w:t>
       </w:r>
@@ -7428,15 +9016,45 @@
       <w:r>
         <w:t xml:space="preserve"> </w:t>
       </w:r>
+      <w:ins w:id="251" w:author="vchoi" w:date="2014-02-25T15:27:00Z">
+        <w:r>
+          <w:t>is changed—</w:t>
+        </w:r>
+      </w:ins>
+      <w:proofErr w:type="gramStart"/>
       <w:r>
         <w:rPr>
           <w:rFonts w:ascii="Courier New" w:hAnsi="Courier New" w:cs="Courier New"/>
           <w:sz w:val="20"/>
         </w:rPr>
-        <w:t>dims[0]</w:t>
-      </w:r>
-      <w:r>
-        <w:t xml:space="preserve"> is changed from three to six. </w:t>
+        <w:t>dims[</w:t>
+      </w:r>
+      <w:proofErr w:type="gramEnd"/>
+      <w:r>
+        <w:rPr>
+          <w:rFonts w:ascii="Courier New" w:hAnsi="Courier New" w:cs="Courier New"/>
+          <w:sz w:val="20"/>
+        </w:rPr>
+        <w:t>0]</w:t>
+      </w:r>
+      <w:r>
+        <w:t xml:space="preserve"> is </w:t>
+      </w:r>
+      <w:del w:id="252" w:author="vchoi" w:date="2014-02-25T15:27:00Z">
+        <w:r>
+          <w:delText xml:space="preserve">changed </w:delText>
+        </w:r>
+      </w:del>
+      <w:ins w:id="253" w:author="vchoi" w:date="2014-02-25T15:27:00Z">
+        <w:r>
+          <w:t>increased</w:t>
+        </w:r>
+        <w:r>
+          <w:t xml:space="preserve"> </w:t>
+        </w:r>
+      </w:ins>
+      <w:r>
+        <w:t xml:space="preserve">from three to six. </w:t>
       </w:r>
       <w:r>
         <w:t xml:space="preserve">The </w:t>
@@ -7965,8 +9583,8 @@
         <w:lastRenderedPageBreak/>
         <w:t>Exam</w:t>
       </w:r>
-      <w:bookmarkStart w:id="20" w:name="CaseDExample4"/>
-      <w:bookmarkEnd w:id="20"/>
+      <w:bookmarkStart w:id="254" w:name="CaseDExample4"/>
+      <w:bookmarkEnd w:id="254"/>
       <w:r>
         <w:t>ple 4</w:t>
       </w:r>
@@ -7985,25 +9603,74 @@
       <w:r>
         <w:t xml:space="preserve"> </w:t>
       </w:r>
+      <w:ins w:id="255" w:author="vchoi" w:date="2014-02-25T15:28:00Z">
+        <w:r>
+          <w:t>is changed</w:t>
+        </w:r>
+        <w:r>
+          <w:t>—</w:t>
+        </w:r>
+      </w:ins>
+      <w:proofErr w:type="gramStart"/>
       <w:r>
         <w:rPr>
           <w:rFonts w:ascii="Courier New" w:hAnsi="Courier New" w:cs="Courier New"/>
           <w:sz w:val="20"/>
         </w:rPr>
-        <w:t>dims[0]</w:t>
-      </w:r>
-      <w:r>
-        <w:t xml:space="preserve"> is changed from three to five and </w:t>
-      </w:r>
+        <w:t>dims[</w:t>
+      </w:r>
+      <w:proofErr w:type="gramEnd"/>
       <w:r>
         <w:rPr>
           <w:rFonts w:ascii="Courier New" w:hAnsi="Courier New" w:cs="Courier New"/>
           <w:sz w:val="20"/>
         </w:rPr>
+        <w:t>0]</w:t>
+      </w:r>
+      <w:r>
+        <w:t xml:space="preserve"> is </w:t>
+      </w:r>
+      <w:del w:id="256" w:author="vchoi" w:date="2014-02-25T15:28:00Z">
+        <w:r>
+          <w:delText xml:space="preserve">changed </w:delText>
+        </w:r>
+      </w:del>
+      <w:ins w:id="257" w:author="vchoi" w:date="2014-02-25T15:28:00Z">
+        <w:r>
+          <w:t>increased</w:t>
+        </w:r>
+        <w:r>
+          <w:t xml:space="preserve"> </w:t>
+        </w:r>
+      </w:ins>
+      <w:r>
+        <w:t xml:space="preserve">from three to five and </w:t>
+      </w:r>
+      <w:r>
+        <w:rPr>
+          <w:rFonts w:ascii="Courier New" w:hAnsi="Courier New" w:cs="Courier New"/>
+          <w:sz w:val="20"/>
+        </w:rPr>
         <w:t>dims[1]</w:t>
       </w:r>
       <w:r>
-        <w:t xml:space="preserve"> is changed from four to five. </w:t>
+        <w:t xml:space="preserve"> is </w:t>
+      </w:r>
+      <w:del w:id="258" w:author="vchoi" w:date="2014-02-25T15:28:00Z">
+        <w:r>
+          <w:delText xml:space="preserve">changed </w:delText>
+        </w:r>
+      </w:del>
+      <w:ins w:id="259" w:author="vchoi" w:date="2014-02-25T15:28:00Z">
+        <w:r>
+          <w:t>increased</w:t>
+        </w:r>
+        <w:r>
+          <w:t xml:space="preserve"> </w:t>
+        </w:r>
+      </w:ins>
+      <w:r>
+        <w:t xml:space="preserve">from four to five. </w:t>
       </w:r>
       <w:r>
         <w:t xml:space="preserve">The </w:t>
@@ -8563,7 +10230,6 @@
         <w:docPartUnique/>
       </w:docPartObj>
     </w:sdtPr>
-    <w:sdtEndPr/>
     <w:sdtContent>
       <w:sdt>
         <w:sdtPr>
@@ -8573,7 +10239,6 @@
             <w:docPartUnique/>
           </w:docPartObj>
         </w:sdtPr>
-        <w:sdtEndPr/>
         <w:sdtContent>
           <w:p>
             <w:pPr>
@@ -8584,7 +10249,7 @@
                 <w:noProof/>
               </w:rPr>
               <w:drawing>
-                <wp:anchor distT="0" distB="0" distL="0" distR="0" simplePos="0" relativeHeight="251658240" behindDoc="0" locked="0" layoutInCell="1" allowOverlap="1" wp14:anchorId="108BE5A5" wp14:editId="61F59221">
+                <wp:anchor distT="0" distB="0" distL="0" distR="0" simplePos="0" relativeHeight="251658240" behindDoc="0" locked="0" layoutInCell="1" allowOverlap="1" wp14:anchorId="3B9140C9" wp14:editId="4E6F3AF5">
                   <wp:simplePos x="0" y="0"/>
                   <wp:positionH relativeFrom="leftMargin">
                     <wp:posOffset>930910</wp:posOffset>
@@ -8643,7 +10308,7 @@
               <w:rPr>
                 <w:noProof/>
               </w:rPr>
-              <w:t>2</w:t>
+              <w:t>11</w:t>
             </w:r>
             <w:r>
               <w:rPr>
@@ -8724,54 +10389,28 @@
     <w:pPr>
       <w:pStyle w:val="Header"/>
     </w:pPr>
-    <w:r>
-      <w:fldChar w:fldCharType="begin"/>
-    </w:r>
-    <w:r>
-      <w:instrText xml:space="preserve"> STYLEREF  Title  \* MERGEFORMAT </w:instrText>
-    </w:r>
-    <w:r>
-      <w:fldChar w:fldCharType="separate"/>
-    </w:r>
-    <w:r>
-      <w:rPr>
-        <w:noProof/>
-      </w:rPr>
-      <w:t>h5watch Examples</w:t>
-    </w:r>
-    <w:r>
-      <w:rPr>
-        <w:noProof/>
-      </w:rPr>
-      <w:fldChar w:fldCharType="end"/>
-    </w:r>
+    <w:fldSimple w:instr=" STYLEREF  Title  \* MERGEFORMAT ">
+      <w:r>
+        <w:rPr>
+          <w:noProof/>
+        </w:rPr>
+        <w:t>h5watch Examples</w:t>
+      </w:r>
+    </w:fldSimple>
     <w:r>
       <w:tab/>
     </w:r>
     <w:r>
       <w:tab/>
     </w:r>
-    <w:r>
-      <w:fldChar w:fldCharType="begin"/>
-    </w:r>
-    <w:r>
-      <w:instrText xml:space="preserve"> STYLEREF  Contents  \* MERGEFORMAT </w:instrText>
-    </w:r>
-    <w:r>
-      <w:fldChar w:fldCharType="separate"/>
-    </w:r>
-    <w:r>
-      <w:rPr>
-        <w:noProof/>
-      </w:rPr>
-      <w:t>Contents</w:t>
-    </w:r>
-    <w:r>
-      <w:rPr>
-        <w:noProof/>
-      </w:rPr>
-      <w:fldChar w:fldCharType="end"/>
-    </w:r>
+    <w:fldSimple w:instr=" STYLEREF  Contents  \* MERGEFORMAT ">
+      <w:r>
+        <w:rPr>
+          <w:noProof/>
+        </w:rPr>
+        <w:t>Contents</w:t>
+      </w:r>
+    </w:fldSimple>
   </w:p>
 </w:hdr>
 </file>
@@ -8787,27 +10426,14 @@
         <w:tab w:val="left" w:pos="6760"/>
       </w:tabs>
     </w:pPr>
-    <w:r>
-      <w:fldChar w:fldCharType="begin"/>
-    </w:r>
-    <w:r>
-      <w:instrText xml:space="preserve"> STYLEREF  Title  \* MERGEFORMAT </w:instrText>
-    </w:r>
-    <w:r>
-      <w:fldChar w:fldCharType="separate"/>
-    </w:r>
-    <w:r>
-      <w:rPr>
-        <w:noProof/>
-      </w:rPr>
-      <w:t>h5watch Examples</w:t>
-    </w:r>
-    <w:r>
-      <w:rPr>
-        <w:noProof/>
-      </w:rPr>
-      <w:fldChar w:fldCharType="end"/>
-    </w:r>
+    <w:fldSimple w:instr=" STYLEREF  Title  \* MERGEFORMAT ">
+      <w:r>
+        <w:rPr>
+          <w:noProof/>
+        </w:rPr>
+        <w:t>h5watch Examples</w:t>
+      </w:r>
+    </w:fldSimple>
     <w:r>
       <w:rPr>
         <w:noProof/>
@@ -12777,6 +14403,7 @@
   <w:style w:type="character" w:default="1" w:styleId="DefaultParagraphFont">
     <w:name w:val="Default Paragraph Font"/>
     <w:uiPriority w:val="1"/>
+    <w:semiHidden/>
     <w:unhideWhenUsed/>
   </w:style>
   <w:style w:type="table" w:default="1" w:styleId="TableNormal">
@@ -14390,6 +16017,7 @@
   <w:style w:type="character" w:default="1" w:styleId="DefaultParagraphFont">
     <w:name w:val="Default Paragraph Font"/>
     <w:uiPriority w:val="1"/>
+    <w:semiHidden/>
     <w:unhideWhenUsed/>
   </w:style>
   <w:style w:type="table" w:default="1" w:styleId="TableNormal">
@@ -15877,7 +17505,7 @@
 </file>
 
 <file path=customXml/itemProps1.xml><?xml version="1.0" encoding="utf-8"?>
-<ds:datastoreItem xmlns:ds="http://schemas.openxmlformats.org/officeDocument/2006/customXml" ds:itemID="{167F637A-2FDF-44D5-9F46-473F2E348EAF}">
+<ds:datastoreItem xmlns:ds="http://schemas.openxmlformats.org/officeDocument/2006/customXml" ds:itemID="{C1323E7A-FF45-47D9-87CE-188CA7365D8E}">
   <ds:schemaRefs>
     <ds:schemaRef ds:uri="http://schemas.openxmlformats.org/officeDocument/2006/bibliography"/>
   </ds:schemaRefs>

</xml_diff>

<commit_message>
Incorporated changes recommended by Vailin.
Tested: Acrobat
Former-commit-id: b678955e8ce1469fa53539d6362d7675a9046c0b
</commit_message>
<xml_diff>
--- a/projects/SWMR/h5watchExamples.docx
+++ b/projects/SWMR/h5watchExamples.docx
@@ -6,6 +6,8 @@
       <w:pPr>
         <w:pStyle w:val="Title"/>
       </w:pPr>
+      <w:bookmarkStart w:id="0" w:name="_GoBack"/>
+      <w:bookmarkEnd w:id="0"/>
       <w:r>
         <w:t>h5watch Examples</w:t>
       </w:r>
@@ -227,7 +229,7 @@
         <w:fldChar w:fldCharType="begin"/>
       </w:r>
       <w:r>
-        <w:instrText xml:space="preserve"> PAGEREF _Toc380151618 \h </w:instrText>
+        <w:instrText xml:space="preserve"> PAGEREF _Toc381348635 \h </w:instrText>
       </w:r>
       <w:r>
         <w:fldChar w:fldCharType="separate"/>
@@ -256,7 +258,7 @@
         <w:fldChar w:fldCharType="begin"/>
       </w:r>
       <w:r>
-        <w:instrText xml:space="preserve"> PAGEREF _Toc380151619 \h </w:instrText>
+        <w:instrText xml:space="preserve"> PAGEREF _Toc381348636 \h </w:instrText>
       </w:r>
       <w:r>
         <w:fldChar w:fldCharType="separate"/>
@@ -285,7 +287,7 @@
         <w:fldChar w:fldCharType="begin"/>
       </w:r>
       <w:r>
-        <w:instrText xml:space="preserve"> PAGEREF _Toc380151620 \h </w:instrText>
+        <w:instrText xml:space="preserve"> PAGEREF _Toc381348637 \h </w:instrText>
       </w:r>
       <w:r>
         <w:fldChar w:fldCharType="separate"/>
@@ -314,7 +316,7 @@
         <w:fldChar w:fldCharType="begin"/>
       </w:r>
       <w:r>
-        <w:instrText xml:space="preserve"> PAGEREF _Toc380151621 \h </w:instrText>
+        <w:instrText xml:space="preserve"> PAGEREF _Toc381348638 \h </w:instrText>
       </w:r>
       <w:r>
         <w:fldChar w:fldCharType="separate"/>
@@ -334,7 +336,7 @@
         </w:rPr>
       </w:pPr>
       <w:r>
-        <w:t>1.4. Case D: Monitor Changes in the Size of Dataset Dimensions via the ––dim Option</w:t>
+        <w:t>1.4. Case D: Monitor Changes in the Size of Dataset Dimensions</w:t>
       </w:r>
       <w:r>
         <w:tab/>
@@ -343,7 +345,7 @@
         <w:fldChar w:fldCharType="begin"/>
       </w:r>
       <w:r>
-        <w:instrText xml:space="preserve"> PAGEREF _Toc380151622 \h </w:instrText>
+        <w:instrText xml:space="preserve"> PAGEREF _Toc381348639 \h </w:instrText>
       </w:r>
       <w:r>
         <w:fldChar w:fldCharType="separate"/>
@@ -405,12 +407,12 @@
       <w:pPr>
         <w:pStyle w:val="Heading1"/>
       </w:pPr>
-      <w:bookmarkStart w:id="0" w:name="_Toc380151618"/>
+      <w:bookmarkStart w:id="1" w:name="_Toc381348635"/>
       <w:r>
         <w:lastRenderedPageBreak/>
         <w:t>h5watch Examples</w:t>
       </w:r>
-      <w:bookmarkEnd w:id="0"/>
+      <w:bookmarkEnd w:id="1"/>
     </w:p>
     <w:p>
       <w:r>
@@ -469,11 +471,11 @@
       <w:pPr>
         <w:pStyle w:val="Heading2"/>
       </w:pPr>
-      <w:bookmarkStart w:id="1" w:name="_Toc380151619"/>
+      <w:bookmarkStart w:id="2" w:name="_Toc381348636"/>
       <w:r>
         <w:t>Case A: Monitor a One-dimensional Dataset</w:t>
       </w:r>
-      <w:bookmarkEnd w:id="1"/>
+      <w:bookmarkEnd w:id="2"/>
     </w:p>
     <w:p>
       <w:r>
@@ -498,29 +500,15 @@
       <w:r>
         <w:t xml:space="preserve">es to a one-dimensional dataset </w:t>
       </w:r>
-      <w:del w:id="2" w:author="vchoi" w:date="2014-02-25T14:58:00Z">
-        <w:r>
-          <w:delText xml:space="preserve">of </w:delText>
-        </w:r>
-      </w:del>
-      <w:ins w:id="3" w:author="vchoi" w:date="2014-02-25T14:58:00Z">
-        <w:r>
-          <w:t xml:space="preserve">with </w:t>
-        </w:r>
-      </w:ins>
+      <w:r>
+        <w:t xml:space="preserve">with </w:t>
+      </w:r>
       <w:r>
         <w:t xml:space="preserve">three </w:t>
       </w:r>
-      <w:del w:id="4" w:author="vchoi" w:date="2014-02-25T14:58:00Z">
-        <w:r>
-          <w:delText>records</w:delText>
-        </w:r>
-      </w:del>
-      <w:ins w:id="5" w:author="vchoi" w:date="2014-02-25T14:58:00Z">
-        <w:r>
-          <w:t>data elements</w:t>
-        </w:r>
-      </w:ins>
+      <w:r>
+        <w:t>data elements</w:t>
+      </w:r>
       <w:r>
         <w:t>. The picture below shows the dataset</w:t>
       </w:r>
@@ -643,8 +631,8 @@
       <w:r>
         <w:t>Exam</w:t>
       </w:r>
-      <w:bookmarkStart w:id="6" w:name="CaseAExample1"/>
-      <w:bookmarkEnd w:id="6"/>
+      <w:bookmarkStart w:id="3" w:name="CaseAExample1"/>
+      <w:bookmarkEnd w:id="3"/>
       <w:r>
         <w:t>ple 1</w:t>
       </w:r>
@@ -656,7 +644,6 @@
       <w:r>
         <w:t xml:space="preserve">the dimension size of </w:t>
       </w:r>
-      <w:proofErr w:type="spellStart"/>
       <w:r>
         <w:rPr>
           <w:rFonts w:ascii="Courier New" w:hAnsi="Courier New" w:cs="Courier New"/>
@@ -664,26 +651,15 @@
         </w:rPr>
         <w:t>dsetA</w:t>
       </w:r>
-      <w:proofErr w:type="spellEnd"/>
       <w:r>
         <w:t xml:space="preserve"> </w:t>
       </w:r>
       <w:r>
         <w:t xml:space="preserve">is </w:t>
       </w:r>
-      <w:del w:id="7" w:author="vchoi" w:date="2014-02-25T17:24:00Z">
-        <w:r>
-          <w:delText xml:space="preserve">changed </w:delText>
-        </w:r>
-      </w:del>
-      <w:ins w:id="8" w:author="vchoi" w:date="2014-02-25T17:24:00Z">
-        <w:r>
-          <w:t>increased</w:t>
-        </w:r>
-        <w:r>
-          <w:t xml:space="preserve"> </w:t>
-        </w:r>
-      </w:ins>
+      <w:r>
+        <w:t xml:space="preserve">increased </w:t>
+      </w:r>
       <w:r>
         <w:t xml:space="preserve">from </w:t>
       </w:r>
@@ -693,28 +669,29 @@
       <w:r>
         <w:t xml:space="preserve"> to </w:t>
       </w:r>
+      <w:proofErr w:type="gramStart"/>
       <w:r>
         <w:t>five</w:t>
       </w:r>
       <w:r>
+        <w:t>,</w:t>
+      </w:r>
+      <w:proofErr w:type="gramEnd"/>
+      <w:r>
         <w:t xml:space="preserve"> </w:t>
       </w:r>
       <w:r>
         <w:t xml:space="preserve">and </w:t>
       </w:r>
-      <w:ins w:id="9" w:author="vchoi" w:date="2014-02-25T15:00:00Z">
-        <w:r>
-          <w:t xml:space="preserve">data </w:t>
-        </w:r>
-      </w:ins>
+      <w:r>
+        <w:t xml:space="preserve">data </w:t>
+      </w:r>
       <w:r>
         <w:t xml:space="preserve">is </w:t>
       </w:r>
-      <w:ins w:id="10" w:author="vchoi" w:date="2014-02-25T17:25:00Z">
-        <w:r>
-          <w:t xml:space="preserve">then </w:t>
-        </w:r>
-      </w:ins>
+      <w:r>
+        <w:t xml:space="preserve">then </w:t>
+      </w:r>
       <w:r>
         <w:t>writ</w:t>
       </w:r>
@@ -730,7 +707,6 @@
       <w:r>
         <w:t xml:space="preserve"> to </w:t>
       </w:r>
-      <w:proofErr w:type="spellStart"/>
       <w:r>
         <w:rPr>
           <w:rFonts w:ascii="Courier New" w:hAnsi="Courier New" w:cs="Courier New"/>
@@ -738,7 +714,6 @@
         </w:rPr>
         <w:t>dsetA</w:t>
       </w:r>
-      <w:proofErr w:type="spellEnd"/>
       <w:r>
         <w:rPr>
           <w:rFonts w:ascii="Courier New" w:hAnsi="Courier New" w:cs="Courier New"/>
@@ -1046,16 +1021,9 @@
       <w:r>
         <w:t xml:space="preserve">): </w:t>
       </w:r>
-      <w:del w:id="11" w:author="vchoi" w:date="2014-02-25T15:00:00Z">
-        <w:r>
-          <w:delText>record</w:delText>
-        </w:r>
-      </w:del>
-      <w:ins w:id="12" w:author="vchoi" w:date="2014-02-25T15:00:00Z">
-        <w:r>
-          <w:t>data</w:t>
-        </w:r>
-      </w:ins>
+      <w:r>
+        <w:t>data</w:t>
+      </w:r>
     </w:p>
     <w:p>
       <w:pPr>
@@ -1071,16 +1039,9 @@
       <w:r>
         <w:t xml:space="preserve">): </w:t>
       </w:r>
-      <w:del w:id="13" w:author="vchoi" w:date="2014-02-25T15:00:00Z">
-        <w:r>
-          <w:delText>record</w:delText>
-        </w:r>
-      </w:del>
-      <w:ins w:id="14" w:author="vchoi" w:date="2014-02-25T15:00:00Z">
-        <w:r>
-          <w:t>data</w:t>
-        </w:r>
-      </w:ins>
+      <w:r>
+        <w:t>data</w:t>
+      </w:r>
     </w:p>
     <w:p/>
     <w:p/>
@@ -1093,8 +1054,8 @@
         <w:lastRenderedPageBreak/>
         <w:t>Exam</w:t>
       </w:r>
-      <w:bookmarkStart w:id="15" w:name="CaseAExample2"/>
-      <w:bookmarkEnd w:id="15"/>
+      <w:bookmarkStart w:id="4" w:name="CaseAExample2"/>
+      <w:bookmarkEnd w:id="4"/>
       <w:r>
         <w:t>ple 2</w:t>
       </w:r>
@@ -1125,19 +1086,9 @@
       <w:r>
         <w:t xml:space="preserve">is </w:t>
       </w:r>
-      <w:del w:id="16" w:author="vchoi" w:date="2014-02-25T17:25:00Z">
-        <w:r>
-          <w:delText xml:space="preserve">changed </w:delText>
-        </w:r>
-      </w:del>
-      <w:ins w:id="17" w:author="vchoi" w:date="2014-02-25T17:25:00Z">
-        <w:r>
-          <w:t>decreased</w:t>
-        </w:r>
-        <w:r>
-          <w:t xml:space="preserve"> </w:t>
-        </w:r>
-      </w:ins>
+      <w:r>
+        <w:t xml:space="preserve">decreased </w:t>
+      </w:r>
       <w:r>
         <w:t xml:space="preserve">from </w:t>
       </w:r>
@@ -1147,28 +1098,29 @@
       <w:r>
         <w:t xml:space="preserve"> to </w:t>
       </w:r>
+      <w:proofErr w:type="gramStart"/>
       <w:r>
         <w:t>two</w:t>
       </w:r>
       <w:r>
+        <w:t>,</w:t>
+      </w:r>
+      <w:proofErr w:type="gramEnd"/>
+      <w:r>
         <w:t xml:space="preserve"> </w:t>
       </w:r>
       <w:r>
         <w:t xml:space="preserve">and </w:t>
       </w:r>
-      <w:ins w:id="18" w:author="vchoi" w:date="2014-02-25T15:00:00Z">
-        <w:r>
-          <w:t xml:space="preserve">data </w:t>
-        </w:r>
-      </w:ins>
+      <w:r>
+        <w:t xml:space="preserve">data </w:t>
+      </w:r>
       <w:r>
         <w:t xml:space="preserve">is </w:t>
       </w:r>
-      <w:ins w:id="19" w:author="vchoi" w:date="2014-02-25T17:25:00Z">
-        <w:r>
-          <w:t xml:space="preserve">then </w:t>
-        </w:r>
-      </w:ins>
+      <w:r>
+        <w:t xml:space="preserve">then </w:t>
+      </w:r>
       <w:r>
         <w:t>writ</w:t>
       </w:r>
@@ -1184,7 +1136,6 @@
       <w:r>
         <w:t xml:space="preserve"> to </w:t>
       </w:r>
-      <w:proofErr w:type="spellStart"/>
       <w:r>
         <w:rPr>
           <w:rFonts w:ascii="Courier New" w:hAnsi="Courier New" w:cs="Courier New"/>
@@ -1192,7 +1143,6 @@
         </w:rPr>
         <w:t>dsetA</w:t>
       </w:r>
-      <w:proofErr w:type="spellEnd"/>
       <w:r>
         <w:t>.</w:t>
       </w:r>
@@ -1387,11 +1337,11 @@
       <w:pPr>
         <w:pStyle w:val="Heading2"/>
       </w:pPr>
-      <w:bookmarkStart w:id="20" w:name="_Toc380151620"/>
+      <w:bookmarkStart w:id="5" w:name="_Toc381348637"/>
       <w:r>
         <w:t>Case B: Monitor a Two-dimensional Dataset</w:t>
       </w:r>
-      <w:bookmarkEnd w:id="20"/>
+      <w:bookmarkEnd w:id="5"/>
     </w:p>
     <w:p>
       <w:r>
@@ -1416,29 +1366,15 @@
       <w:r>
         <w:t xml:space="preserve"> </w:t>
       </w:r>
-      <w:del w:id="21" w:author="vchoi" w:date="2014-02-25T15:00:00Z">
-        <w:r>
-          <w:delText xml:space="preserve">of </w:delText>
-        </w:r>
-      </w:del>
-      <w:ins w:id="22" w:author="vchoi" w:date="2014-02-25T15:00:00Z">
-        <w:r>
-          <w:t xml:space="preserve">with </w:t>
-        </w:r>
-      </w:ins>
+      <w:r>
+        <w:t xml:space="preserve">with </w:t>
+      </w:r>
       <w:r>
         <w:t xml:space="preserve">3x4 </w:t>
       </w:r>
-      <w:del w:id="23" w:author="vchoi" w:date="2014-02-25T15:00:00Z">
-        <w:r>
-          <w:delText>records</w:delText>
-        </w:r>
-      </w:del>
-      <w:ins w:id="24" w:author="vchoi" w:date="2014-02-25T15:00:00Z">
-        <w:r>
-          <w:t>data elements</w:t>
-        </w:r>
-      </w:ins>
+      <w:r>
+        <w:t>data elements</w:t>
+      </w:r>
       <w:r>
         <w:t>. The picture below shows the dataset</w:t>
       </w:r>
@@ -1649,8 +1585,8 @@
         <w:lastRenderedPageBreak/>
         <w:t>Exa</w:t>
       </w:r>
-      <w:bookmarkStart w:id="25" w:name="CaseBExample1"/>
-      <w:bookmarkEnd w:id="25"/>
+      <w:bookmarkStart w:id="6" w:name="CaseBExample1"/>
+      <w:bookmarkEnd w:id="6"/>
       <w:r>
         <w:t>mple 1</w:t>
       </w:r>
@@ -1668,15 +1604,19 @@
       <w:r>
         <w:t xml:space="preserve">the dimension size of </w:t>
       </w:r>
-      <w:proofErr w:type="spellStart"/>
       <w:r>
         <w:rPr>
           <w:rFonts w:ascii="Courier New" w:hAnsi="Courier New" w:cs="Courier New"/>
           <w:sz w:val="20"/>
         </w:rPr>
-        <w:t>dsetB</w:t>
-      </w:r>
-      <w:proofErr w:type="spellEnd"/>
+        <w:t xml:space="preserve">dsetB </w:t>
+      </w:r>
+      <w:r>
+        <w:rPr>
+          <w:rFonts w:cs="Courier New"/>
+        </w:rPr>
+        <w:t>is</w:t>
+      </w:r>
       <w:r>
         <w:rPr>
           <w:rFonts w:ascii="Courier New" w:hAnsi="Courier New" w:cs="Courier New"/>
@@ -1684,35 +1624,12 @@
         </w:rPr>
         <w:t xml:space="preserve"> </w:t>
       </w:r>
-      <w:ins w:id="26" w:author="vchoi" w:date="2014-02-25T15:01:00Z">
-        <w:r>
-          <w:rPr>
-            <w:rFonts w:cs="Courier New"/>
-            <w:rPrChange w:id="27" w:author="vchoi" w:date="2014-02-25T15:01:00Z">
-              <w:rPr>
-                <w:rFonts w:ascii="Courier New" w:hAnsi="Courier New" w:cs="Courier New"/>
-                <w:sz w:val="20"/>
-              </w:rPr>
-            </w:rPrChange>
-          </w:rPr>
-          <w:t>is</w:t>
-        </w:r>
-        <w:r>
-          <w:rPr>
-            <w:rFonts w:ascii="Courier New" w:hAnsi="Courier New" w:cs="Courier New"/>
-            <w:sz w:val="20"/>
-          </w:rPr>
-          <w:t xml:space="preserve"> </w:t>
-        </w:r>
-        <w:r>
-          <w:t>changed</w:t>
-        </w:r>
-      </w:ins>
-      <w:ins w:id="28" w:author="vchoi" w:date="2014-02-25T17:25:00Z">
-        <w:r>
-          <w:t>—</w:t>
-        </w:r>
-      </w:ins>
+      <w:r>
+        <w:t>changed</w:t>
+      </w:r>
+      <w:r>
+        <w:t>—</w:t>
+      </w:r>
       <w:proofErr w:type="gramStart"/>
       <w:r>
         <w:rPr>
@@ -1732,54 +1649,24 @@
       <w:r>
         <w:t xml:space="preserve"> is </w:t>
       </w:r>
-      <w:del w:id="29" w:author="vchoi" w:date="2014-02-25T15:02:00Z">
-        <w:r>
-          <w:delText xml:space="preserve">changed </w:delText>
-        </w:r>
-      </w:del>
-      <w:ins w:id="30" w:author="vchoi" w:date="2014-02-25T15:02:00Z">
-        <w:r>
-          <w:t xml:space="preserve">increased </w:t>
-        </w:r>
-      </w:ins>
+      <w:r>
+        <w:t xml:space="preserve">increased </w:t>
+      </w:r>
       <w:r>
         <w:t>from three to six</w:t>
       </w:r>
-      <w:ins w:id="31" w:author="vchoi" w:date="2014-02-25T15:06:00Z">
-        <w:r>
-          <w:t xml:space="preserve">.  </w:t>
-        </w:r>
-      </w:ins>
-      <w:r>
-        <w:t xml:space="preserve"> </w:t>
-      </w:r>
-      <w:del w:id="32" w:author="vchoi" w:date="2014-02-25T15:06:00Z">
-        <w:r>
-          <w:delText xml:space="preserve">and </w:delText>
-        </w:r>
-      </w:del>
-      <w:ins w:id="33" w:author="vchoi" w:date="2014-02-25T15:06:00Z">
-        <w:r>
-          <w:t>D</w:t>
-        </w:r>
-      </w:ins>
-      <w:ins w:id="34" w:author="vchoi" w:date="2014-02-25T15:02:00Z">
-        <w:r>
-          <w:t xml:space="preserve">ata </w:t>
-        </w:r>
-      </w:ins>
+      <w:r>
+        <w:t xml:space="preserve">. Data </w:t>
+      </w:r>
       <w:r>
         <w:t xml:space="preserve">is </w:t>
       </w:r>
-      <w:ins w:id="35" w:author="vchoi" w:date="2014-02-25T15:06:00Z">
-        <w:r>
-          <w:t xml:space="preserve">then </w:t>
-        </w:r>
-      </w:ins>
+      <w:r>
+        <w:t xml:space="preserve">then </w:t>
+      </w:r>
       <w:r>
         <w:t xml:space="preserve">written to </w:t>
       </w:r>
-      <w:proofErr w:type="spellStart"/>
       <w:r>
         <w:rPr>
           <w:rFonts w:ascii="Courier New" w:hAnsi="Courier New" w:cs="Courier New"/>
@@ -1787,7 +1674,6 @@
         </w:rPr>
         <w:t>dsetB</w:t>
       </w:r>
-      <w:proofErr w:type="spellEnd"/>
       <w:r>
         <w:t xml:space="preserve">. </w:t>
       </w:r>
@@ -2262,60 +2148,27 @@
       <w:r>
         <w:t xml:space="preserve">(3, 0): </w:t>
       </w:r>
-      <w:del w:id="36" w:author="vchoi" w:date="2014-02-25T15:02:00Z">
-        <w:r>
-          <w:delText>record</w:delText>
-        </w:r>
-      </w:del>
-      <w:ins w:id="37" w:author="vchoi" w:date="2014-02-25T15:02:00Z">
-        <w:r>
-          <w:t>data</w:t>
-        </w:r>
-      </w:ins>
-      <w:del w:id="38" w:author="vchoi" w:date="2014-02-25T15:02:00Z">
-        <w:r>
-          <w:delText>0</w:delText>
-        </w:r>
-      </w:del>
+      <w:r>
+        <w:t>data</w:t>
+      </w:r>
       <w:r>
         <w:t xml:space="preserve">, </w:t>
       </w:r>
-      <w:del w:id="39" w:author="vchoi" w:date="2014-02-25T15:03:00Z">
-        <w:r>
-          <w:delText>record1</w:delText>
-        </w:r>
-      </w:del>
-      <w:ins w:id="40" w:author="vchoi" w:date="2014-02-25T15:03:00Z">
-        <w:r>
-          <w:t>data</w:t>
-        </w:r>
-      </w:ins>
+      <w:r>
+        <w:t>data</w:t>
+      </w:r>
       <w:r>
         <w:t xml:space="preserve">, </w:t>
       </w:r>
-      <w:del w:id="41" w:author="vchoi" w:date="2014-02-25T15:03:00Z">
-        <w:r>
-          <w:delText>record2</w:delText>
-        </w:r>
-      </w:del>
-      <w:ins w:id="42" w:author="vchoi" w:date="2014-02-25T15:03:00Z">
-        <w:r>
-          <w:t>data</w:t>
-        </w:r>
-      </w:ins>
+      <w:r>
+        <w:t>data</w:t>
+      </w:r>
       <w:r>
         <w:t xml:space="preserve">, </w:t>
       </w:r>
-      <w:del w:id="43" w:author="vchoi" w:date="2014-02-25T15:03:00Z">
-        <w:r>
-          <w:delText>record3</w:delText>
-        </w:r>
-      </w:del>
-      <w:ins w:id="44" w:author="vchoi" w:date="2014-02-25T15:03:00Z">
-        <w:r>
-          <w:t>data</w:t>
-        </w:r>
-      </w:ins>
+      <w:r>
+        <w:t>data</w:t>
+      </w:r>
     </w:p>
     <w:p>
       <w:pPr>
@@ -2325,55 +2178,27 @@
       <w:r>
         <w:t xml:space="preserve">(4, 0): </w:t>
       </w:r>
-      <w:del w:id="45" w:author="vchoi" w:date="2014-02-25T15:02:00Z">
-        <w:r>
-          <w:delText>record0</w:delText>
-        </w:r>
-      </w:del>
-      <w:ins w:id="46" w:author="vchoi" w:date="2014-02-25T15:02:00Z">
-        <w:r>
-          <w:t>data</w:t>
-        </w:r>
-      </w:ins>
+      <w:r>
+        <w:t>data</w:t>
+      </w:r>
       <w:r>
         <w:t xml:space="preserve">, </w:t>
       </w:r>
-      <w:del w:id="47" w:author="vchoi" w:date="2014-02-25T15:03:00Z">
-        <w:r>
-          <w:delText>record1</w:delText>
-        </w:r>
-      </w:del>
-      <w:ins w:id="48" w:author="vchoi" w:date="2014-02-25T15:03:00Z">
-        <w:r>
-          <w:t>data</w:t>
-        </w:r>
-      </w:ins>
+      <w:r>
+        <w:t>data</w:t>
+      </w:r>
       <w:r>
         <w:t xml:space="preserve">, </w:t>
       </w:r>
-      <w:del w:id="49" w:author="vchoi" w:date="2014-02-25T15:03:00Z">
-        <w:r>
-          <w:delText>record2</w:delText>
-        </w:r>
-      </w:del>
-      <w:ins w:id="50" w:author="vchoi" w:date="2014-02-25T15:03:00Z">
-        <w:r>
-          <w:t>data</w:t>
-        </w:r>
-      </w:ins>
+      <w:r>
+        <w:t>data</w:t>
+      </w:r>
       <w:r>
         <w:t xml:space="preserve">, </w:t>
       </w:r>
-      <w:del w:id="51" w:author="vchoi" w:date="2014-02-25T15:03:00Z">
-        <w:r>
-          <w:delText>record3</w:delText>
-        </w:r>
-      </w:del>
-      <w:ins w:id="52" w:author="vchoi" w:date="2014-02-25T15:03:00Z">
-        <w:r>
-          <w:t>data</w:t>
-        </w:r>
-      </w:ins>
+      <w:r>
+        <w:t>data</w:t>
+      </w:r>
     </w:p>
     <w:p>
       <w:pPr>
@@ -2383,55 +2208,27 @@
       <w:r>
         <w:t xml:space="preserve">(5, 0): </w:t>
       </w:r>
-      <w:del w:id="53" w:author="vchoi" w:date="2014-02-25T15:02:00Z">
-        <w:r>
-          <w:delText>record0</w:delText>
-        </w:r>
-      </w:del>
-      <w:ins w:id="54" w:author="vchoi" w:date="2014-02-25T15:02:00Z">
-        <w:r>
-          <w:t>data</w:t>
-        </w:r>
-      </w:ins>
+      <w:r>
+        <w:t>data</w:t>
+      </w:r>
       <w:r>
         <w:t xml:space="preserve">, </w:t>
       </w:r>
-      <w:del w:id="55" w:author="vchoi" w:date="2014-02-25T15:03:00Z">
-        <w:r>
-          <w:delText>record1</w:delText>
-        </w:r>
-      </w:del>
-      <w:ins w:id="56" w:author="vchoi" w:date="2014-02-25T15:03:00Z">
-        <w:r>
-          <w:t>data</w:t>
-        </w:r>
-      </w:ins>
+      <w:r>
+        <w:t>data</w:t>
+      </w:r>
       <w:r>
         <w:t xml:space="preserve">, </w:t>
       </w:r>
-      <w:del w:id="57" w:author="vchoi" w:date="2014-02-25T15:03:00Z">
-        <w:r>
-          <w:delText>record2</w:delText>
-        </w:r>
-      </w:del>
-      <w:ins w:id="58" w:author="vchoi" w:date="2014-02-25T15:03:00Z">
-        <w:r>
-          <w:t>data</w:t>
-        </w:r>
-      </w:ins>
+      <w:r>
+        <w:t>data</w:t>
+      </w:r>
       <w:r>
         <w:t xml:space="preserve">, </w:t>
       </w:r>
-      <w:del w:id="59" w:author="vchoi" w:date="2014-02-25T15:03:00Z">
-        <w:r>
-          <w:delText>record3</w:delText>
-        </w:r>
-      </w:del>
-      <w:ins w:id="60" w:author="vchoi" w:date="2014-02-25T15:03:00Z">
-        <w:r>
-          <w:t>data</w:t>
-        </w:r>
-      </w:ins>
+      <w:r>
+        <w:t>data</w:t>
+      </w:r>
     </w:p>
     <w:p/>
     <w:p>
@@ -2441,8 +2238,8 @@
       <w:r>
         <w:t>Exam</w:t>
       </w:r>
-      <w:bookmarkStart w:id="61" w:name="CaseBExample2"/>
-      <w:bookmarkEnd w:id="61"/>
+      <w:bookmarkStart w:id="7" w:name="CaseBExample2"/>
+      <w:bookmarkEnd w:id="7"/>
       <w:r>
         <w:t>ple 2</w:t>
       </w:r>
@@ -2460,131 +2257,81 @@
       <w:r>
         <w:t xml:space="preserve">the dimension size of </w:t>
       </w:r>
-      <w:proofErr w:type="spellStart"/>
       <w:r>
         <w:rPr>
           <w:rFonts w:ascii="Courier New" w:hAnsi="Courier New" w:cs="Courier New"/>
           <w:sz w:val="20"/>
         </w:rPr>
-        <w:t>dsetB</w:t>
-      </w:r>
-      <w:proofErr w:type="spellEnd"/>
+        <w:t xml:space="preserve">dsetB </w:t>
+      </w:r>
+      <w:r>
+        <w:t>is changed—</w:t>
+      </w:r>
+      <w:proofErr w:type="gramStart"/>
       <w:r>
         <w:rPr>
           <w:rFonts w:ascii="Courier New" w:hAnsi="Courier New" w:cs="Courier New"/>
           <w:sz w:val="20"/>
         </w:rPr>
-        <w:t xml:space="preserve"> </w:t>
-      </w:r>
-      <w:ins w:id="62" w:author="vchoi" w:date="2014-02-25T15:03:00Z">
-        <w:r>
-          <w:t>is changed</w:t>
-        </w:r>
-      </w:ins>
-      <w:ins w:id="63" w:author="vchoi" w:date="2014-02-25T15:04:00Z">
-        <w:r>
-          <w:t>—</w:t>
-        </w:r>
-      </w:ins>
-      <w:proofErr w:type="gramStart"/>
+        <w:t>dims[</w:t>
+      </w:r>
+      <w:proofErr w:type="gramEnd"/>
       <w:r>
         <w:rPr>
           <w:rFonts w:ascii="Courier New" w:hAnsi="Courier New" w:cs="Courier New"/>
           <w:sz w:val="20"/>
         </w:rPr>
-        <w:t>dims[</w:t>
-      </w:r>
-      <w:proofErr w:type="gramEnd"/>
+        <w:t>1]</w:t>
+      </w:r>
+      <w:r>
+        <w:t xml:space="preserve"> is </w:t>
+      </w:r>
+      <w:r>
+        <w:t>increased</w:t>
+      </w:r>
+      <w:r>
+        <w:t xml:space="preserve"> </w:t>
+      </w:r>
+      <w:r>
+        <w:t xml:space="preserve">from </w:t>
+      </w:r>
+      <w:r>
+        <w:t>four</w:t>
+      </w:r>
+      <w:r>
+        <w:t xml:space="preserve"> to </w:t>
+      </w:r>
+      <w:r>
+        <w:t>five</w:t>
+      </w:r>
+      <w:r>
+        <w:t xml:space="preserve">. Data </w:t>
+      </w:r>
+      <w:r>
+        <w:t xml:space="preserve">is </w:t>
+      </w:r>
+      <w:r>
+        <w:t xml:space="preserve">then </w:t>
+      </w:r>
+      <w:r>
+        <w:t>wri</w:t>
+      </w:r>
+      <w:r>
+        <w:t>t</w:t>
+      </w:r>
+      <w:r>
+        <w:t>te</w:t>
+      </w:r>
+      <w:r>
+        <w:t xml:space="preserve">n to </w:t>
+      </w:r>
       <w:r>
         <w:rPr>
           <w:rFonts w:ascii="Courier New" w:hAnsi="Courier New" w:cs="Courier New"/>
           <w:sz w:val="20"/>
         </w:rPr>
-        <w:t>1]</w:t>
-      </w:r>
-      <w:r>
-        <w:t xml:space="preserve"> is </w:t>
-      </w:r>
-      <w:del w:id="64" w:author="vchoi" w:date="2014-02-25T15:03:00Z">
-        <w:r>
-          <w:delText>changed</w:delText>
-        </w:r>
-        <w:r>
-          <w:delText xml:space="preserve"> </w:delText>
-        </w:r>
-      </w:del>
-      <w:ins w:id="65" w:author="vchoi" w:date="2014-02-25T15:03:00Z">
-        <w:r>
-          <w:t>increased</w:t>
-        </w:r>
-        <w:r>
-          <w:t xml:space="preserve"> </w:t>
-        </w:r>
-      </w:ins>
-      <w:r>
-        <w:t xml:space="preserve">from </w:t>
-      </w:r>
-      <w:r>
-        <w:t>four</w:t>
-      </w:r>
-      <w:r>
-        <w:t xml:space="preserve"> to </w:t>
-      </w:r>
-      <w:r>
-        <w:t>five</w:t>
-      </w:r>
-      <w:ins w:id="66" w:author="vchoi" w:date="2014-02-25T15:05:00Z">
-        <w:r>
-          <w:t xml:space="preserve">.  </w:t>
-        </w:r>
-      </w:ins>
-      <w:r>
-        <w:t xml:space="preserve"> </w:t>
-      </w:r>
-      <w:del w:id="67" w:author="vchoi" w:date="2014-02-25T15:05:00Z">
-        <w:r>
-          <w:delText xml:space="preserve">and </w:delText>
-        </w:r>
-      </w:del>
-      <w:ins w:id="68" w:author="vchoi" w:date="2014-02-25T15:06:00Z">
-        <w:r>
-          <w:t>D</w:t>
-        </w:r>
-      </w:ins>
-      <w:ins w:id="69" w:author="vchoi" w:date="2014-02-25T15:03:00Z">
-        <w:r>
-          <w:t xml:space="preserve">ata </w:t>
-        </w:r>
-      </w:ins>
-      <w:r>
-        <w:t xml:space="preserve">is </w:t>
-      </w:r>
-      <w:ins w:id="70" w:author="vchoi" w:date="2014-02-25T15:06:00Z">
-        <w:r>
-          <w:t xml:space="preserve">then </w:t>
-        </w:r>
-      </w:ins>
-      <w:r>
-        <w:t>wri</w:t>
-      </w:r>
-      <w:r>
-        <w:t>t</w:t>
-      </w:r>
-      <w:r>
-        <w:t>te</w:t>
-      </w:r>
-      <w:r>
-        <w:t xml:space="preserve">n to </w:t>
-      </w:r>
-      <w:proofErr w:type="spellStart"/>
-      <w:r>
-        <w:rPr>
-          <w:rFonts w:ascii="Courier New" w:hAnsi="Courier New" w:cs="Courier New"/>
-          <w:sz w:val="20"/>
-        </w:rPr>
         <w:t>dsetB</w:t>
       </w:r>
-      <w:proofErr w:type="spellEnd"/>
       <w:r>
         <w:t xml:space="preserve">. </w:t>
       </w:r>
@@ -2970,16 +2717,9 @@
       <w:r>
         <w:t xml:space="preserve">(0, 4): </w:t>
       </w:r>
-      <w:del w:id="71" w:author="vchoi" w:date="2014-02-25T15:04:00Z">
-        <w:r>
-          <w:delText>record</w:delText>
-        </w:r>
-      </w:del>
-      <w:ins w:id="72" w:author="vchoi" w:date="2014-02-25T15:04:00Z">
-        <w:r>
-          <w:t>data</w:t>
-        </w:r>
-      </w:ins>
+      <w:r>
+        <w:t>data</w:t>
+      </w:r>
     </w:p>
     <w:p>
       <w:pPr>
@@ -2989,16 +2729,9 @@
       <w:r>
         <w:t xml:space="preserve">(1, 4): </w:t>
       </w:r>
-      <w:del w:id="73" w:author="vchoi" w:date="2014-02-25T15:04:00Z">
-        <w:r>
-          <w:delText>record</w:delText>
-        </w:r>
-      </w:del>
-      <w:ins w:id="74" w:author="vchoi" w:date="2014-02-25T15:04:00Z">
-        <w:r>
-          <w:t>data</w:t>
-        </w:r>
-      </w:ins>
+      <w:r>
+        <w:t>data</w:t>
+      </w:r>
     </w:p>
     <w:p>
       <w:pPr>
@@ -3008,16 +2741,9 @@
       <w:r>
         <w:t xml:space="preserve">(2, 4): </w:t>
       </w:r>
-      <w:del w:id="75" w:author="vchoi" w:date="2014-02-25T15:04:00Z">
-        <w:r>
-          <w:delText>record</w:delText>
-        </w:r>
-      </w:del>
-      <w:ins w:id="76" w:author="vchoi" w:date="2014-02-25T15:04:00Z">
-        <w:r>
-          <w:t>data</w:t>
-        </w:r>
-      </w:ins>
+      <w:r>
+        <w:t>data</w:t>
+      </w:r>
     </w:p>
     <w:p>
       <w:pPr>
@@ -3038,8 +2764,8 @@
         <w:lastRenderedPageBreak/>
         <w:t>Exa</w:t>
       </w:r>
-      <w:bookmarkStart w:id="77" w:name="CaseBExample3"/>
-      <w:bookmarkEnd w:id="77"/>
+      <w:bookmarkStart w:id="8" w:name="CaseBExample3"/>
+      <w:bookmarkEnd w:id="8"/>
       <w:r>
         <w:t>mple 3</w:t>
       </w:r>
@@ -3054,7 +2780,6 @@
       <w:r>
         <w:t xml:space="preserve">the dimension size of </w:t>
       </w:r>
-      <w:proofErr w:type="spellStart"/>
       <w:r>
         <w:rPr>
           <w:rFonts w:ascii="Courier New" w:hAnsi="Courier New" w:cs="Courier New"/>
@@ -3062,15 +2787,12 @@
         </w:rPr>
         <w:t>dsetB</w:t>
       </w:r>
-      <w:proofErr w:type="spellEnd"/>
       <w:r>
         <w:t xml:space="preserve"> </w:t>
       </w:r>
-      <w:ins w:id="78" w:author="vchoi" w:date="2014-02-25T15:04:00Z">
-        <w:r>
-          <w:t>is changed—</w:t>
-        </w:r>
-      </w:ins>
+      <w:r>
+        <w:t>is changed—</w:t>
+      </w:r>
       <w:proofErr w:type="gramStart"/>
       <w:r>
         <w:rPr>
@@ -3093,16 +2815,9 @@
       <w:r>
         <w:t xml:space="preserve">is </w:t>
       </w:r>
-      <w:del w:id="79" w:author="vchoi" w:date="2014-02-25T15:04:00Z">
-        <w:r>
-          <w:delText xml:space="preserve">changed </w:delText>
-        </w:r>
-      </w:del>
-      <w:ins w:id="80" w:author="vchoi" w:date="2014-02-25T15:04:00Z">
-        <w:r>
-          <w:t xml:space="preserve">increased </w:t>
-        </w:r>
-      </w:ins>
+      <w:r>
+        <w:t xml:space="preserve">increased </w:t>
+      </w:r>
       <w:r>
         <w:t xml:space="preserve">from </w:t>
       </w:r>
@@ -3115,19 +2830,12 @@
       <w:r>
         <w:t>five</w:t>
       </w:r>
-      <w:del w:id="81" w:author="vchoi" w:date="2014-02-25T15:05:00Z">
-        <w:r>
-          <w:delText>,</w:delText>
-        </w:r>
-        <w:r>
-          <w:delText xml:space="preserve"> </w:delText>
-        </w:r>
-      </w:del>
-      <w:ins w:id="82" w:author="vchoi" w:date="2014-02-25T15:05:00Z">
-        <w:r>
-          <w:t xml:space="preserve"> and </w:t>
-        </w:r>
-      </w:ins>
+      <w:r>
+        <w:t>,</w:t>
+      </w:r>
+      <w:r>
+        <w:t xml:space="preserve"> and </w:t>
+      </w:r>
       <w:r>
         <w:rPr>
           <w:rFonts w:ascii="Courier New" w:hAnsi="Courier New" w:cs="Courier New"/>
@@ -3141,16 +2849,9 @@
       <w:r>
         <w:t xml:space="preserve">is </w:t>
       </w:r>
-      <w:del w:id="83" w:author="vchoi" w:date="2014-02-25T15:04:00Z">
-        <w:r>
-          <w:delText xml:space="preserve">changed </w:delText>
-        </w:r>
-      </w:del>
-      <w:ins w:id="84" w:author="vchoi" w:date="2014-02-25T15:04:00Z">
-        <w:r>
-          <w:t xml:space="preserve">increased </w:t>
-        </w:r>
-      </w:ins>
+      <w:r>
+        <w:t xml:space="preserve">increased </w:t>
+      </w:r>
       <w:r>
         <w:t xml:space="preserve">from </w:t>
       </w:r>
@@ -3163,34 +2864,11 @@
       <w:r>
         <w:t>five</w:t>
       </w:r>
-      <w:del w:id="85" w:author="vchoi" w:date="2014-02-25T15:05:00Z">
-        <w:r>
-          <w:delText>,</w:delText>
-        </w:r>
-        <w:r>
-          <w:delText xml:space="preserve"> and</w:delText>
-        </w:r>
-      </w:del>
-      <w:ins w:id="86" w:author="vchoi" w:date="2014-02-25T15:05:00Z">
-        <w:r>
-          <w:t>.  Data is then</w:t>
-        </w:r>
-      </w:ins>
-      <w:r>
-        <w:t xml:space="preserve"> </w:t>
-      </w:r>
-      <w:del w:id="87" w:author="vchoi" w:date="2014-02-25T15:05:00Z">
-        <w:r>
-          <w:delText>both are</w:delText>
-        </w:r>
-      </w:del>
-      <w:del w:id="88" w:author="vchoi" w:date="2014-02-25T15:06:00Z">
-        <w:r>
-          <w:delText xml:space="preserve"> </w:delText>
-        </w:r>
-      </w:del>
-      <w:r>
-        <w:t>wri</w:t>
+      <w:r>
+        <w:t>. Data is then</w:t>
+      </w:r>
+      <w:r>
+        <w:t xml:space="preserve"> wri</w:t>
       </w:r>
       <w:r>
         <w:t>t</w:t>
@@ -3201,7 +2879,6 @@
       <w:r>
         <w:t xml:space="preserve">n to </w:t>
       </w:r>
-      <w:proofErr w:type="spellStart"/>
       <w:r>
         <w:rPr>
           <w:rFonts w:ascii="Courier New" w:hAnsi="Courier New" w:cs="Courier New"/>
@@ -3209,7 +2886,6 @@
         </w:rPr>
         <w:t>dsetB</w:t>
       </w:r>
-      <w:proofErr w:type="spellEnd"/>
       <w:r>
         <w:t xml:space="preserve">. </w:t>
       </w:r>
@@ -3690,16 +3366,9 @@
       <w:r>
         <w:t xml:space="preserve">(0, 4): </w:t>
       </w:r>
-      <w:del w:id="89" w:author="vchoi" w:date="2014-02-25T15:06:00Z">
-        <w:r>
-          <w:delText>record</w:delText>
-        </w:r>
-      </w:del>
-      <w:ins w:id="90" w:author="vchoi" w:date="2014-02-25T15:06:00Z">
-        <w:r>
-          <w:t>data</w:t>
-        </w:r>
-      </w:ins>
+      <w:r>
+        <w:t>data</w:t>
+      </w:r>
     </w:p>
     <w:p>
       <w:pPr>
@@ -3709,16 +3378,9 @@
       <w:r>
         <w:t xml:space="preserve">(1, 4): </w:t>
       </w:r>
-      <w:del w:id="91" w:author="vchoi" w:date="2014-02-25T15:06:00Z">
-        <w:r>
-          <w:delText>record</w:delText>
-        </w:r>
-      </w:del>
-      <w:ins w:id="92" w:author="vchoi" w:date="2014-02-25T15:06:00Z">
-        <w:r>
-          <w:t>data</w:t>
-        </w:r>
-      </w:ins>
+      <w:r>
+        <w:t>data</w:t>
+      </w:r>
     </w:p>
     <w:p>
       <w:pPr>
@@ -3728,16 +3390,9 @@
       <w:r>
         <w:t xml:space="preserve">(2, 4): </w:t>
       </w:r>
-      <w:del w:id="93" w:author="vchoi" w:date="2014-02-25T15:06:00Z">
-        <w:r>
-          <w:delText>record</w:delText>
-        </w:r>
-      </w:del>
-      <w:ins w:id="94" w:author="vchoi" w:date="2014-02-25T15:06:00Z">
-        <w:r>
-          <w:t>data</w:t>
-        </w:r>
-      </w:ins>
+      <w:r>
+        <w:t>data</w:t>
+      </w:r>
     </w:p>
     <w:p>
       <w:pPr>
@@ -3747,68 +3402,33 @@
       <w:r>
         <w:t xml:space="preserve">(3, 0): </w:t>
       </w:r>
-      <w:del w:id="95" w:author="vchoi" w:date="2014-02-25T15:06:00Z">
-        <w:r>
-          <w:delText>record0</w:delText>
-        </w:r>
-      </w:del>
-      <w:ins w:id="96" w:author="vchoi" w:date="2014-02-25T15:06:00Z">
-        <w:r>
-          <w:t>data</w:t>
-        </w:r>
-      </w:ins>
+      <w:r>
+        <w:t>data</w:t>
+      </w:r>
       <w:r>
         <w:t xml:space="preserve">, </w:t>
       </w:r>
-      <w:del w:id="97" w:author="vchoi" w:date="2014-02-25T15:06:00Z">
-        <w:r>
-          <w:delText>record1</w:delText>
-        </w:r>
-      </w:del>
-      <w:ins w:id="98" w:author="vchoi" w:date="2014-02-25T15:06:00Z">
-        <w:r>
-          <w:t>data</w:t>
-        </w:r>
-      </w:ins>
+      <w:r>
+        <w:t>data</w:t>
+      </w:r>
       <w:r>
         <w:t xml:space="preserve">, </w:t>
       </w:r>
-      <w:del w:id="99" w:author="vchoi" w:date="2014-02-25T15:06:00Z">
-        <w:r>
-          <w:delText>record2</w:delText>
-        </w:r>
-      </w:del>
-      <w:ins w:id="100" w:author="vchoi" w:date="2014-02-25T15:06:00Z">
-        <w:r>
-          <w:t>data</w:t>
-        </w:r>
-      </w:ins>
+      <w:r>
+        <w:t>data</w:t>
+      </w:r>
       <w:r>
         <w:t xml:space="preserve">, </w:t>
       </w:r>
-      <w:del w:id="101" w:author="vchoi" w:date="2014-02-25T15:06:00Z">
-        <w:r>
-          <w:delText>record3</w:delText>
-        </w:r>
-      </w:del>
-      <w:ins w:id="102" w:author="vchoi" w:date="2014-02-25T15:06:00Z">
-        <w:r>
-          <w:t>data</w:t>
-        </w:r>
-      </w:ins>
+      <w:r>
+        <w:t>data</w:t>
+      </w:r>
       <w:r>
         <w:t xml:space="preserve">, </w:t>
       </w:r>
-      <w:del w:id="103" w:author="vchoi" w:date="2014-02-25T15:06:00Z">
-        <w:r>
-          <w:delText>record4</w:delText>
-        </w:r>
-      </w:del>
-      <w:ins w:id="104" w:author="vchoi" w:date="2014-02-25T15:06:00Z">
-        <w:r>
-          <w:t>data</w:t>
-        </w:r>
-      </w:ins>
+      <w:r>
+        <w:t>data</w:t>
+      </w:r>
     </w:p>
     <w:p>
       <w:pPr>
@@ -3818,68 +3438,33 @@
       <w:r>
         <w:t xml:space="preserve">(4, 0): </w:t>
       </w:r>
-      <w:del w:id="105" w:author="vchoi" w:date="2014-02-25T15:06:00Z">
-        <w:r>
-          <w:delText>record0</w:delText>
-        </w:r>
-      </w:del>
-      <w:ins w:id="106" w:author="vchoi" w:date="2014-02-25T15:06:00Z">
-        <w:r>
-          <w:t>data</w:t>
-        </w:r>
-      </w:ins>
+      <w:r>
+        <w:t>data</w:t>
+      </w:r>
       <w:r>
         <w:t xml:space="preserve">, </w:t>
       </w:r>
-      <w:del w:id="107" w:author="vchoi" w:date="2014-02-25T15:06:00Z">
-        <w:r>
-          <w:delText>record1</w:delText>
-        </w:r>
-      </w:del>
-      <w:ins w:id="108" w:author="vchoi" w:date="2014-02-25T15:06:00Z">
-        <w:r>
-          <w:t>data</w:t>
-        </w:r>
-      </w:ins>
+      <w:r>
+        <w:t>data</w:t>
+      </w:r>
       <w:r>
         <w:t xml:space="preserve">, </w:t>
       </w:r>
-      <w:del w:id="109" w:author="vchoi" w:date="2014-02-25T15:07:00Z">
-        <w:r>
-          <w:delText>record2</w:delText>
-        </w:r>
-      </w:del>
-      <w:ins w:id="110" w:author="vchoi" w:date="2014-02-25T15:07:00Z">
-        <w:r>
-          <w:t>data</w:t>
-        </w:r>
-      </w:ins>
+      <w:r>
+        <w:t>data</w:t>
+      </w:r>
       <w:r>
         <w:t xml:space="preserve">, </w:t>
       </w:r>
-      <w:del w:id="111" w:author="vchoi" w:date="2014-02-25T15:07:00Z">
-        <w:r>
-          <w:delText>record3</w:delText>
-        </w:r>
-      </w:del>
-      <w:ins w:id="112" w:author="vchoi" w:date="2014-02-25T15:07:00Z">
-        <w:r>
-          <w:t>data</w:t>
-        </w:r>
-      </w:ins>
+      <w:r>
+        <w:t>data</w:t>
+      </w:r>
       <w:r>
         <w:t xml:space="preserve">, </w:t>
       </w:r>
-      <w:del w:id="113" w:author="vchoi" w:date="2014-02-25T15:07:00Z">
-        <w:r>
-          <w:delText>record4</w:delText>
-        </w:r>
-      </w:del>
-      <w:ins w:id="114" w:author="vchoi" w:date="2014-02-25T15:07:00Z">
-        <w:r>
-          <w:t>data</w:t>
-        </w:r>
-      </w:ins>
+      <w:r>
+        <w:t>data</w:t>
+      </w:r>
     </w:p>
     <w:p>
       <w:pPr>
@@ -3889,68 +3474,33 @@
       <w:r>
         <w:t xml:space="preserve">(5, 0): </w:t>
       </w:r>
-      <w:del w:id="115" w:author="vchoi" w:date="2014-02-25T15:07:00Z">
-        <w:r>
-          <w:delText>record0</w:delText>
-        </w:r>
-      </w:del>
-      <w:ins w:id="116" w:author="vchoi" w:date="2014-02-25T15:07:00Z">
-        <w:r>
-          <w:t>data</w:t>
-        </w:r>
-      </w:ins>
+      <w:r>
+        <w:t>data</w:t>
+      </w:r>
       <w:r>
         <w:t xml:space="preserve">, </w:t>
       </w:r>
-      <w:del w:id="117" w:author="vchoi" w:date="2014-02-25T15:07:00Z">
-        <w:r>
-          <w:delText>record1</w:delText>
-        </w:r>
-      </w:del>
-      <w:ins w:id="118" w:author="vchoi" w:date="2014-02-25T15:07:00Z">
-        <w:r>
-          <w:t>data</w:t>
-        </w:r>
-      </w:ins>
+      <w:r>
+        <w:t>data</w:t>
+      </w:r>
       <w:r>
         <w:t xml:space="preserve">, </w:t>
       </w:r>
-      <w:del w:id="119" w:author="vchoi" w:date="2014-02-25T15:07:00Z">
-        <w:r>
-          <w:delText>record2</w:delText>
-        </w:r>
-      </w:del>
-      <w:ins w:id="120" w:author="vchoi" w:date="2014-02-25T15:07:00Z">
-        <w:r>
-          <w:t>data</w:t>
-        </w:r>
-      </w:ins>
+      <w:r>
+        <w:t>data</w:t>
+      </w:r>
       <w:r>
         <w:t xml:space="preserve">, </w:t>
       </w:r>
-      <w:del w:id="121" w:author="vchoi" w:date="2014-02-25T15:07:00Z">
-        <w:r>
-          <w:delText>record3</w:delText>
-        </w:r>
-      </w:del>
-      <w:ins w:id="122" w:author="vchoi" w:date="2014-02-25T15:07:00Z">
-        <w:r>
-          <w:t>data</w:t>
-        </w:r>
-      </w:ins>
+      <w:r>
+        <w:t>data</w:t>
+      </w:r>
       <w:r>
         <w:t xml:space="preserve">, </w:t>
       </w:r>
-      <w:del w:id="123" w:author="vchoi" w:date="2014-02-25T15:07:00Z">
-        <w:r>
-          <w:delText>record4</w:delText>
-        </w:r>
-      </w:del>
-      <w:ins w:id="124" w:author="vchoi" w:date="2014-02-25T15:07:00Z">
-        <w:r>
-          <w:t>data</w:t>
-        </w:r>
-      </w:ins>
+      <w:r>
+        <w:t>data</w:t>
+      </w:r>
     </w:p>
     <w:p/>
     <w:p/>
@@ -3968,8 +3518,8 @@
         <w:lastRenderedPageBreak/>
         <w:t>Examp</w:t>
       </w:r>
-      <w:bookmarkStart w:id="125" w:name="CaseBExample4"/>
-      <w:bookmarkEnd w:id="125"/>
+      <w:bookmarkStart w:id="9" w:name="CaseBExample4"/>
+      <w:bookmarkEnd w:id="9"/>
       <w:r>
         <w:t>le 4</w:t>
       </w:r>
@@ -3987,7 +3537,6 @@
       <w:r>
         <w:t xml:space="preserve">the dimension size of </w:t>
       </w:r>
-      <w:proofErr w:type="spellStart"/>
       <w:r>
         <w:rPr>
           <w:rFonts w:ascii="Courier New" w:hAnsi="Courier New" w:cs="Courier New"/>
@@ -3995,15 +3544,12 @@
         </w:rPr>
         <w:t>dsetB</w:t>
       </w:r>
-      <w:proofErr w:type="spellEnd"/>
       <w:r>
         <w:t xml:space="preserve"> </w:t>
       </w:r>
-      <w:ins w:id="126" w:author="vchoi" w:date="2014-02-25T15:07:00Z">
-        <w:r>
-          <w:t>is changed—</w:t>
-        </w:r>
-      </w:ins>
+      <w:r>
+        <w:t>is changed—</w:t>
+      </w:r>
       <w:proofErr w:type="gramStart"/>
       <w:r>
         <w:rPr>
@@ -4026,16 +3572,9 @@
       <w:r>
         <w:t xml:space="preserve">is </w:t>
       </w:r>
-      <w:del w:id="127" w:author="vchoi" w:date="2014-02-25T15:07:00Z">
-        <w:r>
-          <w:delText xml:space="preserve">changed </w:delText>
-        </w:r>
-      </w:del>
-      <w:ins w:id="128" w:author="vchoi" w:date="2014-02-25T15:07:00Z">
-        <w:r>
-          <w:t xml:space="preserve">increased </w:t>
-        </w:r>
-      </w:ins>
+      <w:r>
+        <w:t xml:space="preserve">increased </w:t>
+      </w:r>
       <w:r>
         <w:t xml:space="preserve">from </w:t>
       </w:r>
@@ -4048,19 +3587,12 @@
       <w:r>
         <w:t>five</w:t>
       </w:r>
-      <w:ins w:id="129" w:author="vchoi" w:date="2014-02-25T15:07:00Z">
-        <w:r>
-          <w:t xml:space="preserve"> and </w:t>
-        </w:r>
-      </w:ins>
-      <w:del w:id="130" w:author="vchoi" w:date="2014-02-25T15:07:00Z">
-        <w:r>
-          <w:delText>,</w:delText>
-        </w:r>
-        <w:r>
-          <w:delText xml:space="preserve"> </w:delText>
-        </w:r>
-      </w:del>
+      <w:r>
+        <w:t>,</w:t>
+      </w:r>
+      <w:r>
+        <w:t xml:space="preserve"> and </w:t>
+      </w:r>
       <w:r>
         <w:rPr>
           <w:rFonts w:ascii="Courier New" w:hAnsi="Courier New" w:cs="Courier New"/>
@@ -4068,80 +3600,53 @@
         </w:rPr>
         <w:t>dims[1]</w:t>
       </w:r>
-      <w:del w:id="131" w:author="vchoi" w:date="2014-02-25T15:07:00Z">
-        <w:r>
-          <w:rPr>
-            <w:rFonts w:ascii="Courier New" w:hAnsi="Courier New" w:cs="Courier New"/>
-            <w:sz w:val="20"/>
-          </w:rPr>
-          <w:delText xml:space="preserve"> </w:delText>
-        </w:r>
-      </w:del>
-      <w:r>
-        <w:t xml:space="preserve">is </w:t>
-      </w:r>
-      <w:del w:id="132" w:author="vchoi" w:date="2014-02-25T15:07:00Z">
-        <w:r>
-          <w:delText>change</w:delText>
-        </w:r>
-        <w:r>
-          <w:delText xml:space="preserve">d </w:delText>
-        </w:r>
-      </w:del>
-      <w:ins w:id="133" w:author="vchoi" w:date="2014-02-25T15:07:00Z">
-        <w:r>
-          <w:t xml:space="preserve">decreased </w:t>
-        </w:r>
-      </w:ins>
-      <w:r>
-        <w:t xml:space="preserve">from </w:t>
-      </w:r>
-      <w:r>
-        <w:t>four</w:t>
-      </w:r>
-      <w:r>
-        <w:t xml:space="preserve"> to </w:t>
-      </w:r>
-      <w:r>
-        <w:t>three</w:t>
-      </w:r>
-      <w:ins w:id="134" w:author="vchoi" w:date="2014-02-25T15:07:00Z">
-        <w:r>
-          <w:t xml:space="preserve">.  Data is then </w:t>
-        </w:r>
-      </w:ins>
-      <w:del w:id="135" w:author="vchoi" w:date="2014-02-25T15:07:00Z">
-        <w:r>
-          <w:delText>,</w:delText>
-        </w:r>
-        <w:r>
-          <w:delText xml:space="preserve"> and </w:delText>
-        </w:r>
-        <w:r>
-          <w:delText xml:space="preserve">both are </w:delText>
-        </w:r>
-      </w:del>
-      <w:r>
-        <w:t>writ</w:t>
-      </w:r>
-      <w:r>
-        <w:t>t</w:t>
-      </w:r>
-      <w:r>
-        <w:t>e</w:t>
-      </w:r>
-      <w:r>
-        <w:t xml:space="preserve">n to </w:t>
-      </w:r>
-      <w:proofErr w:type="spellStart"/>
       <w:r>
         <w:rPr>
           <w:rFonts w:ascii="Courier New" w:hAnsi="Courier New" w:cs="Courier New"/>
           <w:sz w:val="20"/>
         </w:rPr>
+        <w:t xml:space="preserve"> </w:t>
+      </w:r>
+      <w:r>
+        <w:t xml:space="preserve">is </w:t>
+      </w:r>
+      <w:r>
+        <w:t xml:space="preserve">decreased </w:t>
+      </w:r>
+      <w:r>
+        <w:t xml:space="preserve">from </w:t>
+      </w:r>
+      <w:r>
+        <w:t>four</w:t>
+      </w:r>
+      <w:r>
+        <w:t xml:space="preserve"> to </w:t>
+      </w:r>
+      <w:r>
+        <w:t>three</w:t>
+      </w:r>
+      <w:r>
+        <w:t xml:space="preserve">. Data is then </w:t>
+      </w:r>
+      <w:r>
+        <w:t>writ</w:t>
+      </w:r>
+      <w:r>
+        <w:t>t</w:t>
+      </w:r>
+      <w:r>
+        <w:t>e</w:t>
+      </w:r>
+      <w:r>
+        <w:t xml:space="preserve">n to </w:t>
+      </w:r>
+      <w:r>
+        <w:rPr>
+          <w:rFonts w:ascii="Courier New" w:hAnsi="Courier New" w:cs="Courier New"/>
+          <w:sz w:val="20"/>
+        </w:rPr>
         <w:t>dsetB</w:t>
       </w:r>
-      <w:proofErr w:type="spellEnd"/>
       <w:r>
         <w:t>.</w:t>
       </w:r>
@@ -4550,42 +4055,21 @@
       <w:r>
         <w:t xml:space="preserve">(3, 0): </w:t>
       </w:r>
-      <w:del w:id="136" w:author="vchoi" w:date="2014-02-25T15:08:00Z">
-        <w:r>
-          <w:delText>record0</w:delText>
-        </w:r>
-      </w:del>
-      <w:ins w:id="137" w:author="vchoi" w:date="2014-02-25T15:08:00Z">
-        <w:r>
-          <w:t>data</w:t>
-        </w:r>
-      </w:ins>
+      <w:r>
+        <w:t>data</w:t>
+      </w:r>
       <w:r>
         <w:t xml:space="preserve">, </w:t>
       </w:r>
-      <w:del w:id="138" w:author="vchoi" w:date="2014-02-25T15:08:00Z">
-        <w:r>
-          <w:delText>record1</w:delText>
-        </w:r>
-      </w:del>
-      <w:ins w:id="139" w:author="vchoi" w:date="2014-02-25T15:08:00Z">
-        <w:r>
-          <w:t>data</w:t>
-        </w:r>
-      </w:ins>
+      <w:r>
+        <w:t>data</w:t>
+      </w:r>
       <w:r>
         <w:t xml:space="preserve">, </w:t>
       </w:r>
-      <w:del w:id="140" w:author="vchoi" w:date="2014-02-25T15:08:00Z">
-        <w:r>
-          <w:delText>record2</w:delText>
-        </w:r>
-      </w:del>
-      <w:ins w:id="141" w:author="vchoi" w:date="2014-02-25T15:08:00Z">
-        <w:r>
-          <w:t>data</w:t>
-        </w:r>
-      </w:ins>
+      <w:r>
+        <w:t>data</w:t>
+      </w:r>
     </w:p>
     <w:p>
       <w:pPr>
@@ -4595,42 +4079,21 @@
       <w:r>
         <w:t xml:space="preserve">(4, 0): </w:t>
       </w:r>
-      <w:del w:id="142" w:author="vchoi" w:date="2014-02-25T15:08:00Z">
-        <w:r>
-          <w:delText>record0</w:delText>
-        </w:r>
-      </w:del>
-      <w:ins w:id="143" w:author="vchoi" w:date="2014-02-25T15:08:00Z">
-        <w:r>
-          <w:t>data</w:t>
-        </w:r>
-      </w:ins>
+      <w:r>
+        <w:t>data</w:t>
+      </w:r>
       <w:r>
         <w:t xml:space="preserve">, </w:t>
       </w:r>
-      <w:del w:id="144" w:author="vchoi" w:date="2014-02-25T15:08:00Z">
-        <w:r>
-          <w:delText>record1</w:delText>
-        </w:r>
-      </w:del>
-      <w:ins w:id="145" w:author="vchoi" w:date="2014-02-25T15:08:00Z">
-        <w:r>
-          <w:t>data</w:t>
-        </w:r>
-      </w:ins>
+      <w:r>
+        <w:t>data</w:t>
+      </w:r>
       <w:r>
         <w:t xml:space="preserve">, </w:t>
       </w:r>
-      <w:del w:id="146" w:author="vchoi" w:date="2014-02-25T15:08:00Z">
-        <w:r>
-          <w:delText>record2</w:delText>
-        </w:r>
-      </w:del>
-      <w:ins w:id="147" w:author="vchoi" w:date="2014-02-25T15:08:00Z">
-        <w:r>
-          <w:t>data</w:t>
-        </w:r>
-      </w:ins>
+      <w:r>
+        <w:t>data</w:t>
+      </w:r>
     </w:p>
     <w:p/>
     <w:p/>
@@ -4642,8 +4105,8 @@
       <w:r>
         <w:t>Exa</w:t>
       </w:r>
-      <w:bookmarkStart w:id="148" w:name="CaseBExample5"/>
-      <w:bookmarkEnd w:id="148"/>
+      <w:bookmarkStart w:id="10" w:name="CaseBExample5"/>
+      <w:bookmarkEnd w:id="10"/>
       <w:r>
         <w:t>mple 5</w:t>
       </w:r>
@@ -4661,7 +4124,6 @@
       <w:r>
         <w:t xml:space="preserve">the dimension size of </w:t>
       </w:r>
-      <w:proofErr w:type="spellStart"/>
       <w:r>
         <w:rPr>
           <w:rFonts w:ascii="Courier New" w:hAnsi="Courier New" w:cs="Courier New"/>
@@ -4669,15 +4131,12 @@
         </w:rPr>
         <w:t>dsetB</w:t>
       </w:r>
-      <w:proofErr w:type="spellEnd"/>
       <w:r>
         <w:t xml:space="preserve"> </w:t>
       </w:r>
-      <w:ins w:id="149" w:author="vchoi" w:date="2014-02-25T15:08:00Z">
-        <w:r>
-          <w:t>is changed—</w:t>
-        </w:r>
-      </w:ins>
+      <w:r>
+        <w:t>is changed—</w:t>
+      </w:r>
       <w:proofErr w:type="gramStart"/>
       <w:r>
         <w:rPr>
@@ -4700,16 +4159,9 @@
       <w:r>
         <w:t xml:space="preserve">is </w:t>
       </w:r>
-      <w:del w:id="150" w:author="vchoi" w:date="2014-02-25T15:08:00Z">
-        <w:r>
-          <w:delText xml:space="preserve">changed </w:delText>
-        </w:r>
-      </w:del>
-      <w:ins w:id="151" w:author="vchoi" w:date="2014-02-25T15:08:00Z">
-        <w:r>
-          <w:t xml:space="preserve">decreased </w:t>
-        </w:r>
-      </w:ins>
+      <w:r>
+        <w:t xml:space="preserve">decreased </w:t>
+      </w:r>
       <w:r>
         <w:t xml:space="preserve">from </w:t>
       </w:r>
@@ -4722,16 +4174,12 @@
       <w:r>
         <w:t>two</w:t>
       </w:r>
-      <w:ins w:id="152" w:author="vchoi" w:date="2014-02-25T15:08:00Z">
-        <w:r>
-          <w:t xml:space="preserve"> and </w:t>
-        </w:r>
-      </w:ins>
-      <w:del w:id="153" w:author="vchoi" w:date="2014-02-25T15:08:00Z">
-        <w:r>
-          <w:delText xml:space="preserve">, </w:delText>
-        </w:r>
-      </w:del>
+      <w:r>
+        <w:t>,</w:t>
+      </w:r>
+      <w:r>
+        <w:t xml:space="preserve"> and </w:t>
+      </w:r>
       <w:r>
         <w:rPr>
           <w:rFonts w:ascii="Courier New" w:hAnsi="Courier New" w:cs="Courier New"/>
@@ -4745,16 +4193,9 @@
       <w:r>
         <w:t xml:space="preserve">is </w:t>
       </w:r>
-      <w:del w:id="154" w:author="vchoi" w:date="2014-02-25T15:08:00Z">
-        <w:r>
-          <w:delText xml:space="preserve">changed </w:delText>
-        </w:r>
-      </w:del>
-      <w:ins w:id="155" w:author="vchoi" w:date="2014-02-25T15:08:00Z">
-        <w:r>
-          <w:t xml:space="preserve">increased </w:t>
-        </w:r>
-      </w:ins>
+      <w:r>
+        <w:t xml:space="preserve">increased </w:t>
+      </w:r>
       <w:r>
         <w:t xml:space="preserve">from </w:t>
       </w:r>
@@ -4767,22 +4208,9 @@
       <w:r>
         <w:t>five</w:t>
       </w:r>
-      <w:ins w:id="156" w:author="vchoi" w:date="2014-02-25T15:08:00Z">
-        <w:r>
-          <w:t xml:space="preserve">.  Data is then </w:t>
-        </w:r>
-      </w:ins>
-      <w:del w:id="157" w:author="vchoi" w:date="2014-02-25T15:08:00Z">
-        <w:r>
-          <w:delText>,</w:delText>
-        </w:r>
-        <w:r>
-          <w:delText xml:space="preserve"> and </w:delText>
-        </w:r>
-        <w:r>
-          <w:delText xml:space="preserve">both are </w:delText>
-        </w:r>
-      </w:del>
+      <w:r>
+        <w:t xml:space="preserve">. Data is then </w:t>
+      </w:r>
       <w:r>
         <w:t>wri</w:t>
       </w:r>
@@ -4795,7 +4223,6 @@
       <w:r>
         <w:t xml:space="preserve">n to </w:t>
       </w:r>
-      <w:proofErr w:type="spellStart"/>
       <w:r>
         <w:rPr>
           <w:rFonts w:ascii="Courier New" w:hAnsi="Courier New" w:cs="Courier New"/>
@@ -4803,7 +4230,6 @@
         </w:rPr>
         <w:t>dsetB</w:t>
       </w:r>
-      <w:proofErr w:type="spellEnd"/>
       <w:r>
         <w:t xml:space="preserve">. </w:t>
       </w:r>
@@ -5160,16 +4586,9 @@
       <w:r>
         <w:t xml:space="preserve">(0, 4): </w:t>
       </w:r>
-      <w:del w:id="158" w:author="vchoi" w:date="2014-02-25T15:08:00Z">
-        <w:r>
-          <w:delText>record</w:delText>
-        </w:r>
-      </w:del>
-      <w:ins w:id="159" w:author="vchoi" w:date="2014-02-25T15:08:00Z">
-        <w:r>
-          <w:t>data</w:t>
-        </w:r>
-      </w:ins>
+      <w:r>
+        <w:t>data</w:t>
+      </w:r>
     </w:p>
     <w:p>
       <w:pPr>
@@ -5179,51 +4598,21 @@
       <w:r>
         <w:t xml:space="preserve">(1, 4): </w:t>
       </w:r>
-      <w:del w:id="160" w:author="vchoi" w:date="2014-02-25T15:09:00Z">
-        <w:r>
-          <w:delText>record</w:delText>
-        </w:r>
-      </w:del>
-      <w:ins w:id="161" w:author="vchoi" w:date="2014-02-25T15:09:00Z">
-        <w:r>
-          <w:t>data</w:t>
-        </w:r>
-      </w:ins>
-    </w:p>
-    <w:p/>
-    <w:p>
-      <w:pPr>
-        <w:rPr>
-          <w:del w:id="162" w:author="vchoi" w:date="2014-02-25T15:09:00Z"/>
-        </w:rPr>
-      </w:pPr>
-    </w:p>
-    <w:p>
-      <w:pPr>
-        <w:rPr>
-          <w:del w:id="163" w:author="vchoi" w:date="2014-02-25T15:09:00Z"/>
-        </w:rPr>
-      </w:pPr>
-      <w:del w:id="164" w:author="vchoi" w:date="2014-02-25T15:09:00Z">
-        <w:r>
-          <w:br w:type="page"/>
-        </w:r>
-      </w:del>
-    </w:p>
+      <w:r>
+        <w:t>data</w:t>
+      </w:r>
+    </w:p>
+    <w:p/>
     <w:p>
       <w:pPr>
         <w:pStyle w:val="SubSectionHeading"/>
-        <w:pPrChange w:id="165" w:author="vchoi" w:date="2014-02-25T15:09:00Z">
-          <w:pPr>
-            <w:pStyle w:val="SubSectionHeading"/>
-          </w:pPr>
-        </w:pPrChange>
-      </w:pPr>
-      <w:r>
+      </w:pPr>
+      <w:r>
+        <w:lastRenderedPageBreak/>
         <w:t>Exa</w:t>
       </w:r>
-      <w:bookmarkStart w:id="166" w:name="CaseBExample6"/>
-      <w:bookmarkEnd w:id="166"/>
+      <w:bookmarkStart w:id="11" w:name="CaseBExample6"/>
+      <w:bookmarkEnd w:id="11"/>
       <w:r>
         <w:t>mple 6</w:t>
       </w:r>
@@ -5241,7 +4630,6 @@
       <w:r>
         <w:t xml:space="preserve">the size of </w:t>
       </w:r>
-      <w:proofErr w:type="spellStart"/>
       <w:r>
         <w:rPr>
           <w:rFonts w:ascii="Courier New" w:hAnsi="Courier New" w:cs="Courier New"/>
@@ -5249,18 +4637,12 @@
         </w:rPr>
         <w:t>dsetB</w:t>
       </w:r>
-      <w:proofErr w:type="spellEnd"/>
       <w:r>
         <w:t xml:space="preserve"> </w:t>
       </w:r>
-      <w:ins w:id="167" w:author="vchoi" w:date="2014-02-25T15:09:00Z">
-        <w:r>
-          <w:t>is changed</w:t>
-        </w:r>
-        <w:r>
-          <w:t>—</w:t>
-        </w:r>
-      </w:ins>
+      <w:r>
+        <w:t>is changed—</w:t>
+      </w:r>
       <w:proofErr w:type="gramStart"/>
       <w:r>
         <w:rPr>
@@ -5283,19 +4665,9 @@
       <w:r>
         <w:t xml:space="preserve">is </w:t>
       </w:r>
-      <w:del w:id="168" w:author="vchoi" w:date="2014-02-25T15:09:00Z">
-        <w:r>
-          <w:delText xml:space="preserve">changed </w:delText>
-        </w:r>
-      </w:del>
-      <w:ins w:id="169" w:author="vchoi" w:date="2014-02-25T15:09:00Z">
-        <w:r>
-          <w:t>decreased</w:t>
-        </w:r>
-        <w:r>
-          <w:t xml:space="preserve"> </w:t>
-        </w:r>
-      </w:ins>
+      <w:r>
+        <w:t xml:space="preserve">decreased </w:t>
+      </w:r>
       <w:r>
         <w:t xml:space="preserve">from </w:t>
       </w:r>
@@ -5308,16 +4680,12 @@
       <w:r>
         <w:t>two</w:t>
       </w:r>
-      <w:ins w:id="170" w:author="vchoi" w:date="2014-02-25T15:09:00Z">
-        <w:r>
-          <w:t xml:space="preserve"> and </w:t>
-        </w:r>
-      </w:ins>
-      <w:del w:id="171" w:author="vchoi" w:date="2014-02-25T15:09:00Z">
-        <w:r>
-          <w:delText xml:space="preserve">, </w:delText>
-        </w:r>
-      </w:del>
+      <w:r>
+        <w:t>,</w:t>
+      </w:r>
+      <w:r>
+        <w:t xml:space="preserve"> and </w:t>
+      </w:r>
       <w:r>
         <w:rPr>
           <w:rFonts w:ascii="Courier New" w:hAnsi="Courier New" w:cs="Courier New"/>
@@ -5331,19 +4699,9 @@
       <w:r>
         <w:t xml:space="preserve">is </w:t>
       </w:r>
-      <w:del w:id="172" w:author="vchoi" w:date="2014-02-25T15:09:00Z">
-        <w:r>
-          <w:delText xml:space="preserve">changed </w:delText>
-        </w:r>
-      </w:del>
-      <w:ins w:id="173" w:author="vchoi" w:date="2014-02-25T15:09:00Z">
-        <w:r>
-          <w:t>decreased</w:t>
-        </w:r>
-        <w:r>
-          <w:t xml:space="preserve"> </w:t>
-        </w:r>
-      </w:ins>
+      <w:r>
+        <w:t xml:space="preserve">decreased </w:t>
+      </w:r>
       <w:r>
         <w:t xml:space="preserve">from </w:t>
       </w:r>
@@ -5356,22 +4714,9 @@
       <w:r>
         <w:t>two</w:t>
       </w:r>
-      <w:del w:id="174" w:author="vchoi" w:date="2014-02-25T15:10:00Z">
-        <w:r>
-          <w:delText>,</w:delText>
-        </w:r>
-        <w:r>
-          <w:delText xml:space="preserve"> and </w:delText>
-        </w:r>
-        <w:r>
-          <w:delText>both are</w:delText>
-        </w:r>
-      </w:del>
-      <w:ins w:id="175" w:author="vchoi" w:date="2014-02-25T15:10:00Z">
-        <w:r>
-          <w:t>.  Data is then</w:t>
-        </w:r>
-      </w:ins>
+      <w:r>
+        <w:t>. Data is then</w:t>
+      </w:r>
       <w:r>
         <w:t xml:space="preserve"> </w:t>
       </w:r>
@@ -5387,7 +4732,6 @@
       <w:r>
         <w:t xml:space="preserve">n to </w:t>
       </w:r>
-      <w:proofErr w:type="spellStart"/>
       <w:r>
         <w:rPr>
           <w:rFonts w:ascii="Courier New" w:hAnsi="Courier New" w:cs="Courier New"/>
@@ -5395,7 +4739,6 @@
         </w:rPr>
         <w:t>dsetB</w:t>
       </w:r>
-      <w:proofErr w:type="spellEnd"/>
       <w:r>
         <w:t xml:space="preserve">. </w:t>
       </w:r>
@@ -5691,11 +5034,11 @@
       <w:pPr>
         <w:pStyle w:val="Heading2"/>
       </w:pPr>
-      <w:bookmarkStart w:id="176" w:name="_Toc380151621"/>
+      <w:bookmarkStart w:id="12" w:name="_Toc381348638"/>
       <w:r>
         <w:t>Case C: Monitor a Dataset with a Compound Datatype</w:t>
       </w:r>
-      <w:bookmarkEnd w:id="176"/>
+      <w:bookmarkEnd w:id="12"/>
     </w:p>
     <w:p>
       <w:r>
@@ -5725,8 +5068,8 @@
       <w:r>
         <w:t>Exa</w:t>
       </w:r>
-      <w:bookmarkStart w:id="177" w:name="CaseCExample1"/>
-      <w:bookmarkEnd w:id="177"/>
+      <w:bookmarkStart w:id="13" w:name="CaseCExample1"/>
+      <w:bookmarkEnd w:id="13"/>
       <w:r>
         <w:t>mple 1</w:t>
       </w:r>
@@ -5825,19 +5168,9 @@
       <w:r>
         <w:t xml:space="preserve"> is a two-dimensional dataset of 3x4 </w:t>
       </w:r>
-      <w:del w:id="178" w:author="vchoi" w:date="2014-02-25T15:10:00Z">
-        <w:r>
-          <w:delText xml:space="preserve">records </w:delText>
-        </w:r>
-      </w:del>
-      <w:ins w:id="179" w:author="vchoi" w:date="2014-02-25T15:10:00Z">
-        <w:r>
-          <w:t>data elements</w:t>
-        </w:r>
-        <w:r>
-          <w:t xml:space="preserve"> </w:t>
-        </w:r>
-      </w:ins>
+      <w:r>
+        <w:t xml:space="preserve">data elements </w:t>
+      </w:r>
       <w:r>
         <w:t>with a compound datatype defined as the following:</w:t>
       </w:r>
@@ -5883,9 +5216,6 @@
       <w:pPr>
         <w:pStyle w:val="PlainText"/>
         <w:ind w:left="720"/>
-        <w:rPr>
-          <w:ins w:id="180" w:author="vchoi" w:date="2014-02-25T15:10:00Z"/>
-        </w:rPr>
       </w:pPr>
       <w:r>
         <w:t xml:space="preserve">    H5T_STD_I32BE "c4"; </w:t>
@@ -5924,14 +5254,9 @@
       <w:r>
         <w:t xml:space="preserve"> </w:t>
       </w:r>
-      <w:ins w:id="181" w:author="vchoi" w:date="2014-02-25T15:11:00Z">
-        <w:r>
-          <w:t>is changed</w:t>
-        </w:r>
-        <w:r>
-          <w:t>—</w:t>
-        </w:r>
-      </w:ins>
+      <w:r>
+        <w:t>is changed—</w:t>
+      </w:r>
       <w:proofErr w:type="gramStart"/>
       <w:r>
         <w:rPr>
@@ -5954,19 +5279,9 @@
       <w:r>
         <w:t xml:space="preserve">is </w:t>
       </w:r>
-      <w:del w:id="182" w:author="vchoi" w:date="2014-02-25T15:11:00Z">
-        <w:r>
-          <w:delText xml:space="preserve">changed </w:delText>
-        </w:r>
-      </w:del>
-      <w:ins w:id="183" w:author="vchoi" w:date="2014-02-25T15:11:00Z">
-        <w:r>
-          <w:t>increased</w:t>
-        </w:r>
-        <w:r>
-          <w:t xml:space="preserve"> </w:t>
-        </w:r>
-      </w:ins>
+      <w:r>
+        <w:t xml:space="preserve">increased </w:t>
+      </w:r>
       <w:r>
         <w:t xml:space="preserve">from </w:t>
       </w:r>
@@ -5979,29 +5294,14 @@
       <w:r>
         <w:t>five</w:t>
       </w:r>
-      <w:ins w:id="184" w:author="vchoi" w:date="2014-02-25T17:27:00Z">
-        <w:r>
-          <w:t>.  D</w:t>
-        </w:r>
-      </w:ins>
-      <w:ins w:id="185" w:author="vchoi" w:date="2014-02-25T15:11:00Z">
-        <w:r>
-          <w:t>ata is then</w:t>
-        </w:r>
-      </w:ins>
-      <w:r>
-        <w:t xml:space="preserve"> </w:t>
-      </w:r>
-      <w:del w:id="186" w:author="vchoi" w:date="2014-02-25T15:11:00Z">
-        <w:r>
-          <w:delText xml:space="preserve">and </w:delText>
-        </w:r>
-        <w:r>
-          <w:delText xml:space="preserve">is </w:delText>
-        </w:r>
-      </w:del>
-      <w:r>
-        <w:t>wri</w:t>
+      <w:r>
+        <w:t>. D</w:t>
+      </w:r>
+      <w:r>
+        <w:t>ata is then</w:t>
+      </w:r>
+      <w:r>
+        <w:t xml:space="preserve"> wri</w:t>
       </w:r>
       <w:r>
         <w:t>t</w:t>
@@ -6495,13 +5795,6 @@
       </w:r>
     </w:p>
     <w:p/>
-    <w:p>
-      <w:pPr>
-        <w:rPr>
-          <w:del w:id="187" w:author="vchoi" w:date="2014-02-25T17:29:00Z"/>
-        </w:rPr>
-      </w:pPr>
-    </w:p>
     <w:p/>
     <w:p>
       <w:pPr>
@@ -6510,8 +5803,8 @@
       <w:r>
         <w:t>Exa</w:t>
       </w:r>
-      <w:bookmarkStart w:id="188" w:name="CaseCExample2"/>
-      <w:bookmarkEnd w:id="188"/>
+      <w:bookmarkStart w:id="14" w:name="CaseCExample2"/>
+      <w:bookmarkEnd w:id="14"/>
       <w:r>
         <w:t>mple 2</w:t>
       </w:r>
@@ -6543,54 +5836,14 @@
         <w:t xml:space="preserve"> </w:t>
       </w:r>
       <w:r>
-        <w:t xml:space="preserve">with its compound </w:t>
-      </w:r>
-      <w:proofErr w:type="spellStart"/>
-      <w:r>
-        <w:t>datatype</w:t>
-      </w:r>
-      <w:proofErr w:type="spellEnd"/>
-      <w:ins w:id="189" w:author="vchoi" w:date="2014-02-25T18:38:00Z">
-        <w:r>
-          <w:t xml:space="preserve">, and will display </w:t>
-        </w:r>
-      </w:ins>
-      <w:ins w:id="190" w:author="vchoi" w:date="2014-02-25T18:39:00Z">
-        <w:r>
-          <w:t xml:space="preserve">data elements only </w:t>
-        </w:r>
-        <w:bookmarkStart w:id="191" w:name="_GoBack"/>
-        <w:bookmarkEnd w:id="191"/>
-        <w:r>
-          <w:t>for</w:t>
-        </w:r>
-      </w:ins>
-      <w:ins w:id="192" w:author="vchoi" w:date="2014-02-25T18:38:00Z">
-        <w:r>
-          <w:t xml:space="preserve"> the </w:t>
-        </w:r>
-      </w:ins>
-      <w:del w:id="193" w:author="vchoi" w:date="2014-02-25T18:38:00Z">
-        <w:r>
-          <w:delText>.</w:delText>
-        </w:r>
-        <w:r>
-          <w:delText xml:space="preserve"> </w:delText>
-        </w:r>
-      </w:del>
-      <w:ins w:id="194" w:author="vchoi" w:date="2014-02-25T17:28:00Z">
-        <w:r>
-          <w:t xml:space="preserve">second field and the fourth field of the compound </w:t>
-        </w:r>
-        <w:proofErr w:type="spellStart"/>
-        <w:r>
-          <w:t>datatype</w:t>
-        </w:r>
-        <w:proofErr w:type="spellEnd"/>
-        <w:r>
-          <w:t>.</w:t>
-        </w:r>
-      </w:ins>
+        <w:t>with its compound datatype</w:t>
+      </w:r>
+      <w:r>
+        <w:t xml:space="preserve"> and will display data elements only for the </w:t>
+      </w:r>
+      <w:r>
+        <w:t>second field and the fourth field of the compound datatype.</w:t>
+      </w:r>
     </w:p>
     <w:p/>
     <w:p>
@@ -6613,143 +5866,127 @@
         <w:t>fields</w:t>
       </w:r>
       <w:proofErr w:type="gramEnd"/>
-      <w:ins w:id="195" w:author="vchoi" w:date="2014-02-25T15:14:00Z">
-        <w:r>
-          <w:rPr>
-            <w:rFonts w:ascii="Courier New" w:hAnsi="Courier New" w:cs="Courier New"/>
-            <w:sz w:val="20"/>
-          </w:rPr>
-          <w:t xml:space="preserve"> </w:t>
-        </w:r>
-      </w:ins>
-      <w:del w:id="196" w:author="vchoi" w:date="2014-02-25T15:14:00Z">
-        <w:r>
-          <w:rPr>
-            <w:rFonts w:ascii="Courier New" w:hAnsi="Courier New" w:cs="Courier New"/>
-            <w:sz w:val="20"/>
-          </w:rPr>
-          <w:delText xml:space="preserve"> </w:delText>
-        </w:r>
-      </w:del>
-      <w:r>
-        <w:t>option with the following command line:</w:t>
-      </w:r>
-    </w:p>
-    <w:p/>
-    <w:p>
-      <w:pPr>
-        <w:pStyle w:val="PlainText"/>
-      </w:pPr>
-      <w:r>
-        <w:t xml:space="preserve">h5watch </w:t>
-      </w:r>
-      <w:r>
-        <w:rPr>
-          <w:rFonts w:cs="Courier New"/>
-        </w:rPr>
-        <w:t>––</w:t>
-      </w:r>
-      <w:r>
-        <w:t>fields=</w:t>
-      </w:r>
-      <w:r>
-        <w:t xml:space="preserve">c2,c4 </w:t>
-      </w:r>
-      <w:r>
-        <w:t>example.h5/dset</w:t>
-      </w:r>
-      <w:r>
-        <w:t>C1</w:t>
-      </w:r>
-    </w:p>
-    <w:p/>
-    <w:p>
-      <w:r>
-        <w:t>This command line could also be written as the following:</w:t>
-      </w:r>
-    </w:p>
-    <w:p/>
-    <w:p>
-      <w:pPr>
-        <w:pStyle w:val="PlainText"/>
-      </w:pPr>
-      <w:r>
-        <w:t xml:space="preserve">h5watch </w:t>
-      </w:r>
-      <w:r>
-        <w:rPr>
-          <w:rFonts w:cs="Courier New"/>
-        </w:rPr>
-        <w:t>––</w:t>
-      </w:r>
-      <w:r>
-        <w:t>fields=c2</w:t>
-      </w:r>
-      <w:r>
-        <w:t xml:space="preserve"> </w:t>
-      </w:r>
-      <w:r>
-        <w:rPr>
-          <w:rFonts w:cs="Courier New"/>
-        </w:rPr>
-        <w:t>––</w:t>
-      </w:r>
-      <w:r>
-        <w:t>fields=c4</w:t>
-      </w:r>
-      <w:r>
-        <w:t xml:space="preserve"> </w:t>
-      </w:r>
-      <w:r>
-        <w:t>example.h5/dset</w:t>
-      </w:r>
-      <w:r>
-        <w:t>C1</w:t>
-      </w:r>
-    </w:p>
-    <w:p/>
-    <w:p>
-      <w:r>
-        <w:t xml:space="preserve">Suppose </w:t>
-      </w:r>
-      <w:r>
-        <w:t xml:space="preserve">in this example </w:t>
-      </w:r>
-      <w:r>
-        <w:t xml:space="preserve">the dimension size of </w:t>
-      </w:r>
       <w:r>
         <w:rPr>
           <w:rFonts w:ascii="Courier New" w:hAnsi="Courier New" w:cs="Courier New"/>
           <w:sz w:val="20"/>
         </w:rPr>
-        <w:t>dsetC1</w:t>
-      </w:r>
-      <w:r>
         <w:t xml:space="preserve"> </w:t>
       </w:r>
-      <w:ins w:id="197" w:author="vchoi" w:date="2014-02-25T15:12:00Z">
-        <w:r>
-          <w:t>is changed</w:t>
-        </w:r>
-        <w:r>
-          <w:t>—</w:t>
-        </w:r>
-      </w:ins>
-      <w:proofErr w:type="gramStart"/>
+      <w:r>
+        <w:t>option with the following command line:</w:t>
+      </w:r>
+    </w:p>
+    <w:p/>
+    <w:p>
+      <w:pPr>
+        <w:pStyle w:val="PlainText"/>
+      </w:pPr>
+      <w:r>
+        <w:t xml:space="preserve">h5watch </w:t>
+      </w:r>
+      <w:r>
+        <w:rPr>
+          <w:rFonts w:cs="Courier New"/>
+        </w:rPr>
+        <w:t>––</w:t>
+      </w:r>
+      <w:r>
+        <w:t>fields=</w:t>
+      </w:r>
+      <w:r>
+        <w:t xml:space="preserve">c2,c4 </w:t>
+      </w:r>
+      <w:r>
+        <w:t>example.h5/dset</w:t>
+      </w:r>
+      <w:r>
+        <w:t>C1</w:t>
+      </w:r>
+    </w:p>
+    <w:p/>
+    <w:p>
+      <w:r>
+        <w:t>This command line could also be written as the following:</w:t>
+      </w:r>
+    </w:p>
+    <w:p/>
+    <w:p>
+      <w:pPr>
+        <w:pStyle w:val="PlainText"/>
+      </w:pPr>
+      <w:r>
+        <w:t xml:space="preserve">h5watch </w:t>
+      </w:r>
+      <w:r>
+        <w:rPr>
+          <w:rFonts w:cs="Courier New"/>
+        </w:rPr>
+        <w:t>––</w:t>
+      </w:r>
+      <w:r>
+        <w:t>fields=c2</w:t>
+      </w:r>
+      <w:r>
+        <w:t xml:space="preserve"> </w:t>
+      </w:r>
+      <w:r>
+        <w:rPr>
+          <w:rFonts w:cs="Courier New"/>
+        </w:rPr>
+        <w:t>––</w:t>
+      </w:r>
+      <w:r>
+        <w:t>fields=c4</w:t>
+      </w:r>
+      <w:r>
+        <w:t xml:space="preserve"> </w:t>
+      </w:r>
+      <w:r>
+        <w:t>example.h5/dset</w:t>
+      </w:r>
+      <w:r>
+        <w:t>C1</w:t>
+      </w:r>
+    </w:p>
+    <w:p/>
+    <w:p>
+      <w:r>
+        <w:t xml:space="preserve">Suppose </w:t>
+      </w:r>
+      <w:r>
+        <w:t xml:space="preserve">in this example </w:t>
+      </w:r>
+      <w:r>
+        <w:t xml:space="preserve">the dimension size of </w:t>
+      </w:r>
       <w:r>
         <w:rPr>
           <w:rFonts w:ascii="Courier New" w:hAnsi="Courier New" w:cs="Courier New"/>
           <w:sz w:val="20"/>
         </w:rPr>
-        <w:t>dims[</w:t>
-      </w:r>
-      <w:proofErr w:type="gramEnd"/>
+        <w:t>dsetC1</w:t>
+      </w:r>
+      <w:r>
+        <w:t xml:space="preserve"> </w:t>
+      </w:r>
+      <w:r>
+        <w:t>is changed—</w:t>
+      </w:r>
+      <w:proofErr w:type="gramStart"/>
       <w:r>
         <w:rPr>
           <w:rFonts w:ascii="Courier New" w:hAnsi="Courier New" w:cs="Courier New"/>
           <w:sz w:val="20"/>
         </w:rPr>
+        <w:t>dims[</w:t>
+      </w:r>
+      <w:proofErr w:type="gramEnd"/>
+      <w:r>
+        <w:rPr>
+          <w:rFonts w:ascii="Courier New" w:hAnsi="Courier New" w:cs="Courier New"/>
+          <w:sz w:val="20"/>
+        </w:rPr>
         <w:t>1]</w:t>
       </w:r>
       <w:r>
@@ -6758,19 +5995,9 @@
       <w:r>
         <w:t xml:space="preserve">is </w:t>
       </w:r>
-      <w:del w:id="198" w:author="vchoi" w:date="2014-02-25T15:12:00Z">
-        <w:r>
-          <w:delText xml:space="preserve">changed </w:delText>
-        </w:r>
-      </w:del>
-      <w:ins w:id="199" w:author="vchoi" w:date="2014-02-25T15:12:00Z">
-        <w:r>
-          <w:t>increased</w:t>
-        </w:r>
-        <w:r>
-          <w:t xml:space="preserve"> </w:t>
-        </w:r>
-      </w:ins>
+      <w:r>
+        <w:t xml:space="preserve">increased </w:t>
+      </w:r>
       <w:r>
         <w:t xml:space="preserve">from </w:t>
       </w:r>
@@ -6783,37 +6010,18 @@
       <w:r>
         <w:t>five</w:t>
       </w:r>
-      <w:del w:id="200" w:author="vchoi" w:date="2014-02-25T15:12:00Z">
-        <w:r>
-          <w:delText xml:space="preserve"> </w:delText>
-        </w:r>
-        <w:r>
-          <w:delText>and</w:delText>
-        </w:r>
-      </w:del>
-      <w:ins w:id="201" w:author="vchoi" w:date="2014-02-25T17:29:00Z">
-        <w:r>
-          <w:t xml:space="preserve">.  </w:t>
-        </w:r>
-      </w:ins>
-      <w:ins w:id="202" w:author="vchoi" w:date="2014-02-25T15:12:00Z">
-        <w:r>
-          <w:t xml:space="preserve">Data </w:t>
-        </w:r>
-      </w:ins>
-      <w:del w:id="203" w:author="vchoi" w:date="2014-02-25T15:12:00Z">
-        <w:r>
-          <w:delText xml:space="preserve"> </w:delText>
-        </w:r>
-      </w:del>
+      <w:r>
+        <w:t xml:space="preserve">. </w:t>
+      </w:r>
+      <w:r>
+        <w:t xml:space="preserve">Data </w:t>
+      </w:r>
       <w:r>
         <w:t xml:space="preserve">is </w:t>
       </w:r>
-      <w:ins w:id="204" w:author="vchoi" w:date="2014-02-25T15:12:00Z">
-        <w:r>
-          <w:t xml:space="preserve">then </w:t>
-        </w:r>
-      </w:ins>
+      <w:r>
+        <w:t xml:space="preserve">then </w:t>
+      </w:r>
       <w:r>
         <w:t>wri</w:t>
       </w:r>
@@ -7168,19 +6376,13 @@
       </w:tr>
     </w:tbl>
     <w:p>
-      <w:pPr>
-        <w:rPr>
-          <w:del w:id="205" w:author="vchoi" w:date="2014-02-25T17:29:00Z"/>
-        </w:rPr>
-      </w:pPr>
-    </w:p>
-    <w:p>
       <w:proofErr w:type="gramStart"/>
       <w:r>
         <w:rPr>
           <w:rFonts w:ascii="Courier New" w:hAnsi="Courier New" w:cs="Courier New"/>
           <w:sz w:val="20"/>
         </w:rPr>
+        <w:lastRenderedPageBreak/>
         <w:t>h5watch</w:t>
       </w:r>
       <w:proofErr w:type="gramEnd"/>
@@ -7274,8 +6476,8 @@
       <w:r>
         <w:t>Exam</w:t>
       </w:r>
-      <w:bookmarkStart w:id="206" w:name="CaseCExample3"/>
-      <w:bookmarkEnd w:id="206"/>
+      <w:bookmarkStart w:id="15" w:name="CaseCExample3"/>
+      <w:bookmarkEnd w:id="15"/>
       <w:r>
         <w:t>ple 3</w:t>
       </w:r>
@@ -7336,21 +6538,20 @@
       <w:r>
         <w:t xml:space="preserve"> </w:t>
       </w:r>
-      <w:del w:id="207" w:author="vchoi" w:date="2014-02-25T15:19:00Z">
-        <w:r>
-          <w:delText xml:space="preserve">records </w:delText>
-        </w:r>
-      </w:del>
-      <w:ins w:id="208" w:author="vchoi" w:date="2014-02-25T15:19:00Z">
-        <w:r>
-          <w:t>data elements</w:t>
-        </w:r>
-        <w:r>
-          <w:t xml:space="preserve"> </w:t>
-        </w:r>
-      </w:ins>
-      <w:r>
-        <w:t>with nested compound data type defined as:</w:t>
+      <w:r>
+        <w:t>data elements</w:t>
+      </w:r>
+      <w:r>
+        <w:t xml:space="preserve"> </w:t>
+      </w:r>
+      <w:r>
+        <w:t xml:space="preserve">with </w:t>
+      </w:r>
+      <w:r>
+        <w:t xml:space="preserve">a </w:t>
+      </w:r>
+      <w:r>
+        <w:t>nested compound data type defined as:</w:t>
       </w:r>
     </w:p>
     <w:p/>
@@ -7401,11 +6602,9 @@
       <w:r>
         <w:t xml:space="preserve">      </w:t>
       </w:r>
-      <w:ins w:id="209" w:author="vchoi" w:date="2014-02-25T15:19:00Z">
-        <w:r>
-          <w:tab/>
-        </w:r>
-      </w:ins>
+      <w:r>
+        <w:tab/>
+      </w:r>
       <w:r>
         <w:t>H5T_STD_I32BE "sub.1";</w:t>
       </w:r>
@@ -7418,11 +6617,9 @@
       <w:r>
         <w:t xml:space="preserve">      </w:t>
       </w:r>
-      <w:ins w:id="210" w:author="vchoi" w:date="2014-02-25T15:19:00Z">
-        <w:r>
-          <w:tab/>
-        </w:r>
-      </w:ins>
+      <w:r>
+        <w:tab/>
+      </w:r>
       <w:r>
         <w:t>H5T_STD_I32BE "sub.2";</w:t>
       </w:r>
@@ -7443,18 +6640,7 @@
       <w:pPr>
         <w:pStyle w:val="PlainText"/>
         <w:ind w:firstLine="720"/>
-        <w:pPrChange w:id="211" w:author="vchoi" w:date="2014-02-25T15:19:00Z">
-          <w:pPr>
-            <w:pStyle w:val="PlainText"/>
-            <w:ind w:left="720"/>
-          </w:pPr>
-        </w:pPrChange>
-      </w:pPr>
-      <w:del w:id="212" w:author="vchoi" w:date="2014-02-25T15:19:00Z">
-        <w:r>
-          <w:delText xml:space="preserve">      </w:delText>
-        </w:r>
-      </w:del>
+      </w:pPr>
       <w:r>
         <w:t>}</w:t>
       </w:r>
@@ -7637,104 +6823,33 @@
       <w:r>
         <w:t xml:space="preserve">will </w:t>
       </w:r>
-      <w:del w:id="213" w:author="vchoi" w:date="2014-02-25T15:20:00Z">
-        <w:r>
-          <w:delText xml:space="preserve">show </w:delText>
-        </w:r>
-      </w:del>
-      <w:ins w:id="214" w:author="vchoi" w:date="2014-02-25T15:20:00Z">
-        <w:r>
-          <w:t>select</w:t>
-        </w:r>
-        <w:r>
-          <w:t xml:space="preserve"> </w:t>
-        </w:r>
-      </w:ins>
+      <w:r>
+        <w:t xml:space="preserve">select </w:t>
+      </w:r>
       <w:r>
         <w:t xml:space="preserve">the first </w:t>
       </w:r>
-      <w:del w:id="215" w:author="vchoi" w:date="2014-02-25T15:20:00Z">
-        <w:r>
-          <w:delText xml:space="preserve">element </w:delText>
-        </w:r>
-      </w:del>
-      <w:ins w:id="216" w:author="vchoi" w:date="2014-02-25T15:20:00Z">
-        <w:r>
-          <w:t>field</w:t>
-        </w:r>
-        <w:r>
-          <w:t xml:space="preserve"> </w:t>
-        </w:r>
-      </w:ins>
-      <w:ins w:id="217" w:author="vchoi" w:date="2014-02-25T15:21:00Z">
-        <w:r>
-          <w:t xml:space="preserve">of the compound </w:t>
-        </w:r>
-        <w:proofErr w:type="spellStart"/>
-        <w:r>
-          <w:t>datatype</w:t>
-        </w:r>
-        <w:proofErr w:type="spellEnd"/>
-        <w:r>
-          <w:t xml:space="preserve"> </w:t>
-        </w:r>
-      </w:ins>
-      <w:ins w:id="218" w:author="vchoi" w:date="2014-02-25T15:24:00Z">
-        <w:r>
-          <w:t>and</w:t>
-        </w:r>
-      </w:ins>
-      <w:ins w:id="219" w:author="vchoi" w:date="2014-02-25T15:21:00Z">
-        <w:r>
-          <w:t xml:space="preserve"> </w:t>
-        </w:r>
-      </w:ins>
-      <w:ins w:id="220" w:author="vchoi" w:date="2014-02-25T15:20:00Z">
-        <w:r>
-          <w:t xml:space="preserve">the second subfield </w:t>
-        </w:r>
-      </w:ins>
-      <w:ins w:id="221" w:author="vchoi" w:date="2014-02-25T15:22:00Z">
-        <w:r>
-          <w:t>in</w:t>
-        </w:r>
-      </w:ins>
-      <w:ins w:id="222" w:author="vchoi" w:date="2014-02-25T15:20:00Z">
-        <w:r>
-          <w:t xml:space="preserve"> the third field </w:t>
-        </w:r>
-      </w:ins>
-      <w:r>
-        <w:t xml:space="preserve">of the compound </w:t>
-      </w:r>
-      <w:proofErr w:type="spellStart"/>
-      <w:r>
-        <w:t>datatype</w:t>
-      </w:r>
-      <w:proofErr w:type="spellEnd"/>
-      <w:del w:id="223" w:author="vchoi" w:date="2014-02-25T15:21:00Z">
-        <w:r>
-          <w:delText xml:space="preserve"> and the second element of the nested compound datatype</w:delText>
-        </w:r>
-      </w:del>
-      <w:r>
-        <w:t>.</w:t>
-      </w:r>
-      <w:ins w:id="224" w:author="vchoi" w:date="2014-02-25T15:22:00Z">
-        <w:r>
-          <w:t xml:space="preserve">  Backslash is used to escape “,” and “.” </w:t>
-        </w:r>
-      </w:ins>
-      <w:ins w:id="225" w:author="vchoi" w:date="2014-02-25T15:23:00Z">
-        <w:r>
-          <w:t>i</w:t>
-        </w:r>
-      </w:ins>
-      <w:ins w:id="226" w:author="vchoi" w:date="2014-02-25T15:22:00Z">
-        <w:r>
-          <w:t>n the field names.</w:t>
-        </w:r>
-      </w:ins>
+      <w:r>
+        <w:t xml:space="preserve">field of the compound datatype and the second subfield in the third field </w:t>
+      </w:r>
+      <w:r>
+        <w:t>of the compound datatype.</w:t>
+      </w:r>
+      <w:r>
+        <w:t xml:space="preserve"> </w:t>
+      </w:r>
+      <w:r>
+        <w:t>A</w:t>
+      </w:r>
+      <w:r>
+        <w:t xml:space="preserve"> </w:t>
+      </w:r>
+      <w:r>
+        <w:t>b</w:t>
+      </w:r>
+      <w:r>
+        <w:t>ackslash is used to escape “,” and “.” in the field names.</w:t>
+      </w:r>
     </w:p>
     <w:p/>
     <w:p>
@@ -7761,14 +6876,9 @@
       <w:r>
         <w:t xml:space="preserve"> </w:t>
       </w:r>
-      <w:ins w:id="227" w:author="vchoi" w:date="2014-02-25T15:24:00Z">
-        <w:r>
-          <w:t>is changed</w:t>
-        </w:r>
-        <w:r>
-          <w:t>—</w:t>
-        </w:r>
-      </w:ins>
+      <w:r>
+        <w:t>is changed—</w:t>
+      </w:r>
       <w:proofErr w:type="gramStart"/>
       <w:r>
         <w:rPr>
@@ -7791,19 +6901,9 @@
       <w:r>
         <w:t xml:space="preserve">is </w:t>
       </w:r>
-      <w:del w:id="228" w:author="vchoi" w:date="2014-02-25T15:24:00Z">
-        <w:r>
-          <w:delText xml:space="preserve">changed </w:delText>
-        </w:r>
-      </w:del>
-      <w:ins w:id="229" w:author="vchoi" w:date="2014-02-25T15:24:00Z">
-        <w:r>
-          <w:t>increased</w:t>
-        </w:r>
-        <w:r>
-          <w:t xml:space="preserve"> </w:t>
-        </w:r>
-      </w:ins>
+      <w:r>
+        <w:t xml:space="preserve">increased </w:t>
+      </w:r>
       <w:r>
         <w:t xml:space="preserve">from </w:t>
       </w:r>
@@ -7817,21 +6917,20 @@
         <w:t>five</w:t>
       </w:r>
       <w:r>
+        <w:t>,</w:t>
+      </w:r>
+      <w:r>
         <w:t xml:space="preserve"> and </w:t>
       </w:r>
-      <w:ins w:id="230" w:author="vchoi" w:date="2014-02-25T15:25:00Z">
-        <w:r>
-          <w:t xml:space="preserve">data </w:t>
-        </w:r>
-      </w:ins>
+      <w:r>
+        <w:t xml:space="preserve">data </w:t>
+      </w:r>
       <w:r>
         <w:t>is</w:t>
       </w:r>
-      <w:ins w:id="231" w:author="vchoi" w:date="2014-02-25T15:25:00Z">
-        <w:r>
-          <w:t xml:space="preserve"> then</w:t>
-        </w:r>
-      </w:ins>
+      <w:r>
+        <w:t xml:space="preserve"> then</w:t>
+      </w:r>
       <w:r>
         <w:t xml:space="preserve"> </w:t>
       </w:r>
@@ -8185,11 +7284,9 @@
       <w:r>
         <w:t>”, “sub.2</w:t>
       </w:r>
-      <w:ins w:id="232" w:author="vchoi" w:date="2014-02-25T15:26:00Z">
-        <w:r>
-          <w:t xml:space="preserve"> of c3</w:t>
-        </w:r>
-      </w:ins>
+      <w:r>
+        <w:t xml:space="preserve"> of c3</w:t>
+      </w:r>
       <w:r>
         <w:t xml:space="preserve">”}} </w:t>
       </w:r>
@@ -8210,11 +7307,9 @@
       <w:r>
         <w:t>”, “sub.2</w:t>
       </w:r>
-      <w:ins w:id="233" w:author="vchoi" w:date="2014-02-25T15:26:00Z">
-        <w:r>
-          <w:t xml:space="preserve"> of c3</w:t>
-        </w:r>
-      </w:ins>
+      <w:r>
+        <w:t xml:space="preserve"> of c3</w:t>
+      </w:r>
       <w:r>
         <w:t>”}}</w:t>
       </w:r>
@@ -8226,22 +7321,14 @@
       <w:pPr>
         <w:pStyle w:val="Heading2"/>
       </w:pPr>
-      <w:bookmarkStart w:id="234" w:name="_Toc380151622"/>
-      <w:r>
-        <w:t xml:space="preserve">Case D: Monitor Changes in the Size of Dataset Dimensions </w:t>
-      </w:r>
-      <w:del w:id="235" w:author="vchoi" w:date="2014-02-25T15:26:00Z">
-        <w:r>
-          <w:delText xml:space="preserve">via the </w:delText>
-        </w:r>
-        <w:r>
-          <w:delText>––dim</w:delText>
-        </w:r>
-        <w:r>
-          <w:delText xml:space="preserve"> Option</w:delText>
-        </w:r>
-      </w:del>
-      <w:bookmarkEnd w:id="234"/>
+      <w:bookmarkStart w:id="16" w:name="_Toc381348639"/>
+      <w:r>
+        <w:t>Case D: Monitor Changes in the Size of Dataset Dimensions</w:t>
+      </w:r>
+      <w:bookmarkEnd w:id="16"/>
+      <w:r>
+        <w:t xml:space="preserve"> </w:t>
+      </w:r>
     </w:p>
     <w:p>
       <w:proofErr w:type="gramStart"/>
@@ -8299,32 +7386,29 @@
       <w:r>
         <w:t xml:space="preserve">is a one-dimensional dataset </w:t>
       </w:r>
-      <w:del w:id="236" w:author="vchoi" w:date="2014-02-25T15:26:00Z">
-        <w:r>
-          <w:delText xml:space="preserve">of </w:delText>
-        </w:r>
-      </w:del>
-      <w:ins w:id="237" w:author="vchoi" w:date="2014-02-25T15:26:00Z">
-        <w:r>
-          <w:t>with</w:t>
-        </w:r>
-        <w:r>
-          <w:t xml:space="preserve"> </w:t>
-        </w:r>
-      </w:ins>
+      <w:r>
+        <w:t>with</w:t>
+      </w:r>
+      <w:r>
+        <w:t xml:space="preserve"> </w:t>
+      </w:r>
       <w:r>
         <w:t xml:space="preserve">three </w:t>
       </w:r>
-      <w:del w:id="238" w:author="vchoi" w:date="2014-02-25T15:26:00Z">
-        <w:r>
-          <w:delText xml:space="preserve">records </w:delText>
-        </w:r>
-      </w:del>
-      <w:ins w:id="239" w:author="vchoi" w:date="2014-02-25T15:26:00Z">
-        <w:r>
-          <w:t xml:space="preserve">data elements </w:t>
-        </w:r>
-      </w:ins>
+      <w:r>
+        <w:t xml:space="preserve">data </w:t>
+      </w:r>
+      <w:proofErr w:type="gramStart"/>
+      <w:r>
+        <w:t>elements</w:t>
+      </w:r>
+      <w:r>
+        <w:t>,</w:t>
+      </w:r>
+      <w:proofErr w:type="gramEnd"/>
+      <w:r>
+        <w:t xml:space="preserve"> </w:t>
+      </w:r>
       <w:r>
         <w:t xml:space="preserve">and </w:t>
       </w:r>
@@ -8341,32 +7425,15 @@
       <w:r>
         <w:t xml:space="preserve">sional dataset </w:t>
       </w:r>
-      <w:del w:id="240" w:author="vchoi" w:date="2014-02-25T15:26:00Z">
-        <w:r>
-          <w:delText xml:space="preserve">of </w:delText>
-        </w:r>
-      </w:del>
-      <w:ins w:id="241" w:author="vchoi" w:date="2014-02-25T15:26:00Z">
-        <w:r>
-          <w:t>with</w:t>
-        </w:r>
-        <w:r>
-          <w:t xml:space="preserve"> </w:t>
-        </w:r>
-      </w:ins>
+      <w:r>
+        <w:t xml:space="preserve">with </w:t>
+      </w:r>
       <w:r>
         <w:t xml:space="preserve">3x4 </w:t>
       </w:r>
-      <w:del w:id="242" w:author="vchoi" w:date="2014-02-25T15:27:00Z">
-        <w:r>
-          <w:delText>records</w:delText>
-        </w:r>
-      </w:del>
-      <w:ins w:id="243" w:author="vchoi" w:date="2014-02-25T15:27:00Z">
-        <w:r>
-          <w:t>data elements</w:t>
-        </w:r>
-      </w:ins>
+      <w:r>
+        <w:t>data elements</w:t>
+      </w:r>
       <w:r>
         <w:t>.</w:t>
       </w:r>
@@ -8379,8 +7446,8 @@
       <w:r>
         <w:t>Examp</w:t>
       </w:r>
-      <w:bookmarkStart w:id="244" w:name="CaseDExample1"/>
-      <w:bookmarkEnd w:id="244"/>
+      <w:bookmarkStart w:id="17" w:name="CaseDExample1"/>
+      <w:bookmarkEnd w:id="17"/>
       <w:r>
         <w:t>le 1</w:t>
       </w:r>
@@ -8399,19 +7466,9 @@
       <w:r>
         <w:t xml:space="preserve"> is </w:t>
       </w:r>
-      <w:del w:id="245" w:author="vchoi" w:date="2014-02-25T15:27:00Z">
-        <w:r>
-          <w:delText xml:space="preserve">changed </w:delText>
-        </w:r>
-      </w:del>
-      <w:ins w:id="246" w:author="vchoi" w:date="2014-02-25T15:27:00Z">
-        <w:r>
-          <w:t>increased</w:t>
-        </w:r>
-        <w:r>
-          <w:t xml:space="preserve"> </w:t>
-        </w:r>
-      </w:ins>
+      <w:r>
+        <w:t xml:space="preserve">increased </w:t>
+      </w:r>
       <w:r>
         <w:t xml:space="preserve">from three to five. </w:t>
       </w:r>
@@ -8702,8 +7759,8 @@
       <w:r>
         <w:t>Exam</w:t>
       </w:r>
-      <w:bookmarkStart w:id="247" w:name="CaseDExample2"/>
-      <w:bookmarkEnd w:id="247"/>
+      <w:bookmarkStart w:id="18" w:name="CaseDExample2"/>
+      <w:bookmarkEnd w:id="18"/>
       <w:r>
         <w:t>ple 2</w:t>
       </w:r>
@@ -8722,19 +7779,9 @@
       <w:r>
         <w:t xml:space="preserve"> is </w:t>
       </w:r>
-      <w:del w:id="248" w:author="vchoi" w:date="2014-02-25T15:27:00Z">
-        <w:r>
-          <w:delText xml:space="preserve">changed </w:delText>
-        </w:r>
-      </w:del>
-      <w:ins w:id="249" w:author="vchoi" w:date="2014-02-25T15:27:00Z">
-        <w:r>
-          <w:t>decreased</w:t>
-        </w:r>
-        <w:r>
-          <w:t xml:space="preserve"> </w:t>
-        </w:r>
-      </w:ins>
+      <w:r>
+        <w:t xml:space="preserve">decreased </w:t>
+      </w:r>
       <w:r>
         <w:t xml:space="preserve">from three to two. </w:t>
       </w:r>
@@ -8996,8 +8043,8 @@
       <w:r>
         <w:t>Exam</w:t>
       </w:r>
-      <w:bookmarkStart w:id="250" w:name="CaseDExample3"/>
-      <w:bookmarkEnd w:id="250"/>
+      <w:bookmarkStart w:id="19" w:name="CaseDExample3"/>
+      <w:bookmarkEnd w:id="19"/>
       <w:r>
         <w:t>ple 3</w:t>
       </w:r>
@@ -9016,11 +8063,9 @@
       <w:r>
         <w:t xml:space="preserve"> </w:t>
       </w:r>
-      <w:ins w:id="251" w:author="vchoi" w:date="2014-02-25T15:27:00Z">
-        <w:r>
-          <w:t>is changed—</w:t>
-        </w:r>
-      </w:ins>
+      <w:r>
+        <w:t>is changed—</w:t>
+      </w:r>
       <w:proofErr w:type="gramStart"/>
       <w:r>
         <w:rPr>
@@ -9040,19 +8085,9 @@
       <w:r>
         <w:t xml:space="preserve"> is </w:t>
       </w:r>
-      <w:del w:id="252" w:author="vchoi" w:date="2014-02-25T15:27:00Z">
-        <w:r>
-          <w:delText xml:space="preserve">changed </w:delText>
-        </w:r>
-      </w:del>
-      <w:ins w:id="253" w:author="vchoi" w:date="2014-02-25T15:27:00Z">
-        <w:r>
-          <w:t>increased</w:t>
-        </w:r>
-        <w:r>
-          <w:t xml:space="preserve"> </w:t>
-        </w:r>
-      </w:ins>
+      <w:r>
+        <w:t xml:space="preserve">increased </w:t>
+      </w:r>
       <w:r>
         <w:t xml:space="preserve">from three to six. </w:t>
       </w:r>
@@ -9583,8 +8618,8 @@
         <w:lastRenderedPageBreak/>
         <w:t>Exam</w:t>
       </w:r>
-      <w:bookmarkStart w:id="254" w:name="CaseDExample4"/>
-      <w:bookmarkEnd w:id="254"/>
+      <w:bookmarkStart w:id="20" w:name="CaseDExample4"/>
+      <w:bookmarkEnd w:id="20"/>
       <w:r>
         <w:t>ple 4</w:t>
       </w:r>
@@ -9603,14 +8638,9 @@
       <w:r>
         <w:t xml:space="preserve"> </w:t>
       </w:r>
-      <w:ins w:id="255" w:author="vchoi" w:date="2014-02-25T15:28:00Z">
-        <w:r>
-          <w:t>is changed</w:t>
-        </w:r>
-        <w:r>
-          <w:t>—</w:t>
-        </w:r>
-      </w:ins>
+      <w:r>
+        <w:t>is changed—</w:t>
+      </w:r>
       <w:proofErr w:type="gramStart"/>
       <w:r>
         <w:rPr>
@@ -9630,21 +8660,17 @@
       <w:r>
         <w:t xml:space="preserve"> is </w:t>
       </w:r>
-      <w:del w:id="256" w:author="vchoi" w:date="2014-02-25T15:28:00Z">
-        <w:r>
-          <w:delText xml:space="preserve">changed </w:delText>
-        </w:r>
-      </w:del>
-      <w:ins w:id="257" w:author="vchoi" w:date="2014-02-25T15:28:00Z">
-        <w:r>
-          <w:t>increased</w:t>
-        </w:r>
-        <w:r>
-          <w:t xml:space="preserve"> </w:t>
-        </w:r>
-      </w:ins>
-      <w:r>
-        <w:t xml:space="preserve">from three to five and </w:t>
+      <w:r>
+        <w:t xml:space="preserve">increased </w:t>
+      </w:r>
+      <w:r>
+        <w:t>from three to five</w:t>
+      </w:r>
+      <w:r>
+        <w:t>,</w:t>
+      </w:r>
+      <w:r>
+        <w:t xml:space="preserve"> and </w:t>
       </w:r>
       <w:r>
         <w:rPr>
@@ -9656,19 +8682,9 @@
       <w:r>
         <w:t xml:space="preserve"> is </w:t>
       </w:r>
-      <w:del w:id="258" w:author="vchoi" w:date="2014-02-25T15:28:00Z">
-        <w:r>
-          <w:delText xml:space="preserve">changed </w:delText>
-        </w:r>
-      </w:del>
-      <w:ins w:id="259" w:author="vchoi" w:date="2014-02-25T15:28:00Z">
-        <w:r>
-          <w:t>increased</w:t>
-        </w:r>
-        <w:r>
-          <w:t xml:space="preserve"> </w:t>
-        </w:r>
-      </w:ins>
+      <w:r>
+        <w:t xml:space="preserve">increased </w:t>
+      </w:r>
       <w:r>
         <w:t xml:space="preserve">from four to five. </w:t>
       </w:r>
@@ -10230,6 +9246,7 @@
         <w:docPartUnique/>
       </w:docPartObj>
     </w:sdtPr>
+    <w:sdtEndPr/>
     <w:sdtContent>
       <w:sdt>
         <w:sdtPr>
@@ -10239,6 +9256,7 @@
             <w:docPartUnique/>
           </w:docPartObj>
         </w:sdtPr>
+        <w:sdtEndPr/>
         <w:sdtContent>
           <w:p>
             <w:pPr>
@@ -10249,7 +9267,7 @@
                 <w:noProof/>
               </w:rPr>
               <w:drawing>
-                <wp:anchor distT="0" distB="0" distL="0" distR="0" simplePos="0" relativeHeight="251658240" behindDoc="0" locked="0" layoutInCell="1" allowOverlap="1" wp14:anchorId="3B9140C9" wp14:editId="4E6F3AF5">
+                <wp:anchor distT="0" distB="0" distL="0" distR="0" simplePos="0" relativeHeight="251658240" behindDoc="0" locked="0" layoutInCell="1" allowOverlap="1" wp14:anchorId="2E93078A" wp14:editId="5994F333">
                   <wp:simplePos x="0" y="0"/>
                   <wp:positionH relativeFrom="leftMargin">
                     <wp:posOffset>930910</wp:posOffset>
@@ -10308,7 +9326,7 @@
               <w:rPr>
                 <w:noProof/>
               </w:rPr>
-              <w:t>11</w:t>
+              <w:t>2</w:t>
             </w:r>
             <w:r>
               <w:rPr>
@@ -10319,27 +9337,14 @@
             <w:r>
               <w:t xml:space="preserve"> of </w:t>
             </w:r>
-            <w:r>
-              <w:fldChar w:fldCharType="begin"/>
-            </w:r>
-            <w:r>
-              <w:instrText xml:space="preserve"> NUMPAGES  </w:instrText>
-            </w:r>
-            <w:r>
-              <w:fldChar w:fldCharType="separate"/>
-            </w:r>
-            <w:r>
-              <w:rPr>
-                <w:noProof/>
-              </w:rPr>
-              <w:t>14</w:t>
-            </w:r>
-            <w:r>
-              <w:rPr>
-                <w:noProof/>
-              </w:rPr>
-              <w:fldChar w:fldCharType="end"/>
-            </w:r>
+            <w:fldSimple w:instr=" NUMPAGES  ">
+              <w:r>
+                <w:rPr>
+                  <w:noProof/>
+                </w:rPr>
+                <w:t>14</w:t>
+              </w:r>
+            </w:fldSimple>
           </w:p>
         </w:sdtContent>
       </w:sdt>
@@ -10389,28 +9394,57 @@
     <w:pPr>
       <w:pStyle w:val="Header"/>
     </w:pPr>
-    <w:fldSimple w:instr=" STYLEREF  Title  \* MERGEFORMAT ">
-      <w:r>
-        <w:rPr>
-          <w:noProof/>
-        </w:rPr>
-        <w:t>h5watch Examples</w:t>
-      </w:r>
-    </w:fldSimple>
+    <w:r>
+      <w:fldChar w:fldCharType="begin"/>
+    </w:r>
+    <w:r>
+      <w:instrText xml:space="preserve"> STYLEREF  Title  \* MERGEFORMAT </w:instrText>
+    </w:r>
+    <w:r>
+      <w:fldChar w:fldCharType="separate"/>
+    </w:r>
+    <w:r>
+      <w:rPr>
+        <w:noProof/>
+      </w:rPr>
+      <w:t>h5watch Examples</w:t>
+    </w:r>
+    <w:r>
+      <w:rPr>
+        <w:noProof/>
+      </w:rPr>
+      <w:fldChar w:fldCharType="end"/>
+    </w:r>
     <w:r>
       <w:tab/>
     </w:r>
     <w:r>
       <w:tab/>
     </w:r>
-    <w:fldSimple w:instr=" STYLEREF  Contents  \* MERGEFORMAT ">
-      <w:r>
-        <w:rPr>
-          <w:noProof/>
-        </w:rPr>
-        <w:t>Contents</w:t>
-      </w:r>
-    </w:fldSimple>
+    <w:r>
+      <w:fldChar w:fldCharType="begin"/>
+    </w:r>
+    <w:r>
+      <w:instrText xml:space="preserve"> STYLEREF  Contents  \* </w:instrText>
+    </w:r>
+    <w:r>
+      <w:instrText xml:space="preserve">MERGEFORMAT </w:instrText>
+    </w:r>
+    <w:r>
+      <w:fldChar w:fldCharType="separate"/>
+    </w:r>
+    <w:r>
+      <w:rPr>
+        <w:noProof/>
+      </w:rPr>
+      <w:t>Contents</w:t>
+    </w:r>
+    <w:r>
+      <w:rPr>
+        <w:noProof/>
+      </w:rPr>
+      <w:fldChar w:fldCharType="end"/>
+    </w:r>
   </w:p>
 </w:hdr>
 </file>
@@ -10426,14 +9460,27 @@
         <w:tab w:val="left" w:pos="6760"/>
       </w:tabs>
     </w:pPr>
-    <w:fldSimple w:instr=" STYLEREF  Title  \* MERGEFORMAT ">
-      <w:r>
-        <w:rPr>
-          <w:noProof/>
-        </w:rPr>
-        <w:t>h5watch Examples</w:t>
-      </w:r>
-    </w:fldSimple>
+    <w:r>
+      <w:fldChar w:fldCharType="begin"/>
+    </w:r>
+    <w:r>
+      <w:instrText xml:space="preserve"> STYLEREF  Title  \* MERGEFORMAT </w:instrText>
+    </w:r>
+    <w:r>
+      <w:fldChar w:fldCharType="separate"/>
+    </w:r>
+    <w:r>
+      <w:rPr>
+        <w:noProof/>
+      </w:rPr>
+      <w:t>h5watch Examples</w:t>
+    </w:r>
+    <w:r>
+      <w:rPr>
+        <w:noProof/>
+      </w:rPr>
+      <w:fldChar w:fldCharType="end"/>
+    </w:r>
     <w:r>
       <w:rPr>
         <w:noProof/>
@@ -10514,28 +9561,54 @@
     <w:pPr>
       <w:pStyle w:val="Header"/>
     </w:pPr>
-    <w:fldSimple w:instr=" STYLEREF  Title  \* MERGEFORMAT ">
-      <w:r>
-        <w:rPr>
-          <w:noProof/>
-        </w:rPr>
-        <w:t>h5watch Examples</w:t>
-      </w:r>
-    </w:fldSimple>
+    <w:r>
+      <w:fldChar w:fldCharType="begin"/>
+    </w:r>
+    <w:r>
+      <w:instrText xml:space="preserve"> STYLEREF  Title  \* MERGEFORMAT </w:instrText>
+    </w:r>
+    <w:r>
+      <w:fldChar w:fldCharType="separate"/>
+    </w:r>
+    <w:r>
+      <w:rPr>
+        <w:noProof/>
+      </w:rPr>
+      <w:t>h5watch Examples</w:t>
+    </w:r>
+    <w:r>
+      <w:rPr>
+        <w:noProof/>
+      </w:rPr>
+      <w:fldChar w:fldCharType="end"/>
+    </w:r>
     <w:r>
       <w:tab/>
     </w:r>
     <w:r>
       <w:tab/>
     </w:r>
-    <w:fldSimple w:instr=" STYLEREF  &quot;Heading 1&quot;  \* MERGEFORMAT ">
-      <w:r>
-        <w:rPr>
-          <w:noProof/>
-        </w:rPr>
-        <w:t>h5watch Examples</w:t>
-      </w:r>
-    </w:fldSimple>
+    <w:r>
+      <w:fldChar w:fldCharType="begin"/>
+    </w:r>
+    <w:r>
+      <w:instrText xml:space="preserve"> STYLEREF  "Heading 1"  \* MERGEFORMAT </w:instrText>
+    </w:r>
+    <w:r>
+      <w:fldChar w:fldCharType="separate"/>
+    </w:r>
+    <w:r>
+      <w:rPr>
+        <w:noProof/>
+      </w:rPr>
+      <w:t>h5watch Examples</w:t>
+    </w:r>
+    <w:r>
+      <w:rPr>
+        <w:noProof/>
+      </w:rPr>
+      <w:fldChar w:fldCharType="end"/>
+    </w:r>
   </w:p>
 </w:hdr>
 </file>
@@ -14403,7 +13476,6 @@
   <w:style w:type="character" w:default="1" w:styleId="DefaultParagraphFont">
     <w:name w:val="Default Paragraph Font"/>
     <w:uiPriority w:val="1"/>
-    <w:semiHidden/>
     <w:unhideWhenUsed/>
   </w:style>
   <w:style w:type="table" w:default="1" w:styleId="TableNormal">
@@ -16017,7 +15089,6 @@
   <w:style w:type="character" w:default="1" w:styleId="DefaultParagraphFont">
     <w:name w:val="Default Paragraph Font"/>
     <w:uiPriority w:val="1"/>
-    <w:semiHidden/>
     <w:unhideWhenUsed/>
   </w:style>
   <w:style w:type="table" w:default="1" w:styleId="TableNormal">
@@ -17505,7 +16576,7 @@
 </file>
 
 <file path=customXml/itemProps1.xml><?xml version="1.0" encoding="utf-8"?>
-<ds:datastoreItem xmlns:ds="http://schemas.openxmlformats.org/officeDocument/2006/customXml" ds:itemID="{C1323E7A-FF45-47D9-87CE-188CA7365D8E}">
+<ds:datastoreItem xmlns:ds="http://schemas.openxmlformats.org/officeDocument/2006/customXml" ds:itemID="{100B378E-7C84-46FC-BEA7-76234EAF3AD1}">
   <ds:schemaRefs>
     <ds:schemaRef ds:uri="http://schemas.openxmlformats.org/officeDocument/2006/bibliography"/>
   </ds:schemaRefs>

</xml_diff>